<commit_message>
chapter 2 of doc started
</commit_message>
<xml_diff>
--- a/Documentation/Documentation.docx
+++ b/Documentation/Documentation.docx
@@ -1023,6 +1023,110 @@
     </w:p>
     <w:p>
       <w:pPr>
+        <w:pStyle w:val="Titolo2"/>
+        <w:numPr>
+          <w:ilvl w:val="1"/>
+          <w:numId w:val="5"/>
+        </w:numPr>
+        <w:rPr>
+          <w:rFonts w:cs="Times New Roman"/>
+          <w:sz w:val="28"/>
+          <w:szCs w:val="28"/>
+        </w:rPr>
+      </w:pPr>
+      <w:r>
+        <w:rPr>
+          <w:rStyle w:val="Titolo2Carattere"/>
+        </w:rPr>
+        <w:t>What can be preprocessed</w:t>
+      </w:r>
+      <w:r>
+        <w:rPr>
+          <w:rStyle w:val="Titolo2Carattere"/>
+        </w:rPr>
+        <w:t xml:space="preserve"> now? </w:t>
+      </w:r>
+      <w:r>
+        <w:rPr>
+          <w:rFonts w:cs="Times New Roman"/>
+          <w:sz w:val="28"/>
+          <w:szCs w:val="28"/>
+        </w:rPr>
+        <w:t xml:space="preserve"> </w:t>
+      </w:r>
+    </w:p>
+    <w:p>
+      <w:pPr>
+        <w:jc w:val="both"/>
+        <w:rPr>
+          <w:rFonts w:ascii="Times New Roman" w:hAnsi="Times New Roman" w:cs="Times New Roman"/>
+          <w:sz w:val="28"/>
+          <w:szCs w:val="28"/>
+        </w:rPr>
+      </w:pPr>
+      <w:r>
+        <w:rPr>
+          <w:rFonts w:ascii="Times New Roman" w:hAnsi="Times New Roman" w:cs="Times New Roman"/>
+          <w:sz w:val="28"/>
+          <w:szCs w:val="28"/>
+        </w:rPr>
+        <w:t>Since we have to deal with classification problems, before preprocessing data we must be sure not to apply supervised filters on the whole dataset. If we need supervised filters, we must split the dataset in training set and test set before applying them. However in our case there is no need for a supervised filters but the attribute selection, so we performed all the unsupervised preprocessing operations at the beginning, postponing the attribute selection after the training/test split.</w:t>
+      </w:r>
+    </w:p>
+    <w:p>
+      <w:pPr>
+        <w:pStyle w:val="Titolo2"/>
+        <w:numPr>
+          <w:ilvl w:val="1"/>
+          <w:numId w:val="5"/>
+        </w:numPr>
+        <w:rPr>
+          <w:rStyle w:val="Titolo2Carattere"/>
+        </w:rPr>
+      </w:pPr>
+      <w:r>
+        <w:rPr>
+          <w:rStyle w:val="Titolo2Carattere"/>
+        </w:rPr>
+        <w:t>Data cleaning and reduction</w:t>
+      </w:r>
+    </w:p>
+    <w:p>
+      <w:pPr>
+        <w:jc w:val="both"/>
+        <w:rPr>
+          <w:rFonts w:ascii="Times New Roman" w:hAnsi="Times New Roman" w:cs="Times New Roman"/>
+          <w:sz w:val="28"/>
+          <w:szCs w:val="28"/>
+        </w:rPr>
+      </w:pPr>
+      <w:r>
+        <w:rPr>
+          <w:rFonts w:ascii="Times New Roman" w:hAnsi="Times New Roman" w:cs="Times New Roman"/>
+          <w:sz w:val="28"/>
+          <w:szCs w:val="28"/>
+        </w:rPr>
+        <w:t>Since the Weka framework was not able to parse correctly the source file, for the following operations we used Microsoft Excel and Apple Pages</w:t>
+      </w:r>
+    </w:p>
+    <w:p>
+      <w:pPr>
+        <w:pStyle w:val="Titolo3"/>
+        <w:numPr>
+          <w:ilvl w:val="2"/>
+          <w:numId w:val="5"/>
+        </w:numPr>
+      </w:pPr>
+      <w:r>
+        <w:t>Removing irrelevant attributes</w:t>
+      </w:r>
+      <w:r>
+        <w:t xml:space="preserve"> </w:t>
+      </w:r>
+    </w:p>
+    <w:p/>
+    <w:p>
+      <w:pPr>
         <w:pStyle w:val="Paragrafoelenco"/>
         <w:numPr>
           <w:ilvl w:val="1"/>
@@ -1031,37 +1135,28 @@
         <w:spacing w:after="0"/>
         <w:rPr>
           <w:rFonts w:ascii="Times New Roman" w:hAnsi="Times New Roman" w:cs="Times New Roman"/>
-          <w:sz w:val="28"/>
-          <w:szCs w:val="28"/>
-        </w:rPr>
-      </w:pPr>
-      <w:r>
-        <w:rPr>
-          <w:rFonts w:ascii="Times New Roman" w:hAnsi="Times New Roman" w:cs="Times New Roman"/>
-          <w:sz w:val="28"/>
-          <w:szCs w:val="28"/>
-        </w:rPr>
-        <w:t>What can be preprocessed</w:t>
-      </w:r>
-      <w:r>
-        <w:rPr>
-          <w:rFonts w:ascii="Times New Roman" w:hAnsi="Times New Roman" w:cs="Times New Roman"/>
-          <w:sz w:val="28"/>
-          <w:szCs w:val="28"/>
-        </w:rPr>
-        <w:t xml:space="preserve"> now?   </w:t>
-      </w:r>
-      <w:r>
-        <w:rPr>
-          <w:rFonts w:ascii="Times New Roman" w:hAnsi="Times New Roman" w:cs="Times New Roman"/>
           <w:i/>
           <w:iCs/>
           <w:sz w:val="28"/>
           <w:szCs w:val="28"/>
         </w:rPr>
-        <w:t xml:space="preserve">(Nel senso che essendo </w:t>
-      </w:r>
-      <w:proofErr w:type="spellStart"/>
+      </w:pPr>
+      <w:r>
+        <w:rPr>
+          <w:rFonts w:ascii="Times New Roman" w:hAnsi="Times New Roman" w:cs="Times New Roman"/>
+          <w:sz w:val="28"/>
+          <w:szCs w:val="28"/>
+        </w:rPr>
+        <w:t>Dealing with missing fields</w:t>
+      </w:r>
+      <w:r>
+        <w:rPr>
+          <w:rFonts w:ascii="Times New Roman" w:hAnsi="Times New Roman" w:cs="Times New Roman"/>
+          <w:sz w:val="28"/>
+          <w:szCs w:val="28"/>
+        </w:rPr>
+        <w:t xml:space="preserve">    </w:t>
+      </w:r>
       <w:r>
         <w:rPr>
           <w:rFonts w:ascii="Times New Roman" w:hAnsi="Times New Roman" w:cs="Times New Roman"/>
@@ -1070,9 +1165,9 @@
           <w:sz w:val="28"/>
           <w:szCs w:val="28"/>
         </w:rPr>
-        <w:t>unsupervised</w:t>
-      </w:r>
-      <w:proofErr w:type="spellEnd"/>
+        <w:t>(</w:t>
+      </w:r>
+      <w:proofErr w:type="spellStart"/>
       <w:r>
         <w:rPr>
           <w:rFonts w:ascii="Times New Roman" w:hAnsi="Times New Roman" w:cs="Times New Roman"/>
@@ -1081,9 +1176,9 @@
           <w:sz w:val="28"/>
           <w:szCs w:val="28"/>
         </w:rPr>
-        <w:t xml:space="preserve"> lo possiamo fare prima di splittare in </w:t>
-      </w:r>
-      <w:proofErr w:type="spellStart"/>
+        <w:t>Strategie</w:t>
+      </w:r>
+      <w:proofErr w:type="spellEnd"/>
       <w:r>
         <w:rPr>
           <w:rFonts w:ascii="Times New Roman" w:hAnsi="Times New Roman" w:cs="Times New Roman"/>
@@ -1092,9 +1187,9 @@
           <w:sz w:val="28"/>
           <w:szCs w:val="28"/>
         </w:rPr>
-        <w:t>train</w:t>
-      </w:r>
-      <w:proofErr w:type="spellEnd"/>
+        <w:t xml:space="preserve"> motivate e </w:t>
+      </w:r>
+      <w:proofErr w:type="spellStart"/>
       <w:r>
         <w:rPr>
           <w:rFonts w:ascii="Times New Roman" w:hAnsi="Times New Roman" w:cs="Times New Roman"/>
@@ -1103,7 +1198,40 @@
           <w:sz w:val="28"/>
           <w:szCs w:val="28"/>
         </w:rPr>
-        <w:t>/test)</w:t>
+        <w:t>semmai</w:t>
+      </w:r>
+      <w:proofErr w:type="spellEnd"/>
+      <w:r>
+        <w:rPr>
+          <w:rFonts w:ascii="Times New Roman" w:hAnsi="Times New Roman" w:cs="Times New Roman"/>
+          <w:i/>
+          <w:iCs/>
+          <w:sz w:val="28"/>
+          <w:szCs w:val="28"/>
+        </w:rPr>
+        <w:t xml:space="preserve"> </w:t>
+      </w:r>
+      <w:proofErr w:type="spellStart"/>
+      <w:r>
+        <w:rPr>
+          <w:rFonts w:ascii="Times New Roman" w:hAnsi="Times New Roman" w:cs="Times New Roman"/>
+          <w:i/>
+          <w:iCs/>
+          <w:sz w:val="28"/>
+          <w:szCs w:val="28"/>
+        </w:rPr>
+        <w:t>codice</w:t>
+      </w:r>
+      <w:proofErr w:type="spellEnd"/>
+      <w:r>
+        <w:rPr>
+          <w:rFonts w:ascii="Times New Roman" w:hAnsi="Times New Roman" w:cs="Times New Roman"/>
+          <w:i/>
+          <w:iCs/>
+          <w:sz w:val="28"/>
+          <w:szCs w:val="28"/>
+        </w:rPr>
+        <w:t>)</w:t>
       </w:r>
     </w:p>
     <w:p>
@@ -1126,15 +1254,7 @@
           <w:sz w:val="28"/>
           <w:szCs w:val="28"/>
         </w:rPr>
-        <w:t xml:space="preserve"> </w:t>
-      </w:r>
-      <w:r>
-        <w:rPr>
-          <w:rFonts w:ascii="Times New Roman" w:hAnsi="Times New Roman" w:cs="Times New Roman"/>
-          <w:sz w:val="28"/>
-          <w:szCs w:val="28"/>
-        </w:rPr>
-        <w:t>Data cleaning and reduction</w:t>
+        <w:t>Data integration and transformation</w:t>
       </w:r>
     </w:p>
     <w:p>
@@ -1157,15 +1277,7 @@
           <w:sz w:val="28"/>
           <w:szCs w:val="28"/>
         </w:rPr>
-        <w:t>Removing noisy and irrelevant attributes</w:t>
-      </w:r>
-      <w:r>
-        <w:rPr>
-          <w:rFonts w:ascii="Times New Roman" w:hAnsi="Times New Roman" w:cs="Times New Roman"/>
-          <w:sz w:val="28"/>
-          <w:szCs w:val="28"/>
-        </w:rPr>
-        <w:t xml:space="preserve"> </w:t>
+        <w:t xml:space="preserve">Attribute formats transformation </w:t>
       </w:r>
       <w:r>
         <w:rPr>
@@ -1175,7 +1287,85 @@
           <w:sz w:val="28"/>
           <w:szCs w:val="28"/>
         </w:rPr>
-        <w:t>(+screenshot excel/pages)</w:t>
+        <w:t>(+screenshot)</w:t>
+      </w:r>
+    </w:p>
+    <w:p>
+      <w:pPr>
+        <w:pStyle w:val="Paragrafoelenco"/>
+        <w:numPr>
+          <w:ilvl w:val="2"/>
+          <w:numId w:val="7"/>
+        </w:numPr>
+        <w:spacing w:after="0"/>
+        <w:rPr>
+          <w:rFonts w:ascii="Times New Roman" w:hAnsi="Times New Roman" w:cs="Times New Roman"/>
+          <w:sz w:val="28"/>
+          <w:szCs w:val="28"/>
+        </w:rPr>
+      </w:pPr>
+      <w:r>
+        <w:rPr>
+          <w:rFonts w:ascii="Times New Roman" w:hAnsi="Times New Roman" w:cs="Times New Roman"/>
+          <w:sz w:val="28"/>
+          <w:szCs w:val="28"/>
+        </w:rPr>
+        <w:t xml:space="preserve">Dealing with lists </w:t>
+      </w:r>
+      <w:r>
+        <w:rPr>
+          <w:rFonts w:ascii="Times New Roman" w:hAnsi="Times New Roman" w:cs="Times New Roman"/>
+          <w:i/>
+          <w:iCs/>
+          <w:sz w:val="28"/>
+          <w:szCs w:val="28"/>
+        </w:rPr>
+        <w:t>(+</w:t>
+      </w:r>
+      <w:proofErr w:type="spellStart"/>
+      <w:r>
+        <w:rPr>
+          <w:rFonts w:ascii="Times New Roman" w:hAnsi="Times New Roman" w:cs="Times New Roman"/>
+          <w:i/>
+          <w:iCs/>
+          <w:sz w:val="28"/>
+          <w:szCs w:val="28"/>
+        </w:rPr>
+        <w:t>codice</w:t>
+      </w:r>
+      <w:proofErr w:type="spellEnd"/>
+      <w:r>
+        <w:rPr>
+          <w:rFonts w:ascii="Times New Roman" w:hAnsi="Times New Roman" w:cs="Times New Roman"/>
+          <w:i/>
+          <w:iCs/>
+          <w:sz w:val="28"/>
+          <w:szCs w:val="28"/>
+        </w:rPr>
+        <w:t>)</w:t>
+      </w:r>
+    </w:p>
+    <w:p>
+      <w:pPr>
+        <w:pStyle w:val="Paragrafoelenco"/>
+        <w:numPr>
+          <w:ilvl w:val="0"/>
+          <w:numId w:val="7"/>
+        </w:numPr>
+        <w:spacing w:after="0"/>
+        <w:rPr>
+          <w:rFonts w:ascii="Times New Roman" w:hAnsi="Times New Roman" w:cs="Times New Roman"/>
+          <w:sz w:val="28"/>
+          <w:szCs w:val="28"/>
+        </w:rPr>
+      </w:pPr>
+      <w:r>
+        <w:rPr>
+          <w:rFonts w:ascii="Times New Roman" w:hAnsi="Times New Roman" w:cs="Times New Roman"/>
+          <w:sz w:val="28"/>
+          <w:szCs w:val="28"/>
+        </w:rPr>
+        <w:t>Classification</w:t>
       </w:r>
     </w:p>
     <w:p>
@@ -1188,28 +1378,32 @@
         <w:spacing w:after="0"/>
         <w:rPr>
           <w:rFonts w:ascii="Times New Roman" w:hAnsi="Times New Roman" w:cs="Times New Roman"/>
+          <w:sz w:val="28"/>
+          <w:szCs w:val="28"/>
+          <w:lang w:val="it-IT"/>
+        </w:rPr>
+      </w:pPr>
+      <w:r>
+        <w:rPr>
+          <w:rFonts w:ascii="Times New Roman" w:hAnsi="Times New Roman" w:cs="Times New Roman"/>
+          <w:sz w:val="28"/>
+          <w:szCs w:val="28"/>
+          <w:lang w:val="it-IT"/>
+        </w:rPr>
+        <w:t xml:space="preserve">Strategies </w:t>
+      </w:r>
+      <w:r>
+        <w:rPr>
+          <w:rFonts w:ascii="Times New Roman" w:hAnsi="Times New Roman" w:cs="Times New Roman"/>
           <w:i/>
           <w:iCs/>
           <w:sz w:val="28"/>
           <w:szCs w:val="28"/>
-        </w:rPr>
-      </w:pPr>
-      <w:r>
-        <w:rPr>
-          <w:rFonts w:ascii="Times New Roman" w:hAnsi="Times New Roman" w:cs="Times New Roman"/>
-          <w:sz w:val="28"/>
-          <w:szCs w:val="28"/>
-        </w:rPr>
-        <w:t>Dealing with missing fields</w:t>
-      </w:r>
-      <w:r>
-        <w:rPr>
-          <w:rFonts w:ascii="Times New Roman" w:hAnsi="Times New Roman" w:cs="Times New Roman"/>
-          <w:sz w:val="28"/>
-          <w:szCs w:val="28"/>
-        </w:rPr>
-        <w:t xml:space="preserve">    </w:t>
-      </w:r>
+          <w:lang w:val="it-IT"/>
+        </w:rPr>
+        <w:t xml:space="preserve">(come dividiamo </w:t>
+      </w:r>
+      <w:proofErr w:type="spellStart"/>
       <w:r>
         <w:rPr>
           <w:rFonts w:ascii="Times New Roman" w:hAnsi="Times New Roman" w:cs="Times New Roman"/>
@@ -1217,10 +1411,11 @@
           <w:iCs/>
           <w:sz w:val="28"/>
           <w:szCs w:val="28"/>
-        </w:rPr>
-        <w:t>(</w:t>
-      </w:r>
-      <w:proofErr w:type="spellStart"/>
+          <w:lang w:val="it-IT"/>
+        </w:rPr>
+        <w:t>train</w:t>
+      </w:r>
+      <w:proofErr w:type="spellEnd"/>
       <w:r>
         <w:rPr>
           <w:rFonts w:ascii="Times New Roman" w:hAnsi="Times New Roman" w:cs="Times New Roman"/>
@@ -1228,10 +1423,10 @@
           <w:iCs/>
           <w:sz w:val="28"/>
           <w:szCs w:val="28"/>
-        </w:rPr>
-        <w:t>Strategie</w:t>
-      </w:r>
-      <w:proofErr w:type="spellEnd"/>
+          <w:lang w:val="it-IT"/>
+        </w:rPr>
+        <w:t xml:space="preserve"> e test, quali classificatori scegliamo</w:t>
+      </w:r>
       <w:r>
         <w:rPr>
           <w:rFonts w:ascii="Times New Roman" w:hAnsi="Times New Roman" w:cs="Times New Roman"/>
@@ -1239,8 +1434,9 @@
           <w:iCs/>
           <w:sz w:val="28"/>
           <w:szCs w:val="28"/>
-        </w:rPr>
-        <w:t xml:space="preserve"> motivate e </w:t>
+          <w:lang w:val="it-IT"/>
+        </w:rPr>
+        <w:t xml:space="preserve">, quali algoritmi di </w:t>
       </w:r>
       <w:proofErr w:type="spellStart"/>
       <w:r>
@@ -1250,8 +1446,9 @@
           <w:iCs/>
           <w:sz w:val="28"/>
           <w:szCs w:val="28"/>
-        </w:rPr>
-        <w:t>semmai</w:t>
+          <w:lang w:val="it-IT"/>
+        </w:rPr>
+        <w:t>attribute</w:t>
       </w:r>
       <w:proofErr w:type="spellEnd"/>
       <w:r>
@@ -1261,30 +1458,64 @@
           <w:iCs/>
           <w:sz w:val="28"/>
           <w:szCs w:val="28"/>
-        </w:rPr>
-        <w:t xml:space="preserve"> </w:t>
-      </w:r>
-      <w:proofErr w:type="spellStart"/>
-      <w:r>
-        <w:rPr>
-          <w:rFonts w:ascii="Times New Roman" w:hAnsi="Times New Roman" w:cs="Times New Roman"/>
-          <w:i/>
-          <w:iCs/>
-          <w:sz w:val="28"/>
-          <w:szCs w:val="28"/>
-        </w:rPr>
-        <w:t>codice</w:t>
-      </w:r>
-      <w:proofErr w:type="spellEnd"/>
-      <w:r>
-        <w:rPr>
-          <w:rFonts w:ascii="Times New Roman" w:hAnsi="Times New Roman" w:cs="Times New Roman"/>
-          <w:i/>
-          <w:iCs/>
-          <w:sz w:val="28"/>
-          <w:szCs w:val="28"/>
+          <w:lang w:val="it-IT"/>
+        </w:rPr>
+        <w:t xml:space="preserve"> selection</w:t>
+      </w:r>
+      <w:r>
+        <w:rPr>
+          <w:rFonts w:ascii="Times New Roman" w:hAnsi="Times New Roman" w:cs="Times New Roman"/>
+          <w:sz w:val="28"/>
+          <w:szCs w:val="28"/>
+          <w:lang w:val="it-IT"/>
         </w:rPr>
         <w:t>)</w:t>
+      </w:r>
+    </w:p>
+    <w:p>
+      <w:pPr>
+        <w:pStyle w:val="Paragrafoelenco"/>
+        <w:numPr>
+          <w:ilvl w:val="2"/>
+          <w:numId w:val="7"/>
+        </w:numPr>
+        <w:spacing w:after="0"/>
+        <w:rPr>
+          <w:rFonts w:ascii="Times New Roman" w:hAnsi="Times New Roman" w:cs="Times New Roman"/>
+          <w:sz w:val="28"/>
+          <w:szCs w:val="28"/>
+        </w:rPr>
+      </w:pPr>
+      <w:r>
+        <w:rPr>
+          <w:rFonts w:ascii="Times New Roman" w:hAnsi="Times New Roman" w:cs="Times New Roman"/>
+          <w:sz w:val="28"/>
+          <w:szCs w:val="28"/>
+        </w:rPr>
+        <w:t xml:space="preserve">Train and test splitting </w:t>
+      </w:r>
+    </w:p>
+    <w:p>
+      <w:pPr>
+        <w:pStyle w:val="Paragrafoelenco"/>
+        <w:numPr>
+          <w:ilvl w:val="2"/>
+          <w:numId w:val="7"/>
+        </w:numPr>
+        <w:spacing w:after="0"/>
+        <w:rPr>
+          <w:rFonts w:ascii="Times New Roman" w:hAnsi="Times New Roman" w:cs="Times New Roman"/>
+          <w:sz w:val="28"/>
+          <w:szCs w:val="28"/>
+        </w:rPr>
+      </w:pPr>
+      <w:r>
+        <w:rPr>
+          <w:rFonts w:ascii="Times New Roman" w:hAnsi="Times New Roman" w:cs="Times New Roman"/>
+          <w:sz w:val="28"/>
+          <w:szCs w:val="28"/>
+        </w:rPr>
+        <w:t>Chosen classifiers</w:t>
       </w:r>
     </w:p>
     <w:p>
@@ -1307,7 +1538,47 @@
           <w:sz w:val="28"/>
           <w:szCs w:val="28"/>
         </w:rPr>
-        <w:t>Data integration and transformation</w:t>
+        <w:t>Building classification models</w:t>
+      </w:r>
+      <w:r>
+        <w:rPr>
+          <w:rFonts w:ascii="Times New Roman" w:hAnsi="Times New Roman" w:cs="Times New Roman"/>
+          <w:sz w:val="28"/>
+          <w:szCs w:val="28"/>
+        </w:rPr>
+        <w:t xml:space="preserve"> </w:t>
+      </w:r>
+      <w:r>
+        <w:rPr>
+          <w:rFonts w:ascii="Times New Roman" w:hAnsi="Times New Roman" w:cs="Times New Roman"/>
+          <w:i/>
+          <w:iCs/>
+          <w:sz w:val="28"/>
+          <w:szCs w:val="28"/>
+        </w:rPr>
+        <w:t>(+</w:t>
+      </w:r>
+      <w:proofErr w:type="spellStart"/>
+      <w:r>
+        <w:rPr>
+          <w:rFonts w:ascii="Times New Roman" w:hAnsi="Times New Roman" w:cs="Times New Roman"/>
+          <w:i/>
+          <w:iCs/>
+          <w:sz w:val="28"/>
+          <w:szCs w:val="28"/>
+        </w:rPr>
+        <w:t>codice</w:t>
+      </w:r>
+      <w:proofErr w:type="spellEnd"/>
+      <w:r>
+        <w:rPr>
+          <w:rFonts w:ascii="Times New Roman" w:hAnsi="Times New Roman" w:cs="Times New Roman"/>
+          <w:i/>
+          <w:iCs/>
+          <w:sz w:val="28"/>
+          <w:szCs w:val="28"/>
+        </w:rPr>
+        <w:t>)</w:t>
       </w:r>
     </w:p>
     <w:p>
@@ -1330,17 +1601,7 @@
           <w:sz w:val="28"/>
           <w:szCs w:val="28"/>
         </w:rPr>
-        <w:t xml:space="preserve">Attribute formats transformation </w:t>
-      </w:r>
-      <w:r>
-        <w:rPr>
-          <w:rFonts w:ascii="Times New Roman" w:hAnsi="Times New Roman" w:cs="Times New Roman"/>
-          <w:i/>
-          <w:iCs/>
-          <w:sz w:val="28"/>
-          <w:szCs w:val="28"/>
-        </w:rPr>
-        <w:t>(+screenshot)</w:t>
+        <w:t>Procedure</w:t>
       </w:r>
     </w:p>
     <w:p>
@@ -1363,7 +1624,38 @@
           <w:sz w:val="28"/>
           <w:szCs w:val="28"/>
         </w:rPr>
-        <w:t xml:space="preserve">Dealing with lists </w:t>
+        <w:t>Implementation</w:t>
+      </w:r>
+    </w:p>
+    <w:p>
+      <w:pPr>
+        <w:pStyle w:val="Paragrafoelenco"/>
+        <w:numPr>
+          <w:ilvl w:val="1"/>
+          <w:numId w:val="7"/>
+        </w:numPr>
+        <w:spacing w:after="0"/>
+        <w:rPr>
+          <w:rFonts w:ascii="Times New Roman" w:hAnsi="Times New Roman" w:cs="Times New Roman"/>
+          <w:sz w:val="28"/>
+          <w:szCs w:val="28"/>
+        </w:rPr>
+      </w:pPr>
+      <w:r>
+        <w:rPr>
+          <w:rFonts w:ascii="Times New Roman" w:hAnsi="Times New Roman" w:cs="Times New Roman"/>
+          <w:sz w:val="28"/>
+          <w:szCs w:val="28"/>
+        </w:rPr>
+        <w:t>Performance evaluation and effects of attribute selection</w:t>
+      </w:r>
+      <w:r>
+        <w:rPr>
+          <w:rFonts w:ascii="Times New Roman" w:hAnsi="Times New Roman" w:cs="Times New Roman"/>
+          <w:sz w:val="28"/>
+          <w:szCs w:val="28"/>
+        </w:rPr>
+        <w:t xml:space="preserve"> </w:t>
       </w:r>
       <w:r>
         <w:rPr>
@@ -1395,7 +1687,96 @@
           <w:sz w:val="28"/>
           <w:szCs w:val="28"/>
         </w:rPr>
+        <w:t xml:space="preserve">, screen, procedure di </w:t>
+      </w:r>
+      <w:proofErr w:type="spellStart"/>
+      <w:r>
+        <w:rPr>
+          <w:rFonts w:ascii="Times New Roman" w:hAnsi="Times New Roman" w:cs="Times New Roman"/>
+          <w:i/>
+          <w:iCs/>
+          <w:sz w:val="28"/>
+          <w:szCs w:val="28"/>
+        </w:rPr>
+        <w:t>valutazione</w:t>
+      </w:r>
+      <w:proofErr w:type="spellEnd"/>
+      <w:r>
+        <w:rPr>
+          <w:rFonts w:ascii="Times New Roman" w:hAnsi="Times New Roman" w:cs="Times New Roman"/>
+          <w:i/>
+          <w:iCs/>
+          <w:sz w:val="28"/>
+          <w:szCs w:val="28"/>
+        </w:rPr>
+        <w:t xml:space="preserve"> ed un </w:t>
+      </w:r>
+      <w:proofErr w:type="spellStart"/>
+      <w:r>
+        <w:rPr>
+          <w:rFonts w:ascii="Times New Roman" w:hAnsi="Times New Roman" w:cs="Times New Roman"/>
+          <w:i/>
+          <w:iCs/>
+          <w:sz w:val="28"/>
+          <w:szCs w:val="28"/>
+        </w:rPr>
+        <w:t>sacco</w:t>
+      </w:r>
+      <w:proofErr w:type="spellEnd"/>
+      <w:r>
+        <w:rPr>
+          <w:rFonts w:ascii="Times New Roman" w:hAnsi="Times New Roman" w:cs="Times New Roman"/>
+          <w:i/>
+          <w:iCs/>
+          <w:sz w:val="28"/>
+          <w:szCs w:val="28"/>
+        </w:rPr>
+        <w:t xml:space="preserve"> di </w:t>
+      </w:r>
+      <w:proofErr w:type="spellStart"/>
+      <w:r>
+        <w:rPr>
+          <w:rFonts w:ascii="Times New Roman" w:hAnsi="Times New Roman" w:cs="Times New Roman"/>
+          <w:i/>
+          <w:iCs/>
+          <w:sz w:val="28"/>
+          <w:szCs w:val="28"/>
+        </w:rPr>
+        <w:t>roba</w:t>
+      </w:r>
+      <w:proofErr w:type="spellEnd"/>
+      <w:r>
+        <w:rPr>
+          <w:rFonts w:ascii="Times New Roman" w:hAnsi="Times New Roman" w:cs="Times New Roman"/>
+          <w:i/>
+          <w:iCs/>
+          <w:sz w:val="28"/>
+          <w:szCs w:val="28"/>
+        </w:rPr>
         <w:t>)</w:t>
+      </w:r>
+    </w:p>
+    <w:p>
+      <w:pPr>
+        <w:pStyle w:val="Paragrafoelenco"/>
+        <w:numPr>
+          <w:ilvl w:val="1"/>
+          <w:numId w:val="7"/>
+        </w:numPr>
+        <w:spacing w:after="0"/>
+        <w:rPr>
+          <w:rFonts w:ascii="Times New Roman" w:hAnsi="Times New Roman" w:cs="Times New Roman"/>
+          <w:sz w:val="28"/>
+          <w:szCs w:val="28"/>
+        </w:rPr>
+      </w:pPr>
+      <w:r>
+        <w:rPr>
+          <w:rFonts w:ascii="Times New Roman" w:hAnsi="Times New Roman" w:cs="Times New Roman"/>
+          <w:sz w:val="28"/>
+          <w:szCs w:val="28"/>
+        </w:rPr>
+        <w:t>Conclusions</w:t>
       </w:r>
     </w:p>
     <w:p>
@@ -1418,7 +1799,7 @@
           <w:sz w:val="28"/>
           <w:szCs w:val="28"/>
         </w:rPr>
-        <w:t>Classification</w:t>
+        <w:t xml:space="preserve">AirBnB Price Estimator </w:t>
       </w:r>
     </w:p>
     <w:p>
@@ -1441,125 +1822,7 @@
           <w:sz w:val="28"/>
           <w:szCs w:val="28"/>
         </w:rPr>
-        <w:t xml:space="preserve">Strategies </w:t>
-      </w:r>
-      <w:r>
-        <w:rPr>
-          <w:rFonts w:ascii="Times New Roman" w:hAnsi="Times New Roman" w:cs="Times New Roman"/>
-          <w:i/>
-          <w:iCs/>
-          <w:sz w:val="28"/>
-          <w:szCs w:val="28"/>
-        </w:rPr>
-        <w:t xml:space="preserve">(come dividiamo </w:t>
-      </w:r>
-      <w:proofErr w:type="spellStart"/>
-      <w:r>
-        <w:rPr>
-          <w:rFonts w:ascii="Times New Roman" w:hAnsi="Times New Roman" w:cs="Times New Roman"/>
-          <w:i/>
-          <w:iCs/>
-          <w:sz w:val="28"/>
-          <w:szCs w:val="28"/>
-        </w:rPr>
-        <w:t>train</w:t>
-      </w:r>
-      <w:proofErr w:type="spellEnd"/>
-      <w:r>
-        <w:rPr>
-          <w:rFonts w:ascii="Times New Roman" w:hAnsi="Times New Roman" w:cs="Times New Roman"/>
-          <w:i/>
-          <w:iCs/>
-          <w:sz w:val="28"/>
-          <w:szCs w:val="28"/>
-        </w:rPr>
-        <w:t xml:space="preserve"> e test, quali classificatori scegliamo</w:t>
-      </w:r>
-      <w:r>
-        <w:rPr>
-          <w:rFonts w:ascii="Times New Roman" w:hAnsi="Times New Roman" w:cs="Times New Roman"/>
-          <w:i/>
-          <w:iCs/>
-          <w:sz w:val="28"/>
-          <w:szCs w:val="28"/>
-        </w:rPr>
-        <w:t xml:space="preserve">, quali algoritmi di </w:t>
-      </w:r>
-      <w:proofErr w:type="spellStart"/>
-      <w:r>
-        <w:rPr>
-          <w:rFonts w:ascii="Times New Roman" w:hAnsi="Times New Roman" w:cs="Times New Roman"/>
-          <w:i/>
-          <w:iCs/>
-          <w:sz w:val="28"/>
-          <w:szCs w:val="28"/>
-        </w:rPr>
-        <w:t>attribute</w:t>
-      </w:r>
-      <w:proofErr w:type="spellEnd"/>
-      <w:r>
-        <w:rPr>
-          <w:rFonts w:ascii="Times New Roman" w:hAnsi="Times New Roman" w:cs="Times New Roman"/>
-          <w:i/>
-          <w:iCs/>
-          <w:sz w:val="28"/>
-          <w:szCs w:val="28"/>
-        </w:rPr>
-        <w:t xml:space="preserve"> selection</w:t>
-      </w:r>
-      <w:r>
-        <w:rPr>
-          <w:rFonts w:ascii="Times New Roman" w:hAnsi="Times New Roman" w:cs="Times New Roman"/>
-          <w:sz w:val="28"/>
-          <w:szCs w:val="28"/>
-        </w:rPr>
-        <w:t>)</w:t>
-      </w:r>
-    </w:p>
-    <w:p>
-      <w:pPr>
-        <w:pStyle w:val="Paragrafoelenco"/>
-        <w:numPr>
-          <w:ilvl w:val="2"/>
-          <w:numId w:val="7"/>
-        </w:numPr>
-        <w:spacing w:after="0"/>
-        <w:rPr>
-          <w:rFonts w:ascii="Times New Roman" w:hAnsi="Times New Roman" w:cs="Times New Roman"/>
-          <w:sz w:val="28"/>
-          <w:szCs w:val="28"/>
-        </w:rPr>
-      </w:pPr>
-      <w:r>
-        <w:rPr>
-          <w:rFonts w:ascii="Times New Roman" w:hAnsi="Times New Roman" w:cs="Times New Roman"/>
-          <w:sz w:val="28"/>
-          <w:szCs w:val="28"/>
-        </w:rPr>
-        <w:t xml:space="preserve">Train and test splitting </w:t>
-      </w:r>
-    </w:p>
-    <w:p>
-      <w:pPr>
-        <w:pStyle w:val="Paragrafoelenco"/>
-        <w:numPr>
-          <w:ilvl w:val="2"/>
-          <w:numId w:val="7"/>
-        </w:numPr>
-        <w:spacing w:after="0"/>
-        <w:rPr>
-          <w:rFonts w:ascii="Times New Roman" w:hAnsi="Times New Roman" w:cs="Times New Roman"/>
-          <w:sz w:val="28"/>
-          <w:szCs w:val="28"/>
-        </w:rPr>
-      </w:pPr>
-      <w:r>
-        <w:rPr>
-          <w:rFonts w:ascii="Times New Roman" w:hAnsi="Times New Roman" w:cs="Times New Roman"/>
-          <w:sz w:val="28"/>
-          <w:szCs w:val="28"/>
-        </w:rPr>
-        <w:t>Chosen classifiers</w:t>
+        <w:t>Functional Requirements</w:t>
       </w:r>
     </w:p>
     <w:p>
@@ -1572,37 +1835,13 @@
         <w:spacing w:after="0"/>
         <w:rPr>
           <w:rFonts w:ascii="Times New Roman" w:hAnsi="Times New Roman" w:cs="Times New Roman"/>
-          <w:sz w:val="28"/>
-          <w:szCs w:val="28"/>
-        </w:rPr>
-      </w:pPr>
-      <w:r>
-        <w:rPr>
-          <w:rFonts w:ascii="Times New Roman" w:hAnsi="Times New Roman" w:cs="Times New Roman"/>
-          <w:sz w:val="28"/>
-          <w:szCs w:val="28"/>
-        </w:rPr>
-        <w:t>Building classification models</w:t>
-      </w:r>
-      <w:r>
-        <w:rPr>
-          <w:rFonts w:ascii="Times New Roman" w:hAnsi="Times New Roman" w:cs="Times New Roman"/>
-          <w:sz w:val="28"/>
-          <w:szCs w:val="28"/>
-        </w:rPr>
-        <w:t xml:space="preserve"> </w:t>
-      </w:r>
-      <w:r>
-        <w:rPr>
-          <w:rFonts w:ascii="Times New Roman" w:hAnsi="Times New Roman" w:cs="Times New Roman"/>
           <w:i/>
           <w:iCs/>
           <w:sz w:val="28"/>
           <w:szCs w:val="28"/>
-        </w:rPr>
-        <w:t>(+</w:t>
-      </w:r>
-      <w:proofErr w:type="spellStart"/>
+          <w:lang w:val="it-IT"/>
+        </w:rPr>
+      </w:pPr>
       <w:r>
         <w:rPr>
           <w:rFonts w:ascii="Times New Roman" w:hAnsi="Times New Roman" w:cs="Times New Roman"/>
@@ -1610,289 +1849,7 @@
           <w:iCs/>
           <w:sz w:val="28"/>
           <w:szCs w:val="28"/>
-        </w:rPr>
-        <w:t>codice</w:t>
-      </w:r>
-      <w:proofErr w:type="spellEnd"/>
-      <w:r>
-        <w:rPr>
-          <w:rFonts w:ascii="Times New Roman" w:hAnsi="Times New Roman" w:cs="Times New Roman"/>
-          <w:i/>
-          <w:iCs/>
-          <w:sz w:val="28"/>
-          <w:szCs w:val="28"/>
-        </w:rPr>
-        <w:t>)</w:t>
-      </w:r>
-    </w:p>
-    <w:p>
-      <w:pPr>
-        <w:pStyle w:val="Paragrafoelenco"/>
-        <w:numPr>
-          <w:ilvl w:val="2"/>
-          <w:numId w:val="7"/>
-        </w:numPr>
-        <w:spacing w:after="0"/>
-        <w:rPr>
-          <w:rFonts w:ascii="Times New Roman" w:hAnsi="Times New Roman" w:cs="Times New Roman"/>
-          <w:sz w:val="28"/>
-          <w:szCs w:val="28"/>
-        </w:rPr>
-      </w:pPr>
-      <w:r>
-        <w:rPr>
-          <w:rFonts w:ascii="Times New Roman" w:hAnsi="Times New Roman" w:cs="Times New Roman"/>
-          <w:sz w:val="28"/>
-          <w:szCs w:val="28"/>
-        </w:rPr>
-        <w:t>Procedure</w:t>
-      </w:r>
-    </w:p>
-    <w:p>
-      <w:pPr>
-        <w:pStyle w:val="Paragrafoelenco"/>
-        <w:numPr>
-          <w:ilvl w:val="2"/>
-          <w:numId w:val="7"/>
-        </w:numPr>
-        <w:spacing w:after="0"/>
-        <w:rPr>
-          <w:rFonts w:ascii="Times New Roman" w:hAnsi="Times New Roman" w:cs="Times New Roman"/>
-          <w:sz w:val="28"/>
-          <w:szCs w:val="28"/>
-        </w:rPr>
-      </w:pPr>
-      <w:r>
-        <w:rPr>
-          <w:rFonts w:ascii="Times New Roman" w:hAnsi="Times New Roman" w:cs="Times New Roman"/>
-          <w:sz w:val="28"/>
-          <w:szCs w:val="28"/>
-        </w:rPr>
-        <w:t>Implementation</w:t>
-      </w:r>
-    </w:p>
-    <w:p>
-      <w:pPr>
-        <w:pStyle w:val="Paragrafoelenco"/>
-        <w:numPr>
-          <w:ilvl w:val="1"/>
-          <w:numId w:val="7"/>
-        </w:numPr>
-        <w:spacing w:after="0"/>
-        <w:rPr>
-          <w:rFonts w:ascii="Times New Roman" w:hAnsi="Times New Roman" w:cs="Times New Roman"/>
-          <w:sz w:val="28"/>
-          <w:szCs w:val="28"/>
-        </w:rPr>
-      </w:pPr>
-      <w:r>
-        <w:rPr>
-          <w:rFonts w:ascii="Times New Roman" w:hAnsi="Times New Roman" w:cs="Times New Roman"/>
-          <w:sz w:val="28"/>
-          <w:szCs w:val="28"/>
-        </w:rPr>
-        <w:t>Performance evaluation and effects of attribute selection</w:t>
-      </w:r>
-      <w:r>
-        <w:rPr>
-          <w:rFonts w:ascii="Times New Roman" w:hAnsi="Times New Roman" w:cs="Times New Roman"/>
-          <w:sz w:val="28"/>
-          <w:szCs w:val="28"/>
-        </w:rPr>
-        <w:t xml:space="preserve"> </w:t>
-      </w:r>
-      <w:r>
-        <w:rPr>
-          <w:rFonts w:ascii="Times New Roman" w:hAnsi="Times New Roman" w:cs="Times New Roman"/>
-          <w:i/>
-          <w:iCs/>
-          <w:sz w:val="28"/>
-          <w:szCs w:val="28"/>
-        </w:rPr>
-        <w:t>(+</w:t>
-      </w:r>
-      <w:proofErr w:type="spellStart"/>
-      <w:r>
-        <w:rPr>
-          <w:rFonts w:ascii="Times New Roman" w:hAnsi="Times New Roman" w:cs="Times New Roman"/>
-          <w:i/>
-          <w:iCs/>
-          <w:sz w:val="28"/>
-          <w:szCs w:val="28"/>
-        </w:rPr>
-        <w:t>codice</w:t>
-      </w:r>
-      <w:proofErr w:type="spellEnd"/>
-      <w:r>
-        <w:rPr>
-          <w:rFonts w:ascii="Times New Roman" w:hAnsi="Times New Roman" w:cs="Times New Roman"/>
-          <w:i/>
-          <w:iCs/>
-          <w:sz w:val="28"/>
-          <w:szCs w:val="28"/>
-        </w:rPr>
-        <w:t xml:space="preserve">, screen, procedure di </w:t>
-      </w:r>
-      <w:proofErr w:type="spellStart"/>
-      <w:r>
-        <w:rPr>
-          <w:rFonts w:ascii="Times New Roman" w:hAnsi="Times New Roman" w:cs="Times New Roman"/>
-          <w:i/>
-          <w:iCs/>
-          <w:sz w:val="28"/>
-          <w:szCs w:val="28"/>
-        </w:rPr>
-        <w:t>valutazione</w:t>
-      </w:r>
-      <w:proofErr w:type="spellEnd"/>
-      <w:r>
-        <w:rPr>
-          <w:rFonts w:ascii="Times New Roman" w:hAnsi="Times New Roman" w:cs="Times New Roman"/>
-          <w:i/>
-          <w:iCs/>
-          <w:sz w:val="28"/>
-          <w:szCs w:val="28"/>
-        </w:rPr>
-        <w:t xml:space="preserve"> ed un </w:t>
-      </w:r>
-      <w:proofErr w:type="spellStart"/>
-      <w:r>
-        <w:rPr>
-          <w:rFonts w:ascii="Times New Roman" w:hAnsi="Times New Roman" w:cs="Times New Roman"/>
-          <w:i/>
-          <w:iCs/>
-          <w:sz w:val="28"/>
-          <w:szCs w:val="28"/>
-        </w:rPr>
-        <w:t>sacco</w:t>
-      </w:r>
-      <w:proofErr w:type="spellEnd"/>
-      <w:r>
-        <w:rPr>
-          <w:rFonts w:ascii="Times New Roman" w:hAnsi="Times New Roman" w:cs="Times New Roman"/>
-          <w:i/>
-          <w:iCs/>
-          <w:sz w:val="28"/>
-          <w:szCs w:val="28"/>
-        </w:rPr>
-        <w:t xml:space="preserve"> di </w:t>
-      </w:r>
-      <w:proofErr w:type="spellStart"/>
-      <w:r>
-        <w:rPr>
-          <w:rFonts w:ascii="Times New Roman" w:hAnsi="Times New Roman" w:cs="Times New Roman"/>
-          <w:i/>
-          <w:iCs/>
-          <w:sz w:val="28"/>
-          <w:szCs w:val="28"/>
-        </w:rPr>
-        <w:t>roba</w:t>
-      </w:r>
-      <w:proofErr w:type="spellEnd"/>
-      <w:r>
-        <w:rPr>
-          <w:rFonts w:ascii="Times New Roman" w:hAnsi="Times New Roman" w:cs="Times New Roman"/>
-          <w:i/>
-          <w:iCs/>
-          <w:sz w:val="28"/>
-          <w:szCs w:val="28"/>
-        </w:rPr>
-        <w:t>)</w:t>
-      </w:r>
-    </w:p>
-    <w:p>
-      <w:pPr>
-        <w:pStyle w:val="Paragrafoelenco"/>
-        <w:numPr>
-          <w:ilvl w:val="1"/>
-          <w:numId w:val="7"/>
-        </w:numPr>
-        <w:spacing w:after="0"/>
-        <w:rPr>
-          <w:rFonts w:ascii="Times New Roman" w:hAnsi="Times New Roman" w:cs="Times New Roman"/>
-          <w:sz w:val="28"/>
-          <w:szCs w:val="28"/>
-        </w:rPr>
-      </w:pPr>
-      <w:r>
-        <w:rPr>
-          <w:rFonts w:ascii="Times New Roman" w:hAnsi="Times New Roman" w:cs="Times New Roman"/>
-          <w:sz w:val="28"/>
-          <w:szCs w:val="28"/>
-        </w:rPr>
-        <w:t>Conclusions</w:t>
-      </w:r>
-    </w:p>
-    <w:p>
-      <w:pPr>
-        <w:pStyle w:val="Paragrafoelenco"/>
-        <w:numPr>
-          <w:ilvl w:val="0"/>
-          <w:numId w:val="7"/>
-        </w:numPr>
-        <w:spacing w:after="0"/>
-        <w:rPr>
-          <w:rFonts w:ascii="Times New Roman" w:hAnsi="Times New Roman" w:cs="Times New Roman"/>
-          <w:sz w:val="28"/>
-          <w:szCs w:val="28"/>
-        </w:rPr>
-      </w:pPr>
-      <w:r>
-        <w:rPr>
-          <w:rFonts w:ascii="Times New Roman" w:hAnsi="Times New Roman" w:cs="Times New Roman"/>
-          <w:sz w:val="28"/>
-          <w:szCs w:val="28"/>
-        </w:rPr>
-        <w:t xml:space="preserve">AirBnB Price Estimator </w:t>
-      </w:r>
-    </w:p>
-    <w:p>
-      <w:pPr>
-        <w:pStyle w:val="Paragrafoelenco"/>
-        <w:numPr>
-          <w:ilvl w:val="1"/>
-          <w:numId w:val="7"/>
-        </w:numPr>
-        <w:spacing w:after="0"/>
-        <w:rPr>
-          <w:rFonts w:ascii="Times New Roman" w:hAnsi="Times New Roman" w:cs="Times New Roman"/>
-          <w:sz w:val="28"/>
-          <w:szCs w:val="28"/>
-        </w:rPr>
-      </w:pPr>
-      <w:r>
-        <w:rPr>
-          <w:rFonts w:ascii="Times New Roman" w:hAnsi="Times New Roman" w:cs="Times New Roman"/>
-          <w:sz w:val="28"/>
-          <w:szCs w:val="28"/>
-        </w:rPr>
-        <w:t>Functional Requirements</w:t>
-      </w:r>
-    </w:p>
-    <w:p>
-      <w:pPr>
-        <w:pStyle w:val="Paragrafoelenco"/>
-        <w:numPr>
-          <w:ilvl w:val="1"/>
-          <w:numId w:val="7"/>
-        </w:numPr>
-        <w:spacing w:after="0"/>
-        <w:rPr>
-          <w:rFonts w:ascii="Times New Roman" w:hAnsi="Times New Roman" w:cs="Times New Roman"/>
-          <w:i/>
-          <w:iCs/>
-          <w:sz w:val="28"/>
-          <w:szCs w:val="28"/>
-          <w:lang w:val="it-IT"/>
-        </w:rPr>
-      </w:pPr>
-      <w:r>
-        <w:rPr>
-          <w:rFonts w:ascii="Times New Roman" w:hAnsi="Times New Roman" w:cs="Times New Roman"/>
-          <w:i/>
-          <w:iCs/>
-          <w:sz w:val="28"/>
-          <w:szCs w:val="28"/>
+          <w:lang w:val="it-IT"/>
         </w:rPr>
         <w:t xml:space="preserve">(Forse altri capitoli </w:t>
       </w:r>
@@ -1921,6 +1878,119 @@
 <file path=word/numbering.xml><?xml version="1.0" encoding="utf-8"?>
 <w:numbering xmlns:wpc="http://schemas.microsoft.com/office/word/2010/wordprocessingCanvas" xmlns:cx="http://schemas.microsoft.com/office/drawing/2014/chartex" xmlns:cx1="http://schemas.microsoft.com/office/drawing/2015/9/8/chartex" xmlns:cx2="http://schemas.microsoft.com/office/drawing/2015/10/21/chartex" xmlns:cx3="http://schemas.microsoft.com/office/drawing/2016/5/9/chartex" xmlns:cx4="http://schemas.microsoft.com/office/drawing/2016/5/10/chartex" xmlns:cx5="http://schemas.microsoft.com/office/drawing/2016/5/11/chartex" xmlns:cx6="http://schemas.microsoft.com/office/drawing/2016/5/12/chartex" xmlns:cx7="http://schemas.microsoft.com/office/drawing/2016/5/13/chartex" xmlns:cx8="http://schemas.microsoft.com/office/drawing/2016/5/14/chartex" xmlns:mc="http://schemas.openxmlformats.org/markup-compatibility/2006" xmlns:aink="http://schemas.microsoft.com/office/drawing/2016/ink" xmlns:am3d="http://schemas.microsoft.com/office/drawing/2017/model3d" xmlns:o="urn:schemas-microsoft-com:office:office" xmlns:r="http://schemas.openxmlformats.org/officeDocument/2006/relationships" xmlns:m="http://schemas.openxmlformats.org/officeDocument/2006/math" xmlns:v="urn:schemas-microsoft-com:vml" xmlns:wp14="http://schemas.microsoft.com/office/word/2010/wordprocessingDrawing" xmlns:wp="http://schemas.openxmlformats.org/drawingml/2006/wordprocessingDrawing" xmlns:w10="urn:schemas-microsoft-com:office:word" xmlns:w="http://schemas.openxmlformats.org/wordprocessingml/2006/main" xmlns:w14="http://schemas.microsoft.com/office/word/2010/wordml" xmlns:w15="http://schemas.microsoft.com/office/word/2012/wordml" xmlns:w16cex="http://schemas.microsoft.com/office/word/2018/wordml/cex" xmlns:w16cid="http://schemas.microsoft.com/office/word/2016/wordml/cid" xmlns:w16="http://schemas.microsoft.com/office/word/2018/wordml" xmlns:w16se="http://schemas.microsoft.com/office/word/2015/wordml/symex" xmlns:wpg="http://schemas.microsoft.com/office/word/2010/wordprocessingGroup" xmlns:wpi="http://schemas.microsoft.com/office/word/2010/wordprocessingInk" xmlns:wne="http://schemas.microsoft.com/office/word/2006/wordml" xmlns:wps="http://schemas.microsoft.com/office/word/2010/wordprocessingShape" mc:Ignorable="w14 w15 w16se w16cid w16 w16cex wp14">
   <w:abstractNum w:abstractNumId="0" w15:restartNumberingAfterBreak="0">
+    <w:nsid w:val="07533A6E"/>
+    <w:multiLevelType w:val="multilevel"/>
+    <w:tmpl w:val="48242572"/>
+    <w:lvl w:ilvl="0">
+      <w:start w:val="3"/>
+      <w:numFmt w:val="decimal"/>
+      <w:lvlText w:val="%1"/>
+      <w:lvlJc w:val="left"/>
+      <w:pPr>
+        <w:ind w:left="405" w:hanging="405"/>
+      </w:pPr>
+      <w:rPr>
+        <w:rFonts w:hint="default"/>
+      </w:rPr>
+    </w:lvl>
+    <w:lvl w:ilvl="1">
+      <w:start w:val="1"/>
+      <w:numFmt w:val="decimal"/>
+      <w:lvlText w:val="%1.%2"/>
+      <w:lvlJc w:val="left"/>
+      <w:pPr>
+        <w:ind w:left="720" w:hanging="720"/>
+      </w:pPr>
+      <w:rPr>
+        <w:rFonts w:hint="default"/>
+      </w:rPr>
+    </w:lvl>
+    <w:lvl w:ilvl="2">
+      <w:start w:val="1"/>
+      <w:numFmt w:val="decimal"/>
+      <w:lvlText w:val="%1.%2.%3"/>
+      <w:lvlJc w:val="left"/>
+      <w:pPr>
+        <w:ind w:left="720" w:hanging="720"/>
+      </w:pPr>
+      <w:rPr>
+        <w:rFonts w:hint="default"/>
+      </w:rPr>
+    </w:lvl>
+    <w:lvl w:ilvl="3">
+      <w:start w:val="1"/>
+      <w:numFmt w:val="decimal"/>
+      <w:lvlText w:val="%1.%2.%3.%4"/>
+      <w:lvlJc w:val="left"/>
+      <w:pPr>
+        <w:ind w:left="1080" w:hanging="1080"/>
+      </w:pPr>
+      <w:rPr>
+        <w:rFonts w:hint="default"/>
+      </w:rPr>
+    </w:lvl>
+    <w:lvl w:ilvl="4">
+      <w:start w:val="1"/>
+      <w:numFmt w:val="decimal"/>
+      <w:lvlText w:val="%1.%2.%3.%4.%5"/>
+      <w:lvlJc w:val="left"/>
+      <w:pPr>
+        <w:ind w:left="1440" w:hanging="1440"/>
+      </w:pPr>
+      <w:rPr>
+        <w:rFonts w:hint="default"/>
+      </w:rPr>
+    </w:lvl>
+    <w:lvl w:ilvl="5">
+      <w:start w:val="1"/>
+      <w:numFmt w:val="decimal"/>
+      <w:lvlText w:val="%1.%2.%3.%4.%5.%6"/>
+      <w:lvlJc w:val="left"/>
+      <w:pPr>
+        <w:ind w:left="1440" w:hanging="1440"/>
+      </w:pPr>
+      <w:rPr>
+        <w:rFonts w:hint="default"/>
+      </w:rPr>
+    </w:lvl>
+    <w:lvl w:ilvl="6">
+      <w:start w:val="1"/>
+      <w:numFmt w:val="decimal"/>
+      <w:lvlText w:val="%1.%2.%3.%4.%5.%6.%7"/>
+      <w:lvlJc w:val="left"/>
+      <w:pPr>
+        <w:ind w:left="1800" w:hanging="1800"/>
+      </w:pPr>
+      <w:rPr>
+        <w:rFonts w:hint="default"/>
+      </w:rPr>
+    </w:lvl>
+    <w:lvl w:ilvl="7">
+      <w:start w:val="1"/>
+      <w:numFmt w:val="decimal"/>
+      <w:lvlText w:val="%1.%2.%3.%4.%5.%6.%7.%8"/>
+      <w:lvlJc w:val="left"/>
+      <w:pPr>
+        <w:ind w:left="2160" w:hanging="2160"/>
+      </w:pPr>
+      <w:rPr>
+        <w:rFonts w:hint="default"/>
+      </w:rPr>
+    </w:lvl>
+    <w:lvl w:ilvl="8">
+      <w:start w:val="1"/>
+      <w:numFmt w:val="decimal"/>
+      <w:lvlText w:val="%1.%2.%3.%4.%5.%6.%7.%8.%9"/>
+      <w:lvlJc w:val="left"/>
+      <w:pPr>
+        <w:ind w:left="2160" w:hanging="2160"/>
+      </w:pPr>
+      <w:rPr>
+        <w:rFonts w:hint="default"/>
+      </w:rPr>
+    </w:lvl>
+  </w:abstractNum>
+  <w:abstractNum w:abstractNumId="1" w15:restartNumberingAfterBreak="0">
     <w:nsid w:val="293B680F"/>
     <w:multiLevelType w:val="multilevel"/>
     <w:tmpl w:val="0410001F"/>
@@ -2006,7 +2076,7 @@
       </w:pPr>
     </w:lvl>
   </w:abstractNum>
-  <w:abstractNum w:abstractNumId="1" w15:restartNumberingAfterBreak="0">
+  <w:abstractNum w:abstractNumId="2" w15:restartNumberingAfterBreak="0">
     <w:nsid w:val="29CB1C1B"/>
     <w:multiLevelType w:val="hybridMultilevel"/>
     <w:tmpl w:val="BE0209E4"/>
@@ -2119,7 +2189,7 @@
       </w:rPr>
     </w:lvl>
   </w:abstractNum>
-  <w:abstractNum w:abstractNumId="2" w15:restartNumberingAfterBreak="0">
+  <w:abstractNum w:abstractNumId="3" w15:restartNumberingAfterBreak="0">
     <w:nsid w:val="3C821A84"/>
     <w:multiLevelType w:val="multilevel"/>
     <w:tmpl w:val="CABACF16"/>
@@ -2232,7 +2302,120 @@
       </w:rPr>
     </w:lvl>
   </w:abstractNum>
-  <w:abstractNum w:abstractNumId="3" w15:restartNumberingAfterBreak="0">
+  <w:abstractNum w:abstractNumId="4" w15:restartNumberingAfterBreak="0">
+    <w:nsid w:val="4FE541F2"/>
+    <w:multiLevelType w:val="multilevel"/>
+    <w:tmpl w:val="48242572"/>
+    <w:lvl w:ilvl="0">
+      <w:start w:val="3"/>
+      <w:numFmt w:val="decimal"/>
+      <w:lvlText w:val="%1"/>
+      <w:lvlJc w:val="left"/>
+      <w:pPr>
+        <w:ind w:left="405" w:hanging="405"/>
+      </w:pPr>
+      <w:rPr>
+        <w:rFonts w:hint="default"/>
+      </w:rPr>
+    </w:lvl>
+    <w:lvl w:ilvl="1">
+      <w:start w:val="1"/>
+      <w:numFmt w:val="decimal"/>
+      <w:lvlText w:val="%1.%2"/>
+      <w:lvlJc w:val="left"/>
+      <w:pPr>
+        <w:ind w:left="720" w:hanging="720"/>
+      </w:pPr>
+      <w:rPr>
+        <w:rFonts w:hint="default"/>
+      </w:rPr>
+    </w:lvl>
+    <w:lvl w:ilvl="2">
+      <w:start w:val="1"/>
+      <w:numFmt w:val="decimal"/>
+      <w:lvlText w:val="%1.%2.%3"/>
+      <w:lvlJc w:val="left"/>
+      <w:pPr>
+        <w:ind w:left="720" w:hanging="720"/>
+      </w:pPr>
+      <w:rPr>
+        <w:rFonts w:hint="default"/>
+      </w:rPr>
+    </w:lvl>
+    <w:lvl w:ilvl="3">
+      <w:start w:val="1"/>
+      <w:numFmt w:val="decimal"/>
+      <w:lvlText w:val="%1.%2.%3.%4"/>
+      <w:lvlJc w:val="left"/>
+      <w:pPr>
+        <w:ind w:left="1080" w:hanging="1080"/>
+      </w:pPr>
+      <w:rPr>
+        <w:rFonts w:hint="default"/>
+      </w:rPr>
+    </w:lvl>
+    <w:lvl w:ilvl="4">
+      <w:start w:val="1"/>
+      <w:numFmt w:val="decimal"/>
+      <w:lvlText w:val="%1.%2.%3.%4.%5"/>
+      <w:lvlJc w:val="left"/>
+      <w:pPr>
+        <w:ind w:left="1440" w:hanging="1440"/>
+      </w:pPr>
+      <w:rPr>
+        <w:rFonts w:hint="default"/>
+      </w:rPr>
+    </w:lvl>
+    <w:lvl w:ilvl="5">
+      <w:start w:val="1"/>
+      <w:numFmt w:val="decimal"/>
+      <w:lvlText w:val="%1.%2.%3.%4.%5.%6"/>
+      <w:lvlJc w:val="left"/>
+      <w:pPr>
+        <w:ind w:left="1440" w:hanging="1440"/>
+      </w:pPr>
+      <w:rPr>
+        <w:rFonts w:hint="default"/>
+      </w:rPr>
+    </w:lvl>
+    <w:lvl w:ilvl="6">
+      <w:start w:val="1"/>
+      <w:numFmt w:val="decimal"/>
+      <w:lvlText w:val="%1.%2.%3.%4.%5.%6.%7"/>
+      <w:lvlJc w:val="left"/>
+      <w:pPr>
+        <w:ind w:left="1800" w:hanging="1800"/>
+      </w:pPr>
+      <w:rPr>
+        <w:rFonts w:hint="default"/>
+      </w:rPr>
+    </w:lvl>
+    <w:lvl w:ilvl="7">
+      <w:start w:val="1"/>
+      <w:numFmt w:val="decimal"/>
+      <w:lvlText w:val="%1.%2.%3.%4.%5.%6.%7.%8"/>
+      <w:lvlJc w:val="left"/>
+      <w:pPr>
+        <w:ind w:left="2160" w:hanging="2160"/>
+      </w:pPr>
+      <w:rPr>
+        <w:rFonts w:hint="default"/>
+      </w:rPr>
+    </w:lvl>
+    <w:lvl w:ilvl="8">
+      <w:start w:val="1"/>
+      <w:numFmt w:val="decimal"/>
+      <w:lvlText w:val="%1.%2.%3.%4.%5.%6.%7.%8.%9"/>
+      <w:lvlJc w:val="left"/>
+      <w:pPr>
+        <w:ind w:left="2160" w:hanging="2160"/>
+      </w:pPr>
+      <w:rPr>
+        <w:rFonts w:hint="default"/>
+      </w:rPr>
+    </w:lvl>
+  </w:abstractNum>
+  <w:abstractNum w:abstractNumId="5" w15:restartNumberingAfterBreak="0">
     <w:nsid w:val="53233E6A"/>
     <w:multiLevelType w:val="hybridMultilevel"/>
     <w:tmpl w:val="65D04854"/>
@@ -2345,7 +2528,7 @@
       </w:rPr>
     </w:lvl>
   </w:abstractNum>
-  <w:abstractNum w:abstractNumId="4" w15:restartNumberingAfterBreak="0">
+  <w:abstractNum w:abstractNumId="6" w15:restartNumberingAfterBreak="0">
     <w:nsid w:val="57B73E43"/>
     <w:multiLevelType w:val="hybridMultilevel"/>
     <w:tmpl w:val="A4B897EC"/>
@@ -2431,7 +2614,7 @@
       </w:pPr>
     </w:lvl>
   </w:abstractNum>
-  <w:abstractNum w:abstractNumId="5" w15:restartNumberingAfterBreak="0">
+  <w:abstractNum w:abstractNumId="7" w15:restartNumberingAfterBreak="0">
     <w:nsid w:val="5EDB4082"/>
     <w:multiLevelType w:val="hybridMultilevel"/>
     <w:tmpl w:val="07C43DF8"/>
@@ -2520,7 +2703,7 @@
       </w:pPr>
     </w:lvl>
   </w:abstractNum>
-  <w:abstractNum w:abstractNumId="6" w15:restartNumberingAfterBreak="0">
+  <w:abstractNum w:abstractNumId="8" w15:restartNumberingAfterBreak="0">
     <w:nsid w:val="79697A45"/>
     <w:multiLevelType w:val="hybridMultilevel"/>
     <w:tmpl w:val="EB6895B8"/>
@@ -2606,7 +2789,7 @@
       </w:pPr>
     </w:lvl>
   </w:abstractNum>
-  <w:abstractNum w:abstractNumId="7" w15:restartNumberingAfterBreak="0">
+  <w:abstractNum w:abstractNumId="9" w15:restartNumberingAfterBreak="0">
     <w:nsid w:val="7BE720AC"/>
     <w:multiLevelType w:val="multilevel"/>
     <w:tmpl w:val="0410001F"/>
@@ -2693,28 +2876,34 @@
     </w:lvl>
   </w:abstractNum>
   <w:num w:numId="1">
+    <w:abstractNumId w:val="7"/>
+  </w:num>
+  <w:num w:numId="2">
+    <w:abstractNumId w:val="8"/>
+  </w:num>
+  <w:num w:numId="3">
+    <w:abstractNumId w:val="6"/>
+  </w:num>
+  <w:num w:numId="4">
+    <w:abstractNumId w:val="9"/>
+  </w:num>
+  <w:num w:numId="5">
+    <w:abstractNumId w:val="3"/>
+  </w:num>
+  <w:num w:numId="6">
+    <w:abstractNumId w:val="2"/>
+  </w:num>
+  <w:num w:numId="7">
+    <w:abstractNumId w:val="1"/>
+  </w:num>
+  <w:num w:numId="8">
     <w:abstractNumId w:val="5"/>
   </w:num>
-  <w:num w:numId="2">
-    <w:abstractNumId w:val="6"/>
-  </w:num>
-  <w:num w:numId="3">
+  <w:num w:numId="9">
     <w:abstractNumId w:val="4"/>
   </w:num>
-  <w:num w:numId="4">
-    <w:abstractNumId w:val="7"/>
-  </w:num>
-  <w:num w:numId="5">
-    <w:abstractNumId w:val="2"/>
-  </w:num>
-  <w:num w:numId="6">
-    <w:abstractNumId w:val="1"/>
-  </w:num>
-  <w:num w:numId="7">
+  <w:num w:numId="10">
     <w:abstractNumId w:val="0"/>
-  </w:num>
-  <w:num w:numId="8">
-    <w:abstractNumId w:val="3"/>
   </w:num>
 </w:numbering>
 </file>
@@ -3164,6 +3353,28 @@
       <w:szCs w:val="26"/>
     </w:rPr>
   </w:style>
+  <w:style w:type="paragraph" w:styleId="Titolo3">
+    <w:name w:val="heading 3"/>
+    <w:basedOn w:val="Normale"/>
+    <w:next w:val="Normale"/>
+    <w:link w:val="Titolo3Carattere"/>
+    <w:uiPriority w:val="9"/>
+    <w:unhideWhenUsed/>
+    <w:qFormat/>
+    <w:rsid w:val="00A25208"/>
+    <w:pPr>
+      <w:keepNext/>
+      <w:keepLines/>
+      <w:spacing w:before="40" w:after="0"/>
+      <w:outlineLvl w:val="2"/>
+    </w:pPr>
+    <w:rPr>
+      <w:rFonts w:ascii="Times New Roman" w:eastAsiaTheme="majorEastAsia" w:hAnsi="Times New Roman" w:cstheme="majorBidi"/>
+      <w:color w:val="1F3763" w:themeColor="accent1" w:themeShade="7F"/>
+      <w:sz w:val="28"/>
+      <w:szCs w:val="24"/>
+    </w:rPr>
+  </w:style>
   <w:style w:type="character" w:default="1" w:styleId="Carpredefinitoparagrafo">
     <w:name w:val="Default Paragraph Font"/>
     <w:uiPriority w:val="1"/>
@@ -3242,6 +3453,20 @@
       <w:color w:val="2F5496" w:themeColor="accent1" w:themeShade="BF"/>
       <w:sz w:val="32"/>
       <w:szCs w:val="26"/>
+      <w:lang w:val="en-US"/>
+    </w:rPr>
+  </w:style>
+  <w:style w:type="character" w:customStyle="1" w:styleId="Titolo3Carattere">
+    <w:name w:val="Titolo 3 Carattere"/>
+    <w:basedOn w:val="Carpredefinitoparagrafo"/>
+    <w:link w:val="Titolo3"/>
+    <w:uiPriority w:val="9"/>
+    <w:rsid w:val="00A25208"/>
+    <w:rPr>
+      <w:rFonts w:ascii="Times New Roman" w:eastAsiaTheme="majorEastAsia" w:hAnsi="Times New Roman" w:cstheme="majorBidi"/>
+      <w:color w:val="1F3763" w:themeColor="accent1" w:themeShade="7F"/>
+      <w:sz w:val="28"/>
+      <w:szCs w:val="24"/>
       <w:lang w:val="en-US"/>
     </w:rPr>
   </w:style>

</xml_diff>

<commit_message>
chapter 2.1 of doc, preprocessed files
</commit_message>
<xml_diff>
--- a/Documentation/Documentation.docx
+++ b/Documentation/Documentation.docx
@@ -1124,7 +1124,1437 @@
         <w:t xml:space="preserve"> </w:t>
       </w:r>
     </w:p>
-    <w:p/>
+    <w:p>
+      <w:pPr>
+        <w:jc w:val="both"/>
+        <w:rPr>
+          <w:rFonts w:ascii="Times New Roman" w:hAnsi="Times New Roman" w:cs="Times New Roman"/>
+          <w:sz w:val="28"/>
+          <w:szCs w:val="28"/>
+        </w:rPr>
+      </w:pPr>
+      <w:r>
+        <w:rPr>
+          <w:rFonts w:ascii="Times New Roman" w:hAnsi="Times New Roman" w:cs="Times New Roman"/>
+          <w:sz w:val="28"/>
+          <w:szCs w:val="28"/>
+        </w:rPr>
+        <w:t>The first preprocessing operation is the attribute reduction, indeed we decided to remove all the features that are not domain-specific, nor useful for classification purposes. Among them we deleted:</w:t>
+      </w:r>
+    </w:p>
+    <w:p>
+      <w:pPr>
+        <w:pStyle w:val="Paragrafoelenco"/>
+        <w:numPr>
+          <w:ilvl w:val="0"/>
+          <w:numId w:val="11"/>
+        </w:numPr>
+        <w:jc w:val="both"/>
+        <w:rPr>
+          <w:rFonts w:ascii="Times New Roman" w:hAnsi="Times New Roman" w:cs="Times New Roman"/>
+          <w:sz w:val="28"/>
+          <w:szCs w:val="28"/>
+        </w:rPr>
+      </w:pPr>
+      <w:r>
+        <w:rPr>
+          <w:rFonts w:ascii="Times New Roman" w:hAnsi="Times New Roman" w:cs="Times New Roman"/>
+          <w:sz w:val="28"/>
+          <w:szCs w:val="28"/>
+        </w:rPr>
+        <w:t xml:space="preserve">IDs like </w:t>
+      </w:r>
+      <w:proofErr w:type="spellStart"/>
+      <w:r>
+        <w:rPr>
+          <w:rFonts w:ascii="Times New Roman" w:hAnsi="Times New Roman" w:cs="Times New Roman"/>
+          <w:i/>
+          <w:iCs/>
+          <w:sz w:val="28"/>
+          <w:szCs w:val="28"/>
+        </w:rPr>
+        <w:t>Bnb</w:t>
+      </w:r>
+      <w:proofErr w:type="spellEnd"/>
+      <w:r>
+        <w:rPr>
+          <w:rFonts w:ascii="Times New Roman" w:hAnsi="Times New Roman" w:cs="Times New Roman"/>
+          <w:i/>
+          <w:iCs/>
+          <w:sz w:val="28"/>
+          <w:szCs w:val="28"/>
+        </w:rPr>
+        <w:t xml:space="preserve"> ID, </w:t>
+      </w:r>
+      <w:proofErr w:type="spellStart"/>
+      <w:r>
+        <w:rPr>
+          <w:rFonts w:ascii="Times New Roman" w:hAnsi="Times New Roman" w:cs="Times New Roman"/>
+          <w:i/>
+          <w:iCs/>
+          <w:sz w:val="28"/>
+          <w:szCs w:val="28"/>
+        </w:rPr>
+        <w:t>scrape_id</w:t>
+      </w:r>
+      <w:proofErr w:type="spellEnd"/>
+      <w:r>
+        <w:rPr>
+          <w:rFonts w:ascii="Times New Roman" w:hAnsi="Times New Roman" w:cs="Times New Roman"/>
+          <w:i/>
+          <w:iCs/>
+          <w:sz w:val="28"/>
+          <w:szCs w:val="28"/>
+        </w:rPr>
+        <w:t xml:space="preserve">, </w:t>
+      </w:r>
+      <w:proofErr w:type="spellStart"/>
+      <w:r>
+        <w:rPr>
+          <w:rFonts w:ascii="Times New Roman" w:hAnsi="Times New Roman" w:cs="Times New Roman"/>
+          <w:i/>
+          <w:iCs/>
+          <w:sz w:val="28"/>
+          <w:szCs w:val="28"/>
+        </w:rPr>
+        <w:t>host_id</w:t>
+      </w:r>
+      <w:proofErr w:type="spellEnd"/>
+    </w:p>
+    <w:p>
+      <w:pPr>
+        <w:pStyle w:val="Paragrafoelenco"/>
+        <w:numPr>
+          <w:ilvl w:val="0"/>
+          <w:numId w:val="11"/>
+        </w:numPr>
+        <w:jc w:val="both"/>
+        <w:rPr>
+          <w:rFonts w:ascii="Times New Roman" w:hAnsi="Times New Roman" w:cs="Times New Roman"/>
+          <w:sz w:val="28"/>
+          <w:szCs w:val="28"/>
+        </w:rPr>
+      </w:pPr>
+      <w:r>
+        <w:rPr>
+          <w:rFonts w:ascii="Times New Roman" w:hAnsi="Times New Roman" w:cs="Times New Roman"/>
+          <w:sz w:val="28"/>
+          <w:szCs w:val="28"/>
+        </w:rPr>
+        <w:t xml:space="preserve">URLs like </w:t>
+      </w:r>
+      <w:proofErr w:type="spellStart"/>
+      <w:r>
+        <w:rPr>
+          <w:rFonts w:ascii="Times New Roman" w:hAnsi="Times New Roman" w:cs="Times New Roman"/>
+          <w:i/>
+          <w:iCs/>
+          <w:sz w:val="28"/>
+          <w:szCs w:val="28"/>
+        </w:rPr>
+        <w:t>listing_url</w:t>
+      </w:r>
+      <w:proofErr w:type="spellEnd"/>
+      <w:r>
+        <w:rPr>
+          <w:rFonts w:ascii="Times New Roman" w:hAnsi="Times New Roman" w:cs="Times New Roman"/>
+          <w:i/>
+          <w:iCs/>
+          <w:sz w:val="28"/>
+          <w:szCs w:val="28"/>
+        </w:rPr>
+        <w:t xml:space="preserve">, </w:t>
+      </w:r>
+      <w:proofErr w:type="spellStart"/>
+      <w:r>
+        <w:rPr>
+          <w:rFonts w:ascii="Times New Roman" w:hAnsi="Times New Roman" w:cs="Times New Roman"/>
+          <w:i/>
+          <w:iCs/>
+          <w:sz w:val="28"/>
+          <w:szCs w:val="28"/>
+        </w:rPr>
+        <w:t>picture_url</w:t>
+      </w:r>
+      <w:proofErr w:type="spellEnd"/>
+      <w:r>
+        <w:rPr>
+          <w:rFonts w:ascii="Times New Roman" w:hAnsi="Times New Roman" w:cs="Times New Roman"/>
+          <w:i/>
+          <w:iCs/>
+          <w:sz w:val="28"/>
+          <w:szCs w:val="28"/>
+        </w:rPr>
+        <w:t xml:space="preserve">, </w:t>
+      </w:r>
+      <w:proofErr w:type="spellStart"/>
+      <w:r>
+        <w:rPr>
+          <w:rFonts w:ascii="Times New Roman" w:hAnsi="Times New Roman" w:cs="Times New Roman"/>
+          <w:i/>
+          <w:iCs/>
+          <w:sz w:val="28"/>
+          <w:szCs w:val="28"/>
+        </w:rPr>
+        <w:t>host_url</w:t>
+      </w:r>
+      <w:proofErr w:type="spellEnd"/>
+      <w:r>
+        <w:rPr>
+          <w:rFonts w:ascii="Times New Roman" w:hAnsi="Times New Roman" w:cs="Times New Roman"/>
+          <w:i/>
+          <w:iCs/>
+          <w:sz w:val="28"/>
+          <w:szCs w:val="28"/>
+        </w:rPr>
+        <w:t xml:space="preserve">, </w:t>
+      </w:r>
+      <w:proofErr w:type="spellStart"/>
+      <w:r>
+        <w:rPr>
+          <w:rFonts w:ascii="Times New Roman" w:hAnsi="Times New Roman" w:cs="Times New Roman"/>
+          <w:i/>
+          <w:iCs/>
+          <w:sz w:val="28"/>
+          <w:szCs w:val="28"/>
+        </w:rPr>
+        <w:t>host_thumbnail_url</w:t>
+      </w:r>
+      <w:proofErr w:type="spellEnd"/>
+      <w:r>
+        <w:rPr>
+          <w:rFonts w:ascii="Times New Roman" w:hAnsi="Times New Roman" w:cs="Times New Roman"/>
+          <w:i/>
+          <w:iCs/>
+          <w:sz w:val="28"/>
+          <w:szCs w:val="28"/>
+        </w:rPr>
+        <w:t xml:space="preserve">, </w:t>
+      </w:r>
+      <w:proofErr w:type="spellStart"/>
+      <w:r>
+        <w:rPr>
+          <w:rFonts w:ascii="Times New Roman" w:hAnsi="Times New Roman" w:cs="Times New Roman"/>
+          <w:i/>
+          <w:iCs/>
+          <w:sz w:val="28"/>
+          <w:szCs w:val="28"/>
+        </w:rPr>
+        <w:t>host_picture_url</w:t>
+      </w:r>
+      <w:proofErr w:type="spellEnd"/>
+    </w:p>
+    <w:p>
+      <w:pPr>
+        <w:pStyle w:val="Paragrafoelenco"/>
+        <w:numPr>
+          <w:ilvl w:val="0"/>
+          <w:numId w:val="11"/>
+        </w:numPr>
+        <w:jc w:val="both"/>
+        <w:rPr>
+          <w:rFonts w:ascii="Times New Roman" w:hAnsi="Times New Roman" w:cs="Times New Roman"/>
+          <w:sz w:val="28"/>
+          <w:szCs w:val="28"/>
+        </w:rPr>
+      </w:pPr>
+      <w:r>
+        <w:rPr>
+          <w:rFonts w:ascii="Times New Roman" w:hAnsi="Times New Roman" w:cs="Times New Roman"/>
+          <w:sz w:val="28"/>
+          <w:szCs w:val="28"/>
+        </w:rPr>
+        <w:t xml:space="preserve">Information on the scraping like </w:t>
+      </w:r>
+      <w:proofErr w:type="spellStart"/>
+      <w:r>
+        <w:rPr>
+          <w:rFonts w:ascii="Times New Roman" w:hAnsi="Times New Roman" w:cs="Times New Roman"/>
+          <w:i/>
+          <w:iCs/>
+          <w:sz w:val="28"/>
+          <w:szCs w:val="28"/>
+        </w:rPr>
+        <w:t>last_scraped_date</w:t>
+      </w:r>
+      <w:proofErr w:type="spellEnd"/>
+      <w:r>
+        <w:rPr>
+          <w:rFonts w:ascii="Times New Roman" w:hAnsi="Times New Roman" w:cs="Times New Roman"/>
+          <w:i/>
+          <w:iCs/>
+          <w:sz w:val="28"/>
+          <w:szCs w:val="28"/>
+        </w:rPr>
+        <w:t xml:space="preserve">, </w:t>
+      </w:r>
+      <w:proofErr w:type="spellStart"/>
+      <w:r>
+        <w:rPr>
+          <w:rFonts w:ascii="Times New Roman" w:hAnsi="Times New Roman" w:cs="Times New Roman"/>
+          <w:i/>
+          <w:iCs/>
+          <w:sz w:val="28"/>
+          <w:szCs w:val="28"/>
+        </w:rPr>
+        <w:t>calendar_last_scraped</w:t>
+      </w:r>
+      <w:proofErr w:type="spellEnd"/>
+    </w:p>
+    <w:p>
+      <w:pPr>
+        <w:pStyle w:val="Paragrafoelenco"/>
+        <w:numPr>
+          <w:ilvl w:val="0"/>
+          <w:numId w:val="11"/>
+        </w:numPr>
+        <w:jc w:val="both"/>
+        <w:rPr>
+          <w:rFonts w:ascii="Times New Roman" w:hAnsi="Times New Roman" w:cs="Times New Roman"/>
+          <w:sz w:val="28"/>
+          <w:szCs w:val="28"/>
+        </w:rPr>
+      </w:pPr>
+      <w:r>
+        <w:rPr>
+          <w:rFonts w:ascii="Times New Roman" w:hAnsi="Times New Roman" w:cs="Times New Roman"/>
+          <w:sz w:val="28"/>
+          <w:szCs w:val="28"/>
+        </w:rPr>
+        <w:t xml:space="preserve">Useless information on the rent for classification purposes like </w:t>
+      </w:r>
+      <w:r>
+        <w:rPr>
+          <w:rFonts w:ascii="Times New Roman" w:hAnsi="Times New Roman" w:cs="Times New Roman"/>
+          <w:i/>
+          <w:iCs/>
+          <w:sz w:val="28"/>
+          <w:szCs w:val="28"/>
+        </w:rPr>
+        <w:t xml:space="preserve">name, description, </w:t>
+      </w:r>
+      <w:proofErr w:type="spellStart"/>
+      <w:r>
+        <w:rPr>
+          <w:rFonts w:ascii="Times New Roman" w:hAnsi="Times New Roman" w:cs="Times New Roman"/>
+          <w:i/>
+          <w:iCs/>
+          <w:sz w:val="28"/>
+          <w:szCs w:val="28"/>
+        </w:rPr>
+        <w:t>first_review_date</w:t>
+      </w:r>
+      <w:proofErr w:type="spellEnd"/>
+    </w:p>
+    <w:p>
+      <w:pPr>
+        <w:pStyle w:val="Paragrafoelenco"/>
+        <w:numPr>
+          <w:ilvl w:val="0"/>
+          <w:numId w:val="11"/>
+        </w:numPr>
+        <w:jc w:val="both"/>
+        <w:rPr>
+          <w:rFonts w:ascii="Times New Roman" w:hAnsi="Times New Roman" w:cs="Times New Roman"/>
+          <w:sz w:val="28"/>
+          <w:szCs w:val="28"/>
+        </w:rPr>
+      </w:pPr>
+      <w:r>
+        <w:rPr>
+          <w:rFonts w:ascii="Times New Roman" w:hAnsi="Times New Roman" w:cs="Times New Roman"/>
+          <w:sz w:val="28"/>
+          <w:szCs w:val="28"/>
+        </w:rPr>
+        <w:t xml:space="preserve">Useless information about the host like </w:t>
+      </w:r>
+      <w:proofErr w:type="spellStart"/>
+      <w:r>
+        <w:rPr>
+          <w:rFonts w:ascii="Times New Roman" w:hAnsi="Times New Roman" w:cs="Times New Roman"/>
+          <w:i/>
+          <w:iCs/>
+          <w:sz w:val="28"/>
+          <w:szCs w:val="28"/>
+        </w:rPr>
+        <w:t>host_name</w:t>
+      </w:r>
+      <w:proofErr w:type="spellEnd"/>
+      <w:r>
+        <w:rPr>
+          <w:rFonts w:ascii="Times New Roman" w:hAnsi="Times New Roman" w:cs="Times New Roman"/>
+          <w:i/>
+          <w:iCs/>
+          <w:sz w:val="28"/>
+          <w:szCs w:val="28"/>
+        </w:rPr>
+        <w:t xml:space="preserve">, </w:t>
+      </w:r>
+      <w:proofErr w:type="spellStart"/>
+      <w:r>
+        <w:rPr>
+          <w:rFonts w:ascii="Times New Roman" w:hAnsi="Times New Roman" w:cs="Times New Roman"/>
+          <w:i/>
+          <w:iCs/>
+          <w:sz w:val="28"/>
+          <w:szCs w:val="28"/>
+        </w:rPr>
+        <w:t>host_location</w:t>
+      </w:r>
+      <w:proofErr w:type="spellEnd"/>
+      <w:r>
+        <w:rPr>
+          <w:rFonts w:ascii="Times New Roman" w:hAnsi="Times New Roman" w:cs="Times New Roman"/>
+          <w:sz w:val="28"/>
+          <w:szCs w:val="28"/>
+        </w:rPr>
+        <w:t xml:space="preserve">(it is not the place in which the rent is, but where the host lives), </w:t>
+      </w:r>
+      <w:proofErr w:type="spellStart"/>
+      <w:r>
+        <w:rPr>
+          <w:rFonts w:ascii="Times New Roman" w:hAnsi="Times New Roman" w:cs="Times New Roman"/>
+          <w:i/>
+          <w:iCs/>
+          <w:sz w:val="28"/>
+          <w:szCs w:val="28"/>
+        </w:rPr>
+        <w:t>host_about</w:t>
+      </w:r>
+      <w:proofErr w:type="spellEnd"/>
+      <w:r>
+        <w:rPr>
+          <w:rFonts w:ascii="Times New Roman" w:hAnsi="Times New Roman" w:cs="Times New Roman"/>
+          <w:i/>
+          <w:iCs/>
+          <w:sz w:val="28"/>
+          <w:szCs w:val="28"/>
+        </w:rPr>
+        <w:t xml:space="preserve">, </w:t>
+      </w:r>
+      <w:proofErr w:type="spellStart"/>
+      <w:r>
+        <w:rPr>
+          <w:rFonts w:ascii="Times New Roman" w:hAnsi="Times New Roman" w:cs="Times New Roman"/>
+          <w:i/>
+          <w:iCs/>
+          <w:sz w:val="28"/>
+          <w:szCs w:val="28"/>
+        </w:rPr>
+        <w:t>host_has_profile_pic</w:t>
+      </w:r>
+      <w:proofErr w:type="spellEnd"/>
+    </w:p>
+    <w:p>
+      <w:pPr>
+        <w:pStyle w:val="Paragrafoelenco"/>
+        <w:jc w:val="both"/>
+        <w:rPr>
+          <w:rFonts w:ascii="Times New Roman" w:hAnsi="Times New Roman" w:cs="Times New Roman"/>
+          <w:sz w:val="28"/>
+          <w:szCs w:val="28"/>
+        </w:rPr>
+      </w:pPr>
+    </w:p>
+    <w:p>
+      <w:pPr>
+        <w:pStyle w:val="Titolo3"/>
+        <w:numPr>
+          <w:ilvl w:val="2"/>
+          <w:numId w:val="5"/>
+        </w:numPr>
+      </w:pPr>
+      <w:r>
+        <w:t>Removing redundant attributes</w:t>
+      </w:r>
+    </w:p>
+    <w:p>
+      <w:pPr>
+        <w:jc w:val="both"/>
+        <w:rPr>
+          <w:rFonts w:ascii="Times New Roman" w:hAnsi="Times New Roman" w:cs="Times New Roman"/>
+          <w:sz w:val="28"/>
+          <w:szCs w:val="28"/>
+        </w:rPr>
+      </w:pPr>
+      <w:r>
+        <w:rPr>
+          <w:rFonts w:ascii="Times New Roman" w:hAnsi="Times New Roman" w:cs="Times New Roman"/>
+          <w:sz w:val="28"/>
+          <w:szCs w:val="28"/>
+        </w:rPr>
+        <w:t xml:space="preserve">The next step was the reduction of attributes explicitly </w:t>
+      </w:r>
+      <w:r>
+        <w:rPr>
+          <w:rFonts w:ascii="Times New Roman" w:hAnsi="Times New Roman" w:cs="Times New Roman"/>
+          <w:sz w:val="28"/>
+          <w:szCs w:val="28"/>
+        </w:rPr>
+        <w:t xml:space="preserve">redundant. For all of these we did not compute the </w:t>
+      </w:r>
+      <m:oMath>
+        <m:r>
+          <w:rPr>
+            <w:rFonts w:ascii="Cambria Math" w:hAnsi="Cambria Math" w:cs="Times New Roman"/>
+            <w:sz w:val="28"/>
+            <w:szCs w:val="28"/>
+          </w:rPr>
+          <m:t>χ</m:t>
+        </m:r>
+      </m:oMath>
+      <w:r>
+        <w:rPr>
+          <w:rFonts w:ascii="Times New Roman" w:eastAsiaTheme="minorEastAsia" w:hAnsi="Times New Roman" w:cs="Times New Roman"/>
+          <w:sz w:val="28"/>
+          <w:szCs w:val="28"/>
+          <w:vertAlign w:val="superscript"/>
+        </w:rPr>
+        <w:t xml:space="preserve"> </w:t>
+      </w:r>
+      <w:r>
+        <w:rPr>
+          <w:rFonts w:ascii="Times New Roman" w:eastAsiaTheme="minorEastAsia" w:hAnsi="Times New Roman" w:cs="Times New Roman"/>
+          <w:sz w:val="28"/>
+          <w:szCs w:val="28"/>
+          <w:vertAlign w:val="superscript"/>
+        </w:rPr>
+        <w:t xml:space="preserve">2  </w:t>
+      </w:r>
+      <w:r>
+        <w:rPr>
+          <w:rFonts w:ascii="Times New Roman" w:eastAsiaTheme="minorEastAsia" w:hAnsi="Times New Roman" w:cs="Times New Roman"/>
+          <w:sz w:val="28"/>
+          <w:szCs w:val="28"/>
+        </w:rPr>
+        <w:t>test because of the explicit correlation between the features</w:t>
+      </w:r>
+    </w:p>
+    <w:p>
+      <w:pPr>
+        <w:pStyle w:val="Paragrafoelenco"/>
+        <w:numPr>
+          <w:ilvl w:val="0"/>
+          <w:numId w:val="11"/>
+        </w:numPr>
+        <w:rPr>
+          <w:rFonts w:ascii="Times New Roman" w:hAnsi="Times New Roman" w:cs="Times New Roman"/>
+          <w:sz w:val="28"/>
+          <w:szCs w:val="28"/>
+        </w:rPr>
+      </w:pPr>
+      <w:proofErr w:type="spellStart"/>
+      <w:r>
+        <w:rPr>
+          <w:rFonts w:ascii="Times New Roman" w:hAnsi="Times New Roman" w:cs="Times New Roman"/>
+          <w:i/>
+          <w:iCs/>
+          <w:sz w:val="28"/>
+          <w:szCs w:val="28"/>
+        </w:rPr>
+        <w:t>host_neighbourhood</w:t>
+      </w:r>
+      <w:proofErr w:type="spellEnd"/>
+      <w:r>
+        <w:rPr>
+          <w:rFonts w:ascii="Times New Roman" w:hAnsi="Times New Roman" w:cs="Times New Roman"/>
+          <w:i/>
+          <w:iCs/>
+          <w:sz w:val="28"/>
+          <w:szCs w:val="28"/>
+        </w:rPr>
+        <w:t xml:space="preserve"> </w:t>
+      </w:r>
+      <w:r>
+        <w:rPr>
+          <w:rFonts w:ascii="Times New Roman" w:hAnsi="Times New Roman" w:cs="Times New Roman"/>
+          <w:sz w:val="28"/>
+          <w:szCs w:val="28"/>
+        </w:rPr>
+        <w:t>and</w:t>
+      </w:r>
+      <w:r>
+        <w:rPr>
+          <w:rFonts w:ascii="Times New Roman" w:hAnsi="Times New Roman" w:cs="Times New Roman"/>
+          <w:i/>
+          <w:iCs/>
+          <w:sz w:val="28"/>
+          <w:szCs w:val="28"/>
+        </w:rPr>
+        <w:t xml:space="preserve"> </w:t>
+      </w:r>
+      <w:proofErr w:type="spellStart"/>
+      <w:r>
+        <w:rPr>
+          <w:rFonts w:ascii="Times New Roman" w:hAnsi="Times New Roman" w:cs="Times New Roman"/>
+          <w:i/>
+          <w:iCs/>
+          <w:sz w:val="28"/>
+          <w:szCs w:val="28"/>
+        </w:rPr>
+        <w:t>neighbourhood</w:t>
+      </w:r>
+      <w:proofErr w:type="spellEnd"/>
+      <w:r>
+        <w:rPr>
+          <w:rFonts w:ascii="Times New Roman" w:hAnsi="Times New Roman" w:cs="Times New Roman"/>
+          <w:sz w:val="28"/>
+          <w:szCs w:val="28"/>
+        </w:rPr>
+        <w:t xml:space="preserve"> </w:t>
+      </w:r>
+      <w:proofErr w:type="spellStart"/>
+      <w:r>
+        <w:rPr>
+          <w:rFonts w:ascii="Times New Roman" w:hAnsi="Times New Roman" w:cs="Times New Roman"/>
+          <w:sz w:val="28"/>
+          <w:szCs w:val="28"/>
+        </w:rPr>
+        <w:t>w</w:t>
+      </w:r>
+      <w:r>
+        <w:rPr>
+          <w:rFonts w:ascii="Times New Roman" w:hAnsi="Times New Roman" w:cs="Times New Roman"/>
+          <w:sz w:val="28"/>
+          <w:szCs w:val="28"/>
+        </w:rPr>
+        <w:t>.</w:t>
+      </w:r>
+      <w:r>
+        <w:rPr>
+          <w:rFonts w:ascii="Times New Roman" w:hAnsi="Times New Roman" w:cs="Times New Roman"/>
+          <w:sz w:val="28"/>
+          <w:szCs w:val="28"/>
+        </w:rPr>
+        <w:t>r</w:t>
+      </w:r>
+      <w:r>
+        <w:rPr>
+          <w:rFonts w:ascii="Times New Roman" w:hAnsi="Times New Roman" w:cs="Times New Roman"/>
+          <w:sz w:val="28"/>
+          <w:szCs w:val="28"/>
+        </w:rPr>
+        <w:t>.</w:t>
+      </w:r>
+      <w:r>
+        <w:rPr>
+          <w:rFonts w:ascii="Times New Roman" w:hAnsi="Times New Roman" w:cs="Times New Roman"/>
+          <w:sz w:val="28"/>
+          <w:szCs w:val="28"/>
+        </w:rPr>
+        <w:t>t</w:t>
+      </w:r>
+      <w:r>
+        <w:rPr>
+          <w:rFonts w:ascii="Times New Roman" w:hAnsi="Times New Roman" w:cs="Times New Roman"/>
+          <w:sz w:val="28"/>
+          <w:szCs w:val="28"/>
+        </w:rPr>
+        <w:t>.</w:t>
+      </w:r>
+      <w:proofErr w:type="spellEnd"/>
+      <w:r>
+        <w:rPr>
+          <w:rFonts w:ascii="Times New Roman" w:hAnsi="Times New Roman" w:cs="Times New Roman"/>
+          <w:sz w:val="28"/>
+          <w:szCs w:val="28"/>
+        </w:rPr>
+        <w:t xml:space="preserve"> the couple              </w:t>
+      </w:r>
+      <w:proofErr w:type="spellStart"/>
+      <w:r>
+        <w:rPr>
+          <w:rFonts w:ascii="Times New Roman" w:hAnsi="Times New Roman" w:cs="Times New Roman"/>
+          <w:i/>
+          <w:iCs/>
+          <w:sz w:val="28"/>
+          <w:szCs w:val="28"/>
+        </w:rPr>
+        <w:t>neighbourhood_cleansed</w:t>
+      </w:r>
+      <w:proofErr w:type="spellEnd"/>
+      <w:r>
+        <w:rPr>
+          <w:rFonts w:ascii="Times New Roman" w:hAnsi="Times New Roman" w:cs="Times New Roman"/>
+          <w:i/>
+          <w:iCs/>
+          <w:sz w:val="28"/>
+          <w:szCs w:val="28"/>
+        </w:rPr>
+        <w:t xml:space="preserve">, </w:t>
+      </w:r>
+      <w:proofErr w:type="spellStart"/>
+      <w:r>
+        <w:rPr>
+          <w:rFonts w:ascii="Times New Roman" w:hAnsi="Times New Roman" w:cs="Times New Roman"/>
+          <w:i/>
+          <w:iCs/>
+          <w:sz w:val="28"/>
+          <w:szCs w:val="28"/>
+        </w:rPr>
+        <w:t>neighbourhood_group_cleansed</w:t>
+      </w:r>
+      <w:proofErr w:type="spellEnd"/>
+    </w:p>
+    <w:p>
+      <w:pPr>
+        <w:pStyle w:val="Paragrafoelenco"/>
+        <w:numPr>
+          <w:ilvl w:val="0"/>
+          <w:numId w:val="11"/>
+        </w:numPr>
+        <w:jc w:val="both"/>
+        <w:rPr>
+          <w:rFonts w:ascii="Times New Roman" w:hAnsi="Times New Roman" w:cs="Times New Roman"/>
+          <w:sz w:val="28"/>
+          <w:szCs w:val="28"/>
+        </w:rPr>
+      </w:pPr>
+      <w:proofErr w:type="spellStart"/>
+      <w:r>
+        <w:rPr>
+          <w:rFonts w:ascii="Times New Roman" w:hAnsi="Times New Roman" w:cs="Times New Roman"/>
+          <w:i/>
+          <w:iCs/>
+          <w:sz w:val="28"/>
+          <w:szCs w:val="28"/>
+        </w:rPr>
+        <w:t>host_total_listings_count</w:t>
+      </w:r>
+      <w:proofErr w:type="spellEnd"/>
+      <w:r>
+        <w:rPr>
+          <w:rFonts w:ascii="Times New Roman" w:hAnsi="Times New Roman" w:cs="Times New Roman"/>
+          <w:i/>
+          <w:iCs/>
+          <w:sz w:val="28"/>
+          <w:szCs w:val="28"/>
+        </w:rPr>
+        <w:t xml:space="preserve"> </w:t>
+      </w:r>
+      <w:r>
+        <w:rPr>
+          <w:rFonts w:ascii="Times New Roman" w:hAnsi="Times New Roman" w:cs="Times New Roman"/>
+          <w:sz w:val="28"/>
+          <w:szCs w:val="28"/>
+        </w:rPr>
+        <w:t>completel</w:t>
+      </w:r>
+      <w:r>
+        <w:rPr>
+          <w:rFonts w:ascii="Times New Roman" w:hAnsi="Times New Roman" w:cs="Times New Roman"/>
+          <w:sz w:val="28"/>
+          <w:szCs w:val="28"/>
+        </w:rPr>
+        <w:t xml:space="preserve">y equal to </w:t>
+      </w:r>
+      <w:proofErr w:type="spellStart"/>
+      <w:r>
+        <w:rPr>
+          <w:rFonts w:ascii="Times New Roman" w:hAnsi="Times New Roman" w:cs="Times New Roman"/>
+          <w:i/>
+          <w:iCs/>
+          <w:sz w:val="28"/>
+          <w:szCs w:val="28"/>
+        </w:rPr>
+        <w:t>host_listing_count</w:t>
+      </w:r>
+      <w:proofErr w:type="spellEnd"/>
+    </w:p>
+    <w:p>
+      <w:pPr>
+        <w:pStyle w:val="Paragrafoelenco"/>
+        <w:numPr>
+          <w:ilvl w:val="0"/>
+          <w:numId w:val="11"/>
+        </w:numPr>
+        <w:jc w:val="both"/>
+        <w:rPr>
+          <w:rFonts w:ascii="Times New Roman" w:hAnsi="Times New Roman" w:cs="Times New Roman"/>
+          <w:sz w:val="28"/>
+          <w:szCs w:val="28"/>
+        </w:rPr>
+      </w:pPr>
+      <w:r>
+        <w:rPr>
+          <w:rFonts w:ascii="Times New Roman" w:hAnsi="Times New Roman" w:cs="Times New Roman"/>
+          <w:i/>
+          <w:iCs/>
+          <w:sz w:val="28"/>
+          <w:szCs w:val="28"/>
+        </w:rPr>
+        <w:t xml:space="preserve">host verification </w:t>
+      </w:r>
+      <w:r>
+        <w:rPr>
+          <w:rFonts w:ascii="Times New Roman" w:hAnsi="Times New Roman" w:cs="Times New Roman"/>
+          <w:sz w:val="28"/>
+          <w:szCs w:val="28"/>
+        </w:rPr>
+        <w:t xml:space="preserve">w.r.t </w:t>
+      </w:r>
+      <w:proofErr w:type="spellStart"/>
+      <w:r>
+        <w:rPr>
+          <w:rFonts w:ascii="Times New Roman" w:hAnsi="Times New Roman" w:cs="Times New Roman"/>
+          <w:i/>
+          <w:iCs/>
+          <w:sz w:val="28"/>
+          <w:szCs w:val="28"/>
+        </w:rPr>
+        <w:t>host_identity_verified</w:t>
+      </w:r>
+      <w:proofErr w:type="spellEnd"/>
+    </w:p>
+    <w:p>
+      <w:pPr>
+        <w:pStyle w:val="Paragrafoelenco"/>
+        <w:numPr>
+          <w:ilvl w:val="0"/>
+          <w:numId w:val="11"/>
+        </w:numPr>
+        <w:rPr>
+          <w:rFonts w:ascii="Times New Roman" w:hAnsi="Times New Roman" w:cs="Times New Roman"/>
+          <w:sz w:val="28"/>
+          <w:szCs w:val="28"/>
+        </w:rPr>
+      </w:pPr>
+      <w:proofErr w:type="spellStart"/>
+      <w:r>
+        <w:rPr>
+          <w:rFonts w:ascii="Times New Roman" w:hAnsi="Times New Roman" w:cs="Times New Roman"/>
+          <w:i/>
+          <w:iCs/>
+          <w:sz w:val="28"/>
+          <w:szCs w:val="28"/>
+        </w:rPr>
+        <w:t>minimum_minimum_nights</w:t>
+      </w:r>
+      <w:proofErr w:type="spellEnd"/>
+      <w:r>
+        <w:rPr>
+          <w:rFonts w:ascii="Times New Roman" w:hAnsi="Times New Roman" w:cs="Times New Roman"/>
+          <w:i/>
+          <w:iCs/>
+          <w:sz w:val="28"/>
+          <w:szCs w:val="28"/>
+        </w:rPr>
+        <w:t xml:space="preserve">, </w:t>
+      </w:r>
+      <w:proofErr w:type="spellStart"/>
+      <w:r>
+        <w:rPr>
+          <w:rFonts w:ascii="Times New Roman" w:hAnsi="Times New Roman" w:cs="Times New Roman"/>
+          <w:i/>
+          <w:iCs/>
+          <w:sz w:val="28"/>
+          <w:szCs w:val="28"/>
+        </w:rPr>
+        <w:t>minimum_maximum_nights</w:t>
+      </w:r>
+      <w:proofErr w:type="spellEnd"/>
+      <w:r>
+        <w:rPr>
+          <w:rFonts w:ascii="Times New Roman" w:hAnsi="Times New Roman" w:cs="Times New Roman"/>
+          <w:i/>
+          <w:iCs/>
+          <w:sz w:val="28"/>
+          <w:szCs w:val="28"/>
+        </w:rPr>
+        <w:t xml:space="preserve">, </w:t>
+      </w:r>
+      <w:proofErr w:type="spellStart"/>
+      <w:r>
+        <w:rPr>
+          <w:rFonts w:ascii="Times New Roman" w:hAnsi="Times New Roman" w:cs="Times New Roman"/>
+          <w:i/>
+          <w:iCs/>
+          <w:sz w:val="28"/>
+          <w:szCs w:val="28"/>
+        </w:rPr>
+        <w:t>maximum_minimum_night</w:t>
+      </w:r>
+      <w:proofErr w:type="spellEnd"/>
+      <w:r>
+        <w:rPr>
+          <w:rFonts w:ascii="Times New Roman" w:hAnsi="Times New Roman" w:cs="Times New Roman"/>
+          <w:i/>
+          <w:iCs/>
+          <w:sz w:val="28"/>
+          <w:szCs w:val="28"/>
+        </w:rPr>
+        <w:t>,</w:t>
+      </w:r>
+      <w:r>
+        <w:rPr>
+          <w:rFonts w:ascii="Times New Roman" w:hAnsi="Times New Roman" w:cs="Times New Roman"/>
+          <w:sz w:val="28"/>
+          <w:szCs w:val="28"/>
+        </w:rPr>
+        <w:t xml:space="preserve"> </w:t>
+      </w:r>
+      <w:proofErr w:type="spellStart"/>
+      <w:r>
+        <w:rPr>
+          <w:rFonts w:ascii="Times New Roman" w:hAnsi="Times New Roman" w:cs="Times New Roman"/>
+          <w:i/>
+          <w:iCs/>
+          <w:sz w:val="28"/>
+          <w:szCs w:val="28"/>
+        </w:rPr>
+        <w:t>maximum_maximum</w:t>
+      </w:r>
+      <w:r>
+        <w:rPr>
+          <w:rFonts w:ascii="Times New Roman" w:hAnsi="Times New Roman" w:cs="Times New Roman"/>
+          <w:i/>
+          <w:iCs/>
+          <w:sz w:val="28"/>
+          <w:szCs w:val="28"/>
+        </w:rPr>
+        <w:softHyphen/>
+        <w:t>_nights</w:t>
+      </w:r>
+      <w:proofErr w:type="spellEnd"/>
+      <w:r>
+        <w:rPr>
+          <w:rFonts w:ascii="Times New Roman" w:hAnsi="Times New Roman" w:cs="Times New Roman"/>
+          <w:i/>
+          <w:iCs/>
+          <w:sz w:val="28"/>
+          <w:szCs w:val="28"/>
+        </w:rPr>
+        <w:t xml:space="preserve">, </w:t>
+      </w:r>
+      <w:proofErr w:type="spellStart"/>
+      <w:r>
+        <w:rPr>
+          <w:rFonts w:ascii="Times New Roman" w:hAnsi="Times New Roman" w:cs="Times New Roman"/>
+          <w:i/>
+          <w:iCs/>
+          <w:sz w:val="28"/>
+          <w:szCs w:val="28"/>
+        </w:rPr>
+        <w:t>minimum_nights_avg</w:t>
+      </w:r>
+      <w:proofErr w:type="spellEnd"/>
+      <w:r>
+        <w:rPr>
+          <w:rFonts w:ascii="Times New Roman" w:hAnsi="Times New Roman" w:cs="Times New Roman"/>
+          <w:i/>
+          <w:iCs/>
+          <w:sz w:val="28"/>
+          <w:szCs w:val="28"/>
+        </w:rPr>
+        <w:t xml:space="preserve"> </w:t>
+      </w:r>
+      <w:r>
+        <w:rPr>
+          <w:rFonts w:ascii="Times New Roman" w:hAnsi="Times New Roman" w:cs="Times New Roman"/>
+          <w:sz w:val="28"/>
+          <w:szCs w:val="28"/>
+        </w:rPr>
+        <w:t xml:space="preserve">and </w:t>
+      </w:r>
+      <w:proofErr w:type="spellStart"/>
+      <w:r>
+        <w:rPr>
+          <w:rFonts w:ascii="Times New Roman" w:hAnsi="Times New Roman" w:cs="Times New Roman"/>
+          <w:i/>
+          <w:iCs/>
+          <w:sz w:val="28"/>
+          <w:szCs w:val="28"/>
+        </w:rPr>
+        <w:t>maximum_nights_avg</w:t>
+      </w:r>
+      <w:proofErr w:type="spellEnd"/>
+      <w:r>
+        <w:rPr>
+          <w:rFonts w:ascii="Times New Roman" w:hAnsi="Times New Roman" w:cs="Times New Roman"/>
+          <w:sz w:val="28"/>
+          <w:szCs w:val="28"/>
+        </w:rPr>
+        <w:t xml:space="preserve"> are redundancies of the attributes </w:t>
+      </w:r>
+      <w:proofErr w:type="spellStart"/>
+      <w:r>
+        <w:rPr>
+          <w:rFonts w:ascii="Times New Roman" w:hAnsi="Times New Roman" w:cs="Times New Roman"/>
+          <w:i/>
+          <w:iCs/>
+          <w:sz w:val="28"/>
+          <w:szCs w:val="28"/>
+        </w:rPr>
+        <w:t>minimum_nights</w:t>
+      </w:r>
+      <w:proofErr w:type="spellEnd"/>
+      <w:r>
+        <w:rPr>
+          <w:rFonts w:ascii="Times New Roman" w:hAnsi="Times New Roman" w:cs="Times New Roman"/>
+          <w:i/>
+          <w:iCs/>
+          <w:sz w:val="28"/>
+          <w:szCs w:val="28"/>
+        </w:rPr>
+        <w:t xml:space="preserve"> </w:t>
+      </w:r>
+      <w:r>
+        <w:rPr>
+          <w:rFonts w:ascii="Times New Roman" w:hAnsi="Times New Roman" w:cs="Times New Roman"/>
+          <w:sz w:val="28"/>
+          <w:szCs w:val="28"/>
+        </w:rPr>
+        <w:t xml:space="preserve">and </w:t>
+      </w:r>
+      <w:proofErr w:type="spellStart"/>
+      <w:r>
+        <w:rPr>
+          <w:rFonts w:ascii="Times New Roman" w:hAnsi="Times New Roman" w:cs="Times New Roman"/>
+          <w:i/>
+          <w:iCs/>
+          <w:sz w:val="28"/>
+          <w:szCs w:val="28"/>
+        </w:rPr>
+        <w:t>maximum_nights</w:t>
+      </w:r>
+      <w:proofErr w:type="spellEnd"/>
+    </w:p>
+    <w:p>
+      <w:pPr>
+        <w:pStyle w:val="Paragrafoelenco"/>
+        <w:numPr>
+          <w:ilvl w:val="0"/>
+          <w:numId w:val="11"/>
+        </w:numPr>
+        <w:rPr>
+          <w:rFonts w:ascii="Times New Roman" w:hAnsi="Times New Roman" w:cs="Times New Roman"/>
+          <w:sz w:val="28"/>
+          <w:szCs w:val="28"/>
+        </w:rPr>
+      </w:pPr>
+      <w:proofErr w:type="spellStart"/>
+      <w:r>
+        <w:rPr>
+          <w:rFonts w:ascii="Times New Roman" w:hAnsi="Times New Roman" w:cs="Times New Roman"/>
+          <w:i/>
+          <w:iCs/>
+          <w:sz w:val="28"/>
+          <w:szCs w:val="28"/>
+        </w:rPr>
+        <w:lastRenderedPageBreak/>
+        <w:t>review_scores_accuracy</w:t>
+      </w:r>
+      <w:proofErr w:type="spellEnd"/>
+      <w:r>
+        <w:rPr>
+          <w:rFonts w:ascii="Times New Roman" w:hAnsi="Times New Roman" w:cs="Times New Roman"/>
+          <w:i/>
+          <w:iCs/>
+          <w:sz w:val="28"/>
+          <w:szCs w:val="28"/>
+        </w:rPr>
+        <w:t xml:space="preserve">, </w:t>
+      </w:r>
+      <w:proofErr w:type="spellStart"/>
+      <w:r>
+        <w:rPr>
+          <w:rFonts w:ascii="Times New Roman" w:hAnsi="Times New Roman" w:cs="Times New Roman"/>
+          <w:i/>
+          <w:iCs/>
+          <w:sz w:val="28"/>
+          <w:szCs w:val="28"/>
+        </w:rPr>
+        <w:t>review_scores_cleanliness</w:t>
+      </w:r>
+      <w:proofErr w:type="spellEnd"/>
+      <w:r>
+        <w:rPr>
+          <w:rFonts w:ascii="Times New Roman" w:hAnsi="Times New Roman" w:cs="Times New Roman"/>
+          <w:i/>
+          <w:iCs/>
+          <w:sz w:val="28"/>
+          <w:szCs w:val="28"/>
+        </w:rPr>
+        <w:t xml:space="preserve">, </w:t>
+      </w:r>
+      <w:proofErr w:type="spellStart"/>
+      <w:r>
+        <w:rPr>
+          <w:rFonts w:ascii="Times New Roman" w:hAnsi="Times New Roman" w:cs="Times New Roman"/>
+          <w:i/>
+          <w:iCs/>
+          <w:sz w:val="28"/>
+          <w:szCs w:val="28"/>
+        </w:rPr>
+        <w:t>review_scores_checkin</w:t>
+      </w:r>
+      <w:proofErr w:type="spellEnd"/>
+      <w:r>
+        <w:rPr>
+          <w:rFonts w:ascii="Times New Roman" w:hAnsi="Times New Roman" w:cs="Times New Roman"/>
+          <w:i/>
+          <w:iCs/>
+          <w:sz w:val="28"/>
+          <w:szCs w:val="28"/>
+        </w:rPr>
+        <w:t xml:space="preserve">, </w:t>
+      </w:r>
+      <w:proofErr w:type="spellStart"/>
+      <w:r>
+        <w:rPr>
+          <w:rFonts w:ascii="Times New Roman" w:hAnsi="Times New Roman" w:cs="Times New Roman"/>
+          <w:i/>
+          <w:iCs/>
+          <w:sz w:val="28"/>
+          <w:szCs w:val="28"/>
+        </w:rPr>
+        <w:t>review_scores_communications</w:t>
+      </w:r>
+      <w:proofErr w:type="spellEnd"/>
+      <w:r>
+        <w:rPr>
+          <w:rFonts w:ascii="Times New Roman" w:hAnsi="Times New Roman" w:cs="Times New Roman"/>
+          <w:i/>
+          <w:iCs/>
+          <w:sz w:val="28"/>
+          <w:szCs w:val="28"/>
+        </w:rPr>
+        <w:t xml:space="preserve">, </w:t>
+      </w:r>
+      <w:proofErr w:type="spellStart"/>
+      <w:r>
+        <w:rPr>
+          <w:rFonts w:ascii="Times New Roman" w:hAnsi="Times New Roman" w:cs="Times New Roman"/>
+          <w:i/>
+          <w:iCs/>
+          <w:sz w:val="28"/>
+          <w:szCs w:val="28"/>
+        </w:rPr>
+        <w:t>review_scores_location</w:t>
+      </w:r>
+      <w:proofErr w:type="spellEnd"/>
+      <w:r>
+        <w:rPr>
+          <w:rFonts w:ascii="Times New Roman" w:hAnsi="Times New Roman" w:cs="Times New Roman"/>
+          <w:i/>
+          <w:iCs/>
+          <w:sz w:val="28"/>
+          <w:szCs w:val="28"/>
+        </w:rPr>
+        <w:t xml:space="preserve">, </w:t>
+      </w:r>
+      <w:proofErr w:type="spellStart"/>
+      <w:r>
+        <w:rPr>
+          <w:rFonts w:ascii="Times New Roman" w:hAnsi="Times New Roman" w:cs="Times New Roman"/>
+          <w:i/>
+          <w:iCs/>
+          <w:sz w:val="28"/>
+          <w:szCs w:val="28"/>
+        </w:rPr>
+        <w:t>review_scores_value</w:t>
+      </w:r>
+      <w:proofErr w:type="spellEnd"/>
+      <w:r>
+        <w:rPr>
+          <w:rFonts w:ascii="Times New Roman" w:hAnsi="Times New Roman" w:cs="Times New Roman"/>
+          <w:i/>
+          <w:iCs/>
+          <w:sz w:val="28"/>
+          <w:szCs w:val="28"/>
+        </w:rPr>
+        <w:t xml:space="preserve"> </w:t>
+      </w:r>
+      <w:r>
+        <w:rPr>
+          <w:rFonts w:ascii="Times New Roman" w:hAnsi="Times New Roman" w:cs="Times New Roman"/>
+          <w:sz w:val="28"/>
+          <w:szCs w:val="28"/>
+        </w:rPr>
+        <w:t xml:space="preserve">are rounded values that have been more precisely combined in another already-existing attribute that is </w:t>
+      </w:r>
+      <w:proofErr w:type="spellStart"/>
+      <w:r>
+        <w:rPr>
+          <w:rFonts w:ascii="Times New Roman" w:hAnsi="Times New Roman" w:cs="Times New Roman"/>
+          <w:i/>
+          <w:iCs/>
+          <w:sz w:val="28"/>
+          <w:szCs w:val="28"/>
+        </w:rPr>
+        <w:t>review_scores_rating</w:t>
+      </w:r>
+      <w:proofErr w:type="spellEnd"/>
+    </w:p>
+    <w:p>
+      <w:pPr>
+        <w:pStyle w:val="Paragrafoelenco"/>
+        <w:numPr>
+          <w:ilvl w:val="0"/>
+          <w:numId w:val="11"/>
+        </w:numPr>
+        <w:rPr>
+          <w:rFonts w:ascii="Times New Roman" w:hAnsi="Times New Roman" w:cs="Times New Roman"/>
+          <w:sz w:val="28"/>
+          <w:szCs w:val="28"/>
+        </w:rPr>
+      </w:pPr>
+      <w:proofErr w:type="spellStart"/>
+      <w:r>
+        <w:rPr>
+          <w:rFonts w:ascii="Times New Roman" w:hAnsi="Times New Roman" w:cs="Times New Roman"/>
+          <w:i/>
+          <w:iCs/>
+          <w:sz w:val="28"/>
+          <w:szCs w:val="28"/>
+        </w:rPr>
+        <w:t>calculated_host_listings_count</w:t>
+      </w:r>
+      <w:proofErr w:type="spellEnd"/>
+      <w:r>
+        <w:rPr>
+          <w:rFonts w:ascii="Times New Roman" w:hAnsi="Times New Roman" w:cs="Times New Roman"/>
+          <w:i/>
+          <w:iCs/>
+          <w:sz w:val="28"/>
+          <w:szCs w:val="28"/>
+        </w:rPr>
+        <w:t xml:space="preserve">(+category) </w:t>
+      </w:r>
+      <w:r>
+        <w:rPr>
+          <w:rFonts w:ascii="Times New Roman" w:hAnsi="Times New Roman" w:cs="Times New Roman"/>
+          <w:sz w:val="28"/>
+          <w:szCs w:val="28"/>
+        </w:rPr>
+        <w:t xml:space="preserve">are redundant attributes of </w:t>
+      </w:r>
+      <w:proofErr w:type="spellStart"/>
+      <w:r>
+        <w:rPr>
+          <w:rFonts w:ascii="Times New Roman" w:hAnsi="Times New Roman" w:cs="Times New Roman"/>
+          <w:i/>
+          <w:iCs/>
+          <w:sz w:val="28"/>
+          <w:szCs w:val="28"/>
+        </w:rPr>
+        <w:t>listings_count</w:t>
+      </w:r>
+      <w:proofErr w:type="spellEnd"/>
+      <w:r>
+        <w:rPr>
+          <w:rFonts w:ascii="Times New Roman" w:hAnsi="Times New Roman" w:cs="Times New Roman"/>
+          <w:sz w:val="28"/>
+          <w:szCs w:val="28"/>
+        </w:rPr>
+        <w:t xml:space="preserve"> valid only for their respective category</w:t>
+      </w:r>
+    </w:p>
+    <w:p>
+      <w:pPr>
+        <w:pStyle w:val="Titolo3"/>
+        <w:numPr>
+          <w:ilvl w:val="2"/>
+          <w:numId w:val="5"/>
+        </w:numPr>
+      </w:pPr>
+      <w:r>
+        <w:t xml:space="preserve">Other removed features </w:t>
+      </w:r>
+    </w:p>
+    <w:p>
+      <w:pPr>
+        <w:rPr>
+          <w:rFonts w:ascii="Times New Roman" w:hAnsi="Times New Roman" w:cs="Times New Roman"/>
+          <w:sz w:val="28"/>
+          <w:szCs w:val="28"/>
+        </w:rPr>
+      </w:pPr>
+      <w:r>
+        <w:rPr>
+          <w:rFonts w:ascii="Times New Roman" w:hAnsi="Times New Roman" w:cs="Times New Roman"/>
+          <w:sz w:val="28"/>
+          <w:szCs w:val="28"/>
+        </w:rPr>
+        <w:t>Eventually, the other columns that have been discarded are:</w:t>
+      </w:r>
+    </w:p>
+    <w:p>
+      <w:pPr>
+        <w:pStyle w:val="Paragrafoelenco"/>
+        <w:numPr>
+          <w:ilvl w:val="0"/>
+          <w:numId w:val="11"/>
+        </w:numPr>
+        <w:rPr>
+          <w:rFonts w:ascii="Times New Roman" w:hAnsi="Times New Roman" w:cs="Times New Roman"/>
+          <w:sz w:val="28"/>
+          <w:szCs w:val="28"/>
+        </w:rPr>
+      </w:pPr>
+      <w:r>
+        <w:rPr>
+          <w:rFonts w:ascii="Times New Roman" w:hAnsi="Times New Roman" w:cs="Times New Roman"/>
+          <w:sz w:val="28"/>
+          <w:szCs w:val="28"/>
+        </w:rPr>
+        <w:t xml:space="preserve">Attributes that strongly depend from the instant in which the scraping has been performed like </w:t>
+      </w:r>
+      <w:proofErr w:type="spellStart"/>
+      <w:r>
+        <w:rPr>
+          <w:rFonts w:ascii="Times New Roman" w:hAnsi="Times New Roman" w:cs="Times New Roman"/>
+          <w:i/>
+          <w:iCs/>
+          <w:sz w:val="28"/>
+          <w:szCs w:val="28"/>
+        </w:rPr>
+        <w:t>has_availability_now</w:t>
+      </w:r>
+      <w:proofErr w:type="spellEnd"/>
+      <w:r>
+        <w:rPr>
+          <w:rFonts w:ascii="Times New Roman" w:hAnsi="Times New Roman" w:cs="Times New Roman"/>
+          <w:i/>
+          <w:iCs/>
+          <w:sz w:val="28"/>
+          <w:szCs w:val="28"/>
+        </w:rPr>
+        <w:t xml:space="preserve">, availability_30, availability_60, availability_90, </w:t>
+      </w:r>
+      <w:proofErr w:type="spellStart"/>
+      <w:r>
+        <w:rPr>
+          <w:rFonts w:ascii="Times New Roman" w:hAnsi="Times New Roman" w:cs="Times New Roman"/>
+          <w:i/>
+          <w:iCs/>
+          <w:sz w:val="28"/>
+          <w:szCs w:val="28"/>
+        </w:rPr>
+        <w:t>number_of_reviews_ltm</w:t>
+      </w:r>
+      <w:proofErr w:type="spellEnd"/>
+      <w:r>
+        <w:rPr>
+          <w:rFonts w:ascii="Times New Roman" w:hAnsi="Times New Roman" w:cs="Times New Roman"/>
+          <w:i/>
+          <w:iCs/>
+          <w:sz w:val="28"/>
+          <w:szCs w:val="28"/>
+        </w:rPr>
+        <w:t>, number_of_reviews_l30</w:t>
+      </w:r>
+    </w:p>
+    <w:p>
+      <w:pPr>
+        <w:pStyle w:val="Paragrafoelenco"/>
+        <w:numPr>
+          <w:ilvl w:val="0"/>
+          <w:numId w:val="11"/>
+        </w:numPr>
+        <w:rPr>
+          <w:rFonts w:ascii="Times New Roman" w:hAnsi="Times New Roman" w:cs="Times New Roman"/>
+          <w:sz w:val="28"/>
+          <w:szCs w:val="28"/>
+        </w:rPr>
+      </w:pPr>
+      <w:r>
+        <w:rPr>
+          <w:rFonts w:ascii="Times New Roman" w:hAnsi="Times New Roman" w:cs="Times New Roman"/>
+          <w:sz w:val="28"/>
+          <w:szCs w:val="28"/>
+        </w:rPr>
+        <w:t xml:space="preserve">Empty attributes like </w:t>
+      </w:r>
+      <w:r>
+        <w:rPr>
+          <w:rFonts w:ascii="Times New Roman" w:hAnsi="Times New Roman" w:cs="Times New Roman"/>
+          <w:i/>
+          <w:iCs/>
+          <w:sz w:val="28"/>
+          <w:szCs w:val="28"/>
+        </w:rPr>
+        <w:t>license</w:t>
+      </w:r>
+    </w:p>
+    <w:p>
+      <w:pPr>
+        <w:pStyle w:val="Paragrafoelenco"/>
+        <w:numPr>
+          <w:ilvl w:val="0"/>
+          <w:numId w:val="11"/>
+        </w:numPr>
+        <w:rPr>
+          <w:rFonts w:ascii="Times New Roman" w:hAnsi="Times New Roman" w:cs="Times New Roman"/>
+          <w:sz w:val="28"/>
+          <w:szCs w:val="28"/>
+        </w:rPr>
+      </w:pPr>
+      <w:r>
+        <w:rPr>
+          <w:rFonts w:ascii="Times New Roman" w:hAnsi="Times New Roman" w:cs="Times New Roman"/>
+          <w:sz w:val="28"/>
+          <w:szCs w:val="28"/>
+        </w:rPr>
+        <w:t xml:space="preserve">Others, like </w:t>
+      </w:r>
+      <w:r>
+        <w:rPr>
+          <w:rFonts w:ascii="Times New Roman" w:hAnsi="Times New Roman" w:cs="Times New Roman"/>
+          <w:i/>
+          <w:iCs/>
+          <w:sz w:val="28"/>
+          <w:szCs w:val="28"/>
+        </w:rPr>
+        <w:t xml:space="preserve">latitude </w:t>
+      </w:r>
+      <w:r>
+        <w:rPr>
+          <w:rFonts w:ascii="Times New Roman" w:hAnsi="Times New Roman" w:cs="Times New Roman"/>
+          <w:sz w:val="28"/>
+          <w:szCs w:val="28"/>
+        </w:rPr>
+        <w:t xml:space="preserve">and </w:t>
+      </w:r>
+      <w:r>
+        <w:rPr>
+          <w:rFonts w:ascii="Times New Roman" w:hAnsi="Times New Roman" w:cs="Times New Roman"/>
+          <w:i/>
+          <w:iCs/>
+          <w:sz w:val="28"/>
+          <w:szCs w:val="28"/>
+        </w:rPr>
+        <w:t>longitude</w:t>
+      </w:r>
+      <w:r>
+        <w:rPr>
+          <w:rFonts w:ascii="Times New Roman" w:hAnsi="Times New Roman" w:cs="Times New Roman"/>
+          <w:sz w:val="28"/>
+          <w:szCs w:val="28"/>
+        </w:rPr>
+        <w:t xml:space="preserve"> that are not more useful than the easier data on the </w:t>
+      </w:r>
+      <w:proofErr w:type="spellStart"/>
+      <w:r>
+        <w:rPr>
+          <w:rFonts w:ascii="Times New Roman" w:hAnsi="Times New Roman" w:cs="Times New Roman"/>
+          <w:sz w:val="28"/>
+          <w:szCs w:val="28"/>
+        </w:rPr>
+        <w:t>neighbourhood</w:t>
+      </w:r>
+      <w:proofErr w:type="spellEnd"/>
+    </w:p>
+    <w:p>
+      <w:pPr>
+        <w:jc w:val="both"/>
+        <w:rPr>
+          <w:rFonts w:ascii="Times New Roman" w:hAnsi="Times New Roman" w:cs="Times New Roman"/>
+          <w:sz w:val="28"/>
+          <w:szCs w:val="28"/>
+        </w:rPr>
+      </w:pPr>
+    </w:p>
     <w:p>
       <w:pPr>
         <w:pStyle w:val="Paragrafoelenco"/>
@@ -1991,6 +3421,119 @@
     </w:lvl>
   </w:abstractNum>
   <w:abstractNum w:abstractNumId="1" w15:restartNumberingAfterBreak="0">
+    <w:nsid w:val="28C82BAD"/>
+    <w:multiLevelType w:val="hybridMultilevel"/>
+    <w:tmpl w:val="A78AC6DC"/>
+    <w:lvl w:ilvl="0" w:tplc="04100001">
+      <w:start w:val="1"/>
+      <w:numFmt w:val="bullet"/>
+      <w:lvlText w:val=""/>
+      <w:lvlJc w:val="left"/>
+      <w:pPr>
+        <w:ind w:left="720" w:hanging="360"/>
+      </w:pPr>
+      <w:rPr>
+        <w:rFonts w:ascii="Symbol" w:hAnsi="Symbol" w:hint="default"/>
+      </w:rPr>
+    </w:lvl>
+    <w:lvl w:ilvl="1" w:tplc="04100003">
+      <w:start w:val="1"/>
+      <w:numFmt w:val="bullet"/>
+      <w:lvlText w:val="o"/>
+      <w:lvlJc w:val="left"/>
+      <w:pPr>
+        <w:ind w:left="1440" w:hanging="360"/>
+      </w:pPr>
+      <w:rPr>
+        <w:rFonts w:ascii="Courier New" w:hAnsi="Courier New" w:cs="Courier New" w:hint="default"/>
+      </w:rPr>
+    </w:lvl>
+    <w:lvl w:ilvl="2" w:tplc="04100005" w:tentative="1">
+      <w:start w:val="1"/>
+      <w:numFmt w:val="bullet"/>
+      <w:lvlText w:val=""/>
+      <w:lvlJc w:val="left"/>
+      <w:pPr>
+        <w:ind w:left="2160" w:hanging="360"/>
+      </w:pPr>
+      <w:rPr>
+        <w:rFonts w:ascii="Wingdings" w:hAnsi="Wingdings" w:hint="default"/>
+      </w:rPr>
+    </w:lvl>
+    <w:lvl w:ilvl="3" w:tplc="04100001" w:tentative="1">
+      <w:start w:val="1"/>
+      <w:numFmt w:val="bullet"/>
+      <w:lvlText w:val=""/>
+      <w:lvlJc w:val="left"/>
+      <w:pPr>
+        <w:ind w:left="2880" w:hanging="360"/>
+      </w:pPr>
+      <w:rPr>
+        <w:rFonts w:ascii="Symbol" w:hAnsi="Symbol" w:hint="default"/>
+      </w:rPr>
+    </w:lvl>
+    <w:lvl w:ilvl="4" w:tplc="04100003" w:tentative="1">
+      <w:start w:val="1"/>
+      <w:numFmt w:val="bullet"/>
+      <w:lvlText w:val="o"/>
+      <w:lvlJc w:val="left"/>
+      <w:pPr>
+        <w:ind w:left="3600" w:hanging="360"/>
+      </w:pPr>
+      <w:rPr>
+        <w:rFonts w:ascii="Courier New" w:hAnsi="Courier New" w:cs="Courier New" w:hint="default"/>
+      </w:rPr>
+    </w:lvl>
+    <w:lvl w:ilvl="5" w:tplc="04100005" w:tentative="1">
+      <w:start w:val="1"/>
+      <w:numFmt w:val="bullet"/>
+      <w:lvlText w:val=""/>
+      <w:lvlJc w:val="left"/>
+      <w:pPr>
+        <w:ind w:left="4320" w:hanging="360"/>
+      </w:pPr>
+      <w:rPr>
+        <w:rFonts w:ascii="Wingdings" w:hAnsi="Wingdings" w:hint="default"/>
+      </w:rPr>
+    </w:lvl>
+    <w:lvl w:ilvl="6" w:tplc="04100001" w:tentative="1">
+      <w:start w:val="1"/>
+      <w:numFmt w:val="bullet"/>
+      <w:lvlText w:val=""/>
+      <w:lvlJc w:val="left"/>
+      <w:pPr>
+        <w:ind w:left="5040" w:hanging="360"/>
+      </w:pPr>
+      <w:rPr>
+        <w:rFonts w:ascii="Symbol" w:hAnsi="Symbol" w:hint="default"/>
+      </w:rPr>
+    </w:lvl>
+    <w:lvl w:ilvl="7" w:tplc="04100003" w:tentative="1">
+      <w:start w:val="1"/>
+      <w:numFmt w:val="bullet"/>
+      <w:lvlText w:val="o"/>
+      <w:lvlJc w:val="left"/>
+      <w:pPr>
+        <w:ind w:left="5760" w:hanging="360"/>
+      </w:pPr>
+      <w:rPr>
+        <w:rFonts w:ascii="Courier New" w:hAnsi="Courier New" w:cs="Courier New" w:hint="default"/>
+      </w:rPr>
+    </w:lvl>
+    <w:lvl w:ilvl="8" w:tplc="04100005" w:tentative="1">
+      <w:start w:val="1"/>
+      <w:numFmt w:val="bullet"/>
+      <w:lvlText w:val=""/>
+      <w:lvlJc w:val="left"/>
+      <w:pPr>
+        <w:ind w:left="6480" w:hanging="360"/>
+      </w:pPr>
+      <w:rPr>
+        <w:rFonts w:ascii="Wingdings" w:hAnsi="Wingdings" w:hint="default"/>
+      </w:rPr>
+    </w:lvl>
+  </w:abstractNum>
+  <w:abstractNum w:abstractNumId="2" w15:restartNumberingAfterBreak="0">
     <w:nsid w:val="293B680F"/>
     <w:multiLevelType w:val="multilevel"/>
     <w:tmpl w:val="0410001F"/>
@@ -2076,7 +3619,7 @@
       </w:pPr>
     </w:lvl>
   </w:abstractNum>
-  <w:abstractNum w:abstractNumId="2" w15:restartNumberingAfterBreak="0">
+  <w:abstractNum w:abstractNumId="3" w15:restartNumberingAfterBreak="0">
     <w:nsid w:val="29CB1C1B"/>
     <w:multiLevelType w:val="hybridMultilevel"/>
     <w:tmpl w:val="BE0209E4"/>
@@ -2189,7 +3732,7 @@
       </w:rPr>
     </w:lvl>
   </w:abstractNum>
-  <w:abstractNum w:abstractNumId="3" w15:restartNumberingAfterBreak="0">
+  <w:abstractNum w:abstractNumId="4" w15:restartNumberingAfterBreak="0">
     <w:nsid w:val="3C821A84"/>
     <w:multiLevelType w:val="multilevel"/>
     <w:tmpl w:val="CABACF16"/>
@@ -2302,7 +3845,7 @@
       </w:rPr>
     </w:lvl>
   </w:abstractNum>
-  <w:abstractNum w:abstractNumId="4" w15:restartNumberingAfterBreak="0">
+  <w:abstractNum w:abstractNumId="5" w15:restartNumberingAfterBreak="0">
     <w:nsid w:val="4FE541F2"/>
     <w:multiLevelType w:val="multilevel"/>
     <w:tmpl w:val="48242572"/>
@@ -2415,7 +3958,7 @@
       </w:rPr>
     </w:lvl>
   </w:abstractNum>
-  <w:abstractNum w:abstractNumId="5" w15:restartNumberingAfterBreak="0">
+  <w:abstractNum w:abstractNumId="6" w15:restartNumberingAfterBreak="0">
     <w:nsid w:val="53233E6A"/>
     <w:multiLevelType w:val="hybridMultilevel"/>
     <w:tmpl w:val="65D04854"/>
@@ -2528,7 +4071,7 @@
       </w:rPr>
     </w:lvl>
   </w:abstractNum>
-  <w:abstractNum w:abstractNumId="6" w15:restartNumberingAfterBreak="0">
+  <w:abstractNum w:abstractNumId="7" w15:restartNumberingAfterBreak="0">
     <w:nsid w:val="57B73E43"/>
     <w:multiLevelType w:val="hybridMultilevel"/>
     <w:tmpl w:val="A4B897EC"/>
@@ -2614,7 +4157,7 @@
       </w:pPr>
     </w:lvl>
   </w:abstractNum>
-  <w:abstractNum w:abstractNumId="7" w15:restartNumberingAfterBreak="0">
+  <w:abstractNum w:abstractNumId="8" w15:restartNumberingAfterBreak="0">
     <w:nsid w:val="5EDB4082"/>
     <w:multiLevelType w:val="hybridMultilevel"/>
     <w:tmpl w:val="07C43DF8"/>
@@ -2703,7 +4246,93 @@
       </w:pPr>
     </w:lvl>
   </w:abstractNum>
-  <w:abstractNum w:abstractNumId="8" w15:restartNumberingAfterBreak="0">
+  <w:abstractNum w:abstractNumId="9" w15:restartNumberingAfterBreak="0">
+    <w:nsid w:val="772A6842"/>
+    <w:multiLevelType w:val="hybridMultilevel"/>
+    <w:tmpl w:val="F3686F5C"/>
+    <w:lvl w:ilvl="0" w:tplc="0410000F">
+      <w:start w:val="1"/>
+      <w:numFmt w:val="decimal"/>
+      <w:lvlText w:val="%1."/>
+      <w:lvlJc w:val="left"/>
+      <w:pPr>
+        <w:ind w:left="720" w:hanging="360"/>
+      </w:pPr>
+    </w:lvl>
+    <w:lvl w:ilvl="1" w:tplc="04100019" w:tentative="1">
+      <w:start w:val="1"/>
+      <w:numFmt w:val="lowerLetter"/>
+      <w:lvlText w:val="%2."/>
+      <w:lvlJc w:val="left"/>
+      <w:pPr>
+        <w:ind w:left="1440" w:hanging="360"/>
+      </w:pPr>
+    </w:lvl>
+    <w:lvl w:ilvl="2" w:tplc="0410001B" w:tentative="1">
+      <w:start w:val="1"/>
+      <w:numFmt w:val="lowerRoman"/>
+      <w:lvlText w:val="%3."/>
+      <w:lvlJc w:val="right"/>
+      <w:pPr>
+        <w:ind w:left="2160" w:hanging="180"/>
+      </w:pPr>
+    </w:lvl>
+    <w:lvl w:ilvl="3" w:tplc="0410000F" w:tentative="1">
+      <w:start w:val="1"/>
+      <w:numFmt w:val="decimal"/>
+      <w:lvlText w:val="%4."/>
+      <w:lvlJc w:val="left"/>
+      <w:pPr>
+        <w:ind w:left="2880" w:hanging="360"/>
+      </w:pPr>
+    </w:lvl>
+    <w:lvl w:ilvl="4" w:tplc="04100019" w:tentative="1">
+      <w:start w:val="1"/>
+      <w:numFmt w:val="lowerLetter"/>
+      <w:lvlText w:val="%5."/>
+      <w:lvlJc w:val="left"/>
+      <w:pPr>
+        <w:ind w:left="3600" w:hanging="360"/>
+      </w:pPr>
+    </w:lvl>
+    <w:lvl w:ilvl="5" w:tplc="0410001B" w:tentative="1">
+      <w:start w:val="1"/>
+      <w:numFmt w:val="lowerRoman"/>
+      <w:lvlText w:val="%6."/>
+      <w:lvlJc w:val="right"/>
+      <w:pPr>
+        <w:ind w:left="4320" w:hanging="180"/>
+      </w:pPr>
+    </w:lvl>
+    <w:lvl w:ilvl="6" w:tplc="0410000F" w:tentative="1">
+      <w:start w:val="1"/>
+      <w:numFmt w:val="decimal"/>
+      <w:lvlText w:val="%7."/>
+      <w:lvlJc w:val="left"/>
+      <w:pPr>
+        <w:ind w:left="5040" w:hanging="360"/>
+      </w:pPr>
+    </w:lvl>
+    <w:lvl w:ilvl="7" w:tplc="04100019" w:tentative="1">
+      <w:start w:val="1"/>
+      <w:numFmt w:val="lowerLetter"/>
+      <w:lvlText w:val="%8."/>
+      <w:lvlJc w:val="left"/>
+      <w:pPr>
+        <w:ind w:left="5760" w:hanging="360"/>
+      </w:pPr>
+    </w:lvl>
+    <w:lvl w:ilvl="8" w:tplc="0410001B" w:tentative="1">
+      <w:start w:val="1"/>
+      <w:numFmt w:val="lowerRoman"/>
+      <w:lvlText w:val="%9."/>
+      <w:lvlJc w:val="right"/>
+      <w:pPr>
+        <w:ind w:left="6480" w:hanging="180"/>
+      </w:pPr>
+    </w:lvl>
+  </w:abstractNum>
+  <w:abstractNum w:abstractNumId="10" w15:restartNumberingAfterBreak="0">
     <w:nsid w:val="79697A45"/>
     <w:multiLevelType w:val="hybridMultilevel"/>
     <w:tmpl w:val="EB6895B8"/>
@@ -2789,7 +4418,7 @@
       </w:pPr>
     </w:lvl>
   </w:abstractNum>
-  <w:abstractNum w:abstractNumId="9" w15:restartNumberingAfterBreak="0">
+  <w:abstractNum w:abstractNumId="11" w15:restartNumberingAfterBreak="0">
     <w:nsid w:val="7BE720AC"/>
     <w:multiLevelType w:val="multilevel"/>
     <w:tmpl w:val="0410001F"/>
@@ -2876,34 +4505,40 @@
     </w:lvl>
   </w:abstractNum>
   <w:num w:numId="1">
+    <w:abstractNumId w:val="8"/>
+  </w:num>
+  <w:num w:numId="2">
+    <w:abstractNumId w:val="10"/>
+  </w:num>
+  <w:num w:numId="3">
     <w:abstractNumId w:val="7"/>
   </w:num>
-  <w:num w:numId="2">
-    <w:abstractNumId w:val="8"/>
+  <w:num w:numId="4">
+    <w:abstractNumId w:val="11"/>
   </w:num>
-  <w:num w:numId="3">
+  <w:num w:numId="5">
+    <w:abstractNumId w:val="4"/>
+  </w:num>
+  <w:num w:numId="6">
+    <w:abstractNumId w:val="3"/>
+  </w:num>
+  <w:num w:numId="7">
+    <w:abstractNumId w:val="2"/>
+  </w:num>
+  <w:num w:numId="8">
     <w:abstractNumId w:val="6"/>
   </w:num>
-  <w:num w:numId="4">
-    <w:abstractNumId w:val="9"/>
-  </w:num>
-  <w:num w:numId="5">
-    <w:abstractNumId w:val="3"/>
-  </w:num>
-  <w:num w:numId="6">
-    <w:abstractNumId w:val="2"/>
-  </w:num>
-  <w:num w:numId="7">
-    <w:abstractNumId w:val="1"/>
-  </w:num>
-  <w:num w:numId="8">
+  <w:num w:numId="9">
     <w:abstractNumId w:val="5"/>
-  </w:num>
-  <w:num w:numId="9">
-    <w:abstractNumId w:val="4"/>
   </w:num>
   <w:num w:numId="10">
     <w:abstractNumId w:val="0"/>
+  </w:num>
+  <w:num w:numId="11">
+    <w:abstractNumId w:val="1"/>
+  </w:num>
+  <w:num w:numId="12">
+    <w:abstractNumId w:val="9"/>
   </w:num>
 </w:numbering>
 </file>
@@ -3470,6 +5105,16 @@
       <w:lang w:val="en-US"/>
     </w:rPr>
   </w:style>
+  <w:style w:type="character" w:styleId="Testosegnaposto">
+    <w:name w:val="Placeholder Text"/>
+    <w:basedOn w:val="Carpredefinitoparagrafo"/>
+    <w:uiPriority w:val="99"/>
+    <w:semiHidden/>
+    <w:rsid w:val="00FE5D1B"/>
+    <w:rPr>
+      <w:color w:val="808080"/>
+    </w:rPr>
+  </w:style>
 </w:styles>
 </file>
 

</xml_diff>

<commit_message>
chapter 3 of Documentation ended
</commit_message>
<xml_diff>
--- a/Documentation/Documentation.docx
+++ b/Documentation/Documentation.docx
@@ -919,7 +919,23 @@
           <w:sz w:val="28"/>
           <w:szCs w:val="28"/>
         </w:rPr>
-        <w:t>The dataset is composed by various mixed features regarding the estate, the host and he geographical position</w:t>
+        <w:t xml:space="preserve">The dataset is composed by various mixed features regarding the estate, the host and </w:t>
+      </w:r>
+      <w:r>
+        <w:rPr>
+          <w:rFonts w:ascii="Times New Roman" w:hAnsi="Times New Roman" w:cs="Times New Roman"/>
+          <w:sz w:val="28"/>
+          <w:szCs w:val="28"/>
+        </w:rPr>
+        <w:t>t</w:t>
+      </w:r>
+      <w:r>
+        <w:rPr>
+          <w:rFonts w:ascii="Times New Roman" w:hAnsi="Times New Roman" w:cs="Times New Roman"/>
+          <w:sz w:val="28"/>
+          <w:szCs w:val="28"/>
+        </w:rPr>
+        <w:t>he geographical position</w:t>
       </w:r>
     </w:p>
     <w:p>
@@ -1164,62 +1180,16 @@
         </w:rPr>
         <w:t xml:space="preserve">IDs like </w:t>
       </w:r>
-      <w:proofErr w:type="spellStart"/>
-      <w:r>
-        <w:rPr>
-          <w:rFonts w:ascii="Times New Roman" w:hAnsi="Times New Roman" w:cs="Times New Roman"/>
-          <w:i/>
-          <w:iCs/>
-          <w:sz w:val="28"/>
-          <w:szCs w:val="28"/>
-        </w:rPr>
-        <w:t>Bnb</w:t>
-      </w:r>
-      <w:proofErr w:type="spellEnd"/>
-      <w:r>
-        <w:rPr>
-          <w:rFonts w:ascii="Times New Roman" w:hAnsi="Times New Roman" w:cs="Times New Roman"/>
-          <w:i/>
-          <w:iCs/>
-          <w:sz w:val="28"/>
-          <w:szCs w:val="28"/>
-        </w:rPr>
-        <w:t xml:space="preserve"> ID, </w:t>
-      </w:r>
-      <w:proofErr w:type="spellStart"/>
-      <w:r>
-        <w:rPr>
-          <w:rFonts w:ascii="Times New Roman" w:hAnsi="Times New Roman" w:cs="Times New Roman"/>
-          <w:i/>
-          <w:iCs/>
-          <w:sz w:val="28"/>
-          <w:szCs w:val="28"/>
-        </w:rPr>
-        <w:t>scrape_id</w:t>
-      </w:r>
-      <w:proofErr w:type="spellEnd"/>
-      <w:r>
-        <w:rPr>
-          <w:rFonts w:ascii="Times New Roman" w:hAnsi="Times New Roman" w:cs="Times New Roman"/>
-          <w:i/>
-          <w:iCs/>
-          <w:sz w:val="28"/>
-          <w:szCs w:val="28"/>
-        </w:rPr>
-        <w:t xml:space="preserve">, </w:t>
-      </w:r>
-      <w:proofErr w:type="spellStart"/>
-      <w:r>
-        <w:rPr>
-          <w:rFonts w:ascii="Times New Roman" w:hAnsi="Times New Roman" w:cs="Times New Roman"/>
-          <w:i/>
-          <w:iCs/>
-          <w:sz w:val="28"/>
-          <w:szCs w:val="28"/>
-        </w:rPr>
-        <w:t>host_id</w:t>
-      </w:r>
-      <w:proofErr w:type="spellEnd"/>
+      <w:r>
+        <w:rPr>
+          <w:rFonts w:ascii="Times New Roman" w:hAnsi="Times New Roman" w:cs="Times New Roman"/>
+          <w:i/>
+          <w:iCs/>
+          <w:sz w:val="28"/>
+          <w:szCs w:val="28"/>
+        </w:rPr>
+        <w:t>Bnb ID, scrape_id, host_id</w:t>
+      </w:r>
     </w:p>
     <w:p>
       <w:pPr>
@@ -1243,106 +1213,16 @@
         </w:rPr>
         <w:t xml:space="preserve">URLs like </w:t>
       </w:r>
-      <w:proofErr w:type="spellStart"/>
-      <w:r>
-        <w:rPr>
-          <w:rFonts w:ascii="Times New Roman" w:hAnsi="Times New Roman" w:cs="Times New Roman"/>
-          <w:i/>
-          <w:iCs/>
-          <w:sz w:val="28"/>
-          <w:szCs w:val="28"/>
-        </w:rPr>
-        <w:t>listing_url</w:t>
-      </w:r>
-      <w:proofErr w:type="spellEnd"/>
-      <w:r>
-        <w:rPr>
-          <w:rFonts w:ascii="Times New Roman" w:hAnsi="Times New Roman" w:cs="Times New Roman"/>
-          <w:i/>
-          <w:iCs/>
-          <w:sz w:val="28"/>
-          <w:szCs w:val="28"/>
-        </w:rPr>
-        <w:t xml:space="preserve">, </w:t>
-      </w:r>
-      <w:proofErr w:type="spellStart"/>
-      <w:r>
-        <w:rPr>
-          <w:rFonts w:ascii="Times New Roman" w:hAnsi="Times New Roman" w:cs="Times New Roman"/>
-          <w:i/>
-          <w:iCs/>
-          <w:sz w:val="28"/>
-          <w:szCs w:val="28"/>
-        </w:rPr>
-        <w:t>picture_url</w:t>
-      </w:r>
-      <w:proofErr w:type="spellEnd"/>
-      <w:r>
-        <w:rPr>
-          <w:rFonts w:ascii="Times New Roman" w:hAnsi="Times New Roman" w:cs="Times New Roman"/>
-          <w:i/>
-          <w:iCs/>
-          <w:sz w:val="28"/>
-          <w:szCs w:val="28"/>
-        </w:rPr>
-        <w:t xml:space="preserve">, </w:t>
-      </w:r>
-      <w:proofErr w:type="spellStart"/>
-      <w:r>
-        <w:rPr>
-          <w:rFonts w:ascii="Times New Roman" w:hAnsi="Times New Roman" w:cs="Times New Roman"/>
-          <w:i/>
-          <w:iCs/>
-          <w:sz w:val="28"/>
-          <w:szCs w:val="28"/>
-        </w:rPr>
-        <w:t>host_url</w:t>
-      </w:r>
-      <w:proofErr w:type="spellEnd"/>
-      <w:r>
-        <w:rPr>
-          <w:rFonts w:ascii="Times New Roman" w:hAnsi="Times New Roman" w:cs="Times New Roman"/>
-          <w:i/>
-          <w:iCs/>
-          <w:sz w:val="28"/>
-          <w:szCs w:val="28"/>
-        </w:rPr>
-        <w:t xml:space="preserve">, </w:t>
-      </w:r>
-      <w:proofErr w:type="spellStart"/>
-      <w:r>
-        <w:rPr>
-          <w:rFonts w:ascii="Times New Roman" w:hAnsi="Times New Roman" w:cs="Times New Roman"/>
-          <w:i/>
-          <w:iCs/>
-          <w:sz w:val="28"/>
-          <w:szCs w:val="28"/>
-        </w:rPr>
-        <w:t>host_thumbnail_url</w:t>
-      </w:r>
-      <w:proofErr w:type="spellEnd"/>
-      <w:r>
-        <w:rPr>
-          <w:rFonts w:ascii="Times New Roman" w:hAnsi="Times New Roman" w:cs="Times New Roman"/>
-          <w:i/>
-          <w:iCs/>
-          <w:sz w:val="28"/>
-          <w:szCs w:val="28"/>
-        </w:rPr>
-        <w:t xml:space="preserve">, </w:t>
-      </w:r>
-      <w:proofErr w:type="spellStart"/>
-      <w:r>
-        <w:rPr>
-          <w:rFonts w:ascii="Times New Roman" w:hAnsi="Times New Roman" w:cs="Times New Roman"/>
-          <w:i/>
-          <w:iCs/>
-          <w:sz w:val="28"/>
-          <w:szCs w:val="28"/>
-        </w:rPr>
-        <w:t>host_picture_url</w:t>
-      </w:r>
-      <w:proofErr w:type="spellEnd"/>
+      <w:r>
+        <w:rPr>
+          <w:rFonts w:ascii="Times New Roman" w:hAnsi="Times New Roman" w:cs="Times New Roman"/>
+          <w:i/>
+          <w:iCs/>
+          <w:sz w:val="28"/>
+          <w:szCs w:val="28"/>
+        </w:rPr>
+        <w:t>listing_url, picture_url, host_url, host_thumbnail_url, host_picture_url</w:t>
+      </w:r>
     </w:p>
     <w:p>
       <w:pPr>
@@ -1366,40 +1246,16 @@
         </w:rPr>
         <w:t xml:space="preserve">Information on the scraping like </w:t>
       </w:r>
-      <w:proofErr w:type="spellStart"/>
-      <w:r>
-        <w:rPr>
-          <w:rFonts w:ascii="Times New Roman" w:hAnsi="Times New Roman" w:cs="Times New Roman"/>
-          <w:i/>
-          <w:iCs/>
-          <w:sz w:val="28"/>
-          <w:szCs w:val="28"/>
-        </w:rPr>
-        <w:t>last_scraped_date</w:t>
-      </w:r>
-      <w:proofErr w:type="spellEnd"/>
-      <w:r>
-        <w:rPr>
-          <w:rFonts w:ascii="Times New Roman" w:hAnsi="Times New Roman" w:cs="Times New Roman"/>
-          <w:i/>
-          <w:iCs/>
-          <w:sz w:val="28"/>
-          <w:szCs w:val="28"/>
-        </w:rPr>
-        <w:t xml:space="preserve">, </w:t>
-      </w:r>
-      <w:proofErr w:type="spellStart"/>
-      <w:r>
-        <w:rPr>
-          <w:rFonts w:ascii="Times New Roman" w:hAnsi="Times New Roman" w:cs="Times New Roman"/>
-          <w:i/>
-          <w:iCs/>
-          <w:sz w:val="28"/>
-          <w:szCs w:val="28"/>
-        </w:rPr>
-        <w:t>calendar_last_scraped</w:t>
-      </w:r>
-      <w:proofErr w:type="spellEnd"/>
+      <w:r>
+        <w:rPr>
+          <w:rFonts w:ascii="Times New Roman" w:hAnsi="Times New Roman" w:cs="Times New Roman"/>
+          <w:i/>
+          <w:iCs/>
+          <w:sz w:val="28"/>
+          <w:szCs w:val="28"/>
+        </w:rPr>
+        <w:t>last_scraped_date, calendar_last_scraped</w:t>
+      </w:r>
     </w:p>
     <w:p>
       <w:pPr>
@@ -1433,7 +1289,6 @@
         </w:rPr>
         <w:t xml:space="preserve">name, description, </w:t>
       </w:r>
-      <w:proofErr w:type="spellStart"/>
       <w:r>
         <w:rPr>
           <w:rFonts w:ascii="Times New Roman" w:hAnsi="Times New Roman" w:cs="Times New Roman"/>
@@ -1444,7 +1299,6 @@
         </w:rPr>
         <w:t>first_review_date</w:t>
       </w:r>
-      <w:proofErr w:type="spellEnd"/>
     </w:p>
     <w:p>
       <w:pPr>
@@ -1468,40 +1322,16 @@
         </w:rPr>
         <w:t xml:space="preserve">Useless information about the host like </w:t>
       </w:r>
-      <w:proofErr w:type="spellStart"/>
-      <w:r>
-        <w:rPr>
-          <w:rFonts w:ascii="Times New Roman" w:hAnsi="Times New Roman" w:cs="Times New Roman"/>
-          <w:i/>
-          <w:iCs/>
-          <w:sz w:val="28"/>
-          <w:szCs w:val="28"/>
-        </w:rPr>
-        <w:t>host_name</w:t>
-      </w:r>
-      <w:proofErr w:type="spellEnd"/>
-      <w:r>
-        <w:rPr>
-          <w:rFonts w:ascii="Times New Roman" w:hAnsi="Times New Roman" w:cs="Times New Roman"/>
-          <w:i/>
-          <w:iCs/>
-          <w:sz w:val="28"/>
-          <w:szCs w:val="28"/>
-        </w:rPr>
-        <w:t xml:space="preserve">, </w:t>
-      </w:r>
-      <w:proofErr w:type="spellStart"/>
-      <w:r>
-        <w:rPr>
-          <w:rFonts w:ascii="Times New Roman" w:hAnsi="Times New Roman" w:cs="Times New Roman"/>
-          <w:i/>
-          <w:iCs/>
-          <w:sz w:val="28"/>
-          <w:szCs w:val="28"/>
-        </w:rPr>
-        <w:t>host_location</w:t>
-      </w:r>
-      <w:proofErr w:type="spellEnd"/>
+      <w:r>
+        <w:rPr>
+          <w:rFonts w:ascii="Times New Roman" w:hAnsi="Times New Roman" w:cs="Times New Roman"/>
+          <w:i/>
+          <w:iCs/>
+          <w:sz w:val="28"/>
+          <w:szCs w:val="28"/>
+        </w:rPr>
+        <w:t>host_name, host_location</w:t>
+      </w:r>
       <w:r>
         <w:rPr>
           <w:rFonts w:ascii="Times New Roman" w:hAnsi="Times New Roman" w:cs="Times New Roman"/>
@@ -1510,40 +1340,16 @@
         </w:rPr>
         <w:t xml:space="preserve">(it is not the place in which the rent is, but where the host lives), </w:t>
       </w:r>
-      <w:proofErr w:type="spellStart"/>
-      <w:r>
-        <w:rPr>
-          <w:rFonts w:ascii="Times New Roman" w:hAnsi="Times New Roman" w:cs="Times New Roman"/>
-          <w:i/>
-          <w:iCs/>
-          <w:sz w:val="28"/>
-          <w:szCs w:val="28"/>
-        </w:rPr>
-        <w:t>host_about</w:t>
-      </w:r>
-      <w:proofErr w:type="spellEnd"/>
-      <w:r>
-        <w:rPr>
-          <w:rFonts w:ascii="Times New Roman" w:hAnsi="Times New Roman" w:cs="Times New Roman"/>
-          <w:i/>
-          <w:iCs/>
-          <w:sz w:val="28"/>
-          <w:szCs w:val="28"/>
-        </w:rPr>
-        <w:t xml:space="preserve">, </w:t>
-      </w:r>
-      <w:proofErr w:type="spellStart"/>
-      <w:r>
-        <w:rPr>
-          <w:rFonts w:ascii="Times New Roman" w:hAnsi="Times New Roman" w:cs="Times New Roman"/>
-          <w:i/>
-          <w:iCs/>
-          <w:sz w:val="28"/>
-          <w:szCs w:val="28"/>
-        </w:rPr>
-        <w:t>host_has_profile_pic</w:t>
-      </w:r>
-      <w:proofErr w:type="spellEnd"/>
+      <w:r>
+        <w:rPr>
+          <w:rFonts w:ascii="Times New Roman" w:hAnsi="Times New Roman" w:cs="Times New Roman"/>
+          <w:i/>
+          <w:iCs/>
+          <w:sz w:val="28"/>
+          <w:szCs w:val="28"/>
+        </w:rPr>
+        <w:t>host_about, host_has_profile_pic</w:t>
+      </w:r>
     </w:p>
     <w:p>
       <w:pPr>
@@ -1591,7 +1397,23 @@
           <w:sz w:val="28"/>
           <w:szCs w:val="28"/>
         </w:rPr>
-        <w:t xml:space="preserve">redundant. For all of these we did not compute the </w:t>
+        <w:t xml:space="preserve">redundant. </w:t>
+      </w:r>
+      <w:r>
+        <w:rPr>
+          <w:rFonts w:ascii="Times New Roman" w:hAnsi="Times New Roman" w:cs="Times New Roman"/>
+          <w:sz w:val="28"/>
+          <w:szCs w:val="28"/>
+        </w:rPr>
+        <w:t>Not f</w:t>
+      </w:r>
+      <w:r>
+        <w:rPr>
+          <w:rFonts w:ascii="Times New Roman" w:hAnsi="Times New Roman" w:cs="Times New Roman"/>
+          <w:sz w:val="28"/>
+          <w:szCs w:val="28"/>
+        </w:rPr>
+        <w:t xml:space="preserve">or all of these we did compute the </w:t>
       </w:r>
       <m:oMath>
         <m:r>
@@ -1643,7 +1465,6 @@
           <w:szCs w:val="28"/>
         </w:rPr>
       </w:pPr>
-      <w:proofErr w:type="spellStart"/>
       <w:r>
         <w:rPr>
           <w:rFonts w:ascii="Times New Roman" w:hAnsi="Times New Roman" w:cs="Times New Roman"/>
@@ -1654,7 +1475,6 @@
         </w:rPr>
         <w:t>host_neighbourhood</w:t>
       </w:r>
-      <w:proofErr w:type="spellEnd"/>
       <w:r>
         <w:rPr>
           <w:rFonts w:ascii="Times New Roman" w:hAnsi="Times New Roman" w:cs="Times New Roman"/>
@@ -1681,87 +1501,120 @@
           <w:sz w:val="28"/>
           <w:szCs w:val="28"/>
         </w:rPr>
+        <w:t xml:space="preserve"> neighbourhood</w:t>
+      </w:r>
+      <w:r>
+        <w:rPr>
+          <w:rFonts w:ascii="Times New Roman" w:hAnsi="Times New Roman" w:cs="Times New Roman"/>
+          <w:sz w:val="28"/>
+          <w:szCs w:val="28"/>
+        </w:rPr>
+        <w:t xml:space="preserve"> w</w:t>
+      </w:r>
+      <w:r>
+        <w:rPr>
+          <w:rFonts w:ascii="Times New Roman" w:hAnsi="Times New Roman" w:cs="Times New Roman"/>
+          <w:sz w:val="28"/>
+          <w:szCs w:val="28"/>
+        </w:rPr>
+        <w:t>.</w:t>
+      </w:r>
+      <w:r>
+        <w:rPr>
+          <w:rFonts w:ascii="Times New Roman" w:hAnsi="Times New Roman" w:cs="Times New Roman"/>
+          <w:sz w:val="28"/>
+          <w:szCs w:val="28"/>
+        </w:rPr>
+        <w:t>r</w:t>
+      </w:r>
+      <w:r>
+        <w:rPr>
+          <w:rFonts w:ascii="Times New Roman" w:hAnsi="Times New Roman" w:cs="Times New Roman"/>
+          <w:sz w:val="28"/>
+          <w:szCs w:val="28"/>
+        </w:rPr>
+        <w:t>.</w:t>
+      </w:r>
+      <w:r>
+        <w:rPr>
+          <w:rFonts w:ascii="Times New Roman" w:hAnsi="Times New Roman" w:cs="Times New Roman"/>
+          <w:sz w:val="28"/>
+          <w:szCs w:val="28"/>
+        </w:rPr>
+        <w:t>t</w:t>
+      </w:r>
+      <w:r>
+        <w:rPr>
+          <w:rFonts w:ascii="Times New Roman" w:hAnsi="Times New Roman" w:cs="Times New Roman"/>
+          <w:sz w:val="28"/>
+          <w:szCs w:val="28"/>
+        </w:rPr>
+        <w:t>.</w:t>
+      </w:r>
+      <w:r>
+        <w:rPr>
+          <w:rFonts w:ascii="Times New Roman" w:hAnsi="Times New Roman" w:cs="Times New Roman"/>
+          <w:sz w:val="28"/>
+          <w:szCs w:val="28"/>
+        </w:rPr>
         <w:t xml:space="preserve"> </w:t>
       </w:r>
-      <w:proofErr w:type="spellStart"/>
-      <w:r>
-        <w:rPr>
-          <w:rFonts w:ascii="Times New Roman" w:hAnsi="Times New Roman" w:cs="Times New Roman"/>
-          <w:i/>
-          <w:iCs/>
-          <w:sz w:val="28"/>
-          <w:szCs w:val="28"/>
-        </w:rPr>
-        <w:t>neighbourhood</w:t>
-      </w:r>
-      <w:proofErr w:type="spellEnd"/>
-      <w:r>
-        <w:rPr>
-          <w:rFonts w:ascii="Times New Roman" w:hAnsi="Times New Roman" w:cs="Times New Roman"/>
+      <w:r>
+        <w:rPr>
+          <w:rFonts w:ascii="Times New Roman" w:hAnsi="Times New Roman" w:cs="Times New Roman"/>
+          <w:i/>
+          <w:iCs/>
+          <w:sz w:val="28"/>
+          <w:szCs w:val="28"/>
+        </w:rPr>
+        <w:t>neighbourhood_cleansed</w:t>
+      </w:r>
+      <w:r>
+        <w:rPr>
+          <w:rFonts w:ascii="Times New Roman" w:hAnsi="Times New Roman" w:cs="Times New Roman"/>
+          <w:i/>
+          <w:iCs/>
           <w:sz w:val="28"/>
           <w:szCs w:val="28"/>
         </w:rPr>
         <w:t xml:space="preserve"> </w:t>
       </w:r>
-      <w:proofErr w:type="spellStart"/>
-      <w:r>
-        <w:rPr>
-          <w:rFonts w:ascii="Times New Roman" w:hAnsi="Times New Roman" w:cs="Times New Roman"/>
-          <w:sz w:val="28"/>
-          <w:szCs w:val="28"/>
-        </w:rPr>
-        <w:t>w</w:t>
-      </w:r>
-      <w:r>
-        <w:rPr>
-          <w:rFonts w:ascii="Times New Roman" w:hAnsi="Times New Roman" w:cs="Times New Roman"/>
-          <w:sz w:val="28"/>
-          <w:szCs w:val="28"/>
-        </w:rPr>
-        <w:t>.</w:t>
-      </w:r>
-      <w:r>
-        <w:rPr>
-          <w:rFonts w:ascii="Times New Roman" w:hAnsi="Times New Roman" w:cs="Times New Roman"/>
-          <w:sz w:val="28"/>
-          <w:szCs w:val="28"/>
-        </w:rPr>
-        <w:t>r</w:t>
-      </w:r>
-      <w:r>
-        <w:rPr>
-          <w:rFonts w:ascii="Times New Roman" w:hAnsi="Times New Roman" w:cs="Times New Roman"/>
-          <w:sz w:val="28"/>
-          <w:szCs w:val="28"/>
-        </w:rPr>
-        <w:t>.</w:t>
-      </w:r>
-      <w:r>
-        <w:rPr>
-          <w:rFonts w:ascii="Times New Roman" w:hAnsi="Times New Roman" w:cs="Times New Roman"/>
-          <w:sz w:val="28"/>
-          <w:szCs w:val="28"/>
-        </w:rPr>
-        <w:t>t</w:t>
-      </w:r>
-      <w:r>
-        <w:rPr>
-          <w:rFonts w:ascii="Times New Roman" w:hAnsi="Times New Roman" w:cs="Times New Roman"/>
-          <w:sz w:val="28"/>
-          <w:szCs w:val="28"/>
-        </w:rPr>
-        <w:t>.</w:t>
-      </w:r>
-      <w:proofErr w:type="spellEnd"/>
-      <w:r>
-        <w:rPr>
-          <w:rFonts w:ascii="Times New Roman" w:hAnsi="Times New Roman" w:cs="Times New Roman"/>
-          <w:sz w:val="28"/>
-          <w:szCs w:val="28"/>
-        </w:rPr>
-        <w:t xml:space="preserve"> the couple              </w:t>
-      </w:r>
-      <w:proofErr w:type="spellStart"/>
+      <w:r>
+        <w:rPr>
+          <w:rFonts w:ascii="Times New Roman" w:hAnsi="Times New Roman" w:cs="Times New Roman"/>
+          <w:sz w:val="28"/>
+          <w:szCs w:val="28"/>
+        </w:rPr>
+        <w:t xml:space="preserve">are explicit redundancies; </w:t>
+      </w:r>
+      <w:r>
+        <w:rPr>
+          <w:rFonts w:ascii="Times New Roman" w:hAnsi="Times New Roman" w:cs="Times New Roman"/>
+          <w:i/>
+          <w:iCs/>
+          <w:sz w:val="28"/>
+          <w:szCs w:val="28"/>
+        </w:rPr>
+        <w:t>neighbourhood_group_cleansed</w:t>
+      </w:r>
+      <w:r>
+        <w:rPr>
+          <w:rFonts w:ascii="Times New Roman" w:hAnsi="Times New Roman" w:cs="Times New Roman"/>
+          <w:i/>
+          <w:iCs/>
+          <w:sz w:val="28"/>
+          <w:szCs w:val="28"/>
+        </w:rPr>
+        <w:t xml:space="preserve"> </w:t>
+      </w:r>
+      <w:r>
+        <w:rPr>
+          <w:rFonts w:ascii="Times New Roman" w:hAnsi="Times New Roman" w:cs="Times New Roman"/>
+          <w:sz w:val="28"/>
+          <w:szCs w:val="28"/>
+        </w:rPr>
+        <w:t xml:space="preserve">has been demonstrated to be very highly correlated with </w:t>
+      </w:r>
       <w:r>
         <w:rPr>
           <w:rFonts w:ascii="Times New Roman" w:hAnsi="Times New Roman" w:cs="Times New Roman"/>
@@ -1772,29 +1625,24 @@
         </w:rPr>
         <w:t>neighbourhood_cleansed</w:t>
       </w:r>
-      <w:proofErr w:type="spellEnd"/>
-      <w:r>
-        <w:rPr>
-          <w:rFonts w:ascii="Times New Roman" w:hAnsi="Times New Roman" w:cs="Times New Roman"/>
-          <w:i/>
-          <w:iCs/>
-          <w:sz w:val="28"/>
-          <w:szCs w:val="28"/>
-        </w:rPr>
-        <w:t xml:space="preserve">, </w:t>
-      </w:r>
-      <w:proofErr w:type="spellStart"/>
-      <w:r>
-        <w:rPr>
-          <w:rFonts w:ascii="Times New Roman" w:hAnsi="Times New Roman" w:cs="Times New Roman"/>
-          <w:i/>
-          <w:iCs/>
-          <w:sz w:val="28"/>
-          <w:szCs w:val="28"/>
-        </w:rPr>
-        <w:t>neighbourhood_group_cleansed</w:t>
-      </w:r>
-      <w:proofErr w:type="spellEnd"/>
+      <w:r>
+        <w:rPr>
+          <w:rFonts w:ascii="Times New Roman" w:hAnsi="Times New Roman" w:cs="Times New Roman"/>
+          <w:i/>
+          <w:iCs/>
+          <w:sz w:val="28"/>
+          <w:szCs w:val="28"/>
+        </w:rPr>
+        <w:t xml:space="preserve"> </w:t>
+      </w:r>
+      <w:r>
+        <w:rPr>
+          <w:rFonts w:ascii="Times New Roman" w:hAnsi="Times New Roman" w:cs="Times New Roman"/>
+          <w:sz w:val="28"/>
+          <w:szCs w:val="28"/>
+        </w:rPr>
+        <w:t>(P{independence}&lt;0.05)</w:t>
+      </w:r>
     </w:p>
     <w:p>
       <w:pPr>
@@ -1810,27 +1658,15 @@
           <w:szCs w:val="28"/>
         </w:rPr>
       </w:pPr>
-      <w:proofErr w:type="spellStart"/>
-      <w:r>
-        <w:rPr>
-          <w:rFonts w:ascii="Times New Roman" w:hAnsi="Times New Roman" w:cs="Times New Roman"/>
-          <w:i/>
-          <w:iCs/>
-          <w:sz w:val="28"/>
-          <w:szCs w:val="28"/>
-        </w:rPr>
-        <w:t>host_total_listings_count</w:t>
-      </w:r>
-      <w:proofErr w:type="spellEnd"/>
-      <w:r>
-        <w:rPr>
-          <w:rFonts w:ascii="Times New Roman" w:hAnsi="Times New Roman" w:cs="Times New Roman"/>
-          <w:i/>
-          <w:iCs/>
-          <w:sz w:val="28"/>
-          <w:szCs w:val="28"/>
-        </w:rPr>
-        <w:t xml:space="preserve"> </w:t>
+      <w:r>
+        <w:rPr>
+          <w:rFonts w:ascii="Times New Roman" w:hAnsi="Times New Roman" w:cs="Times New Roman"/>
+          <w:i/>
+          <w:iCs/>
+          <w:sz w:val="28"/>
+          <w:szCs w:val="28"/>
+        </w:rPr>
+        <w:t xml:space="preserve">host_total_listings_count </w:t>
       </w:r>
       <w:r>
         <w:rPr>
@@ -1848,7 +1684,6 @@
         </w:rPr>
         <w:t xml:space="preserve">y equal to </w:t>
       </w:r>
-      <w:proofErr w:type="spellStart"/>
       <w:r>
         <w:rPr>
           <w:rFonts w:ascii="Times New Roman" w:hAnsi="Times New Roman" w:cs="Times New Roman"/>
@@ -1859,7 +1694,6 @@
         </w:rPr>
         <w:t>host_listing_count</w:t>
       </w:r>
-      <w:proofErr w:type="spellEnd"/>
     </w:p>
     <w:p>
       <w:pPr>
@@ -1893,7 +1727,6 @@
         </w:rPr>
         <w:t xml:space="preserve">w.r.t </w:t>
       </w:r>
-      <w:proofErr w:type="spellStart"/>
       <w:r>
         <w:rPr>
           <w:rFonts w:ascii="Times New Roman" w:hAnsi="Times New Roman" w:cs="Times New Roman"/>
@@ -1904,7 +1737,6 @@
         </w:rPr>
         <w:t>host_identity_verified</w:t>
       </w:r>
-      <w:proofErr w:type="spellEnd"/>
     </w:p>
     <w:p>
       <w:pPr>
@@ -1919,71 +1751,15 @@
           <w:szCs w:val="28"/>
         </w:rPr>
       </w:pPr>
-      <w:proofErr w:type="spellStart"/>
-      <w:r>
-        <w:rPr>
-          <w:rFonts w:ascii="Times New Roman" w:hAnsi="Times New Roman" w:cs="Times New Roman"/>
-          <w:i/>
-          <w:iCs/>
-          <w:sz w:val="28"/>
-          <w:szCs w:val="28"/>
-        </w:rPr>
-        <w:t>minimum_minimum_nights</w:t>
-      </w:r>
-      <w:proofErr w:type="spellEnd"/>
-      <w:r>
-        <w:rPr>
-          <w:rFonts w:ascii="Times New Roman" w:hAnsi="Times New Roman" w:cs="Times New Roman"/>
-          <w:i/>
-          <w:iCs/>
-          <w:sz w:val="28"/>
-          <w:szCs w:val="28"/>
-        </w:rPr>
-        <w:t xml:space="preserve">, </w:t>
-      </w:r>
-      <w:proofErr w:type="spellStart"/>
-      <w:r>
-        <w:rPr>
-          <w:rFonts w:ascii="Times New Roman" w:hAnsi="Times New Roman" w:cs="Times New Roman"/>
-          <w:i/>
-          <w:iCs/>
-          <w:sz w:val="28"/>
-          <w:szCs w:val="28"/>
-        </w:rPr>
-        <w:t>minimum_maximum_nights</w:t>
-      </w:r>
-      <w:proofErr w:type="spellEnd"/>
-      <w:r>
-        <w:rPr>
-          <w:rFonts w:ascii="Times New Roman" w:hAnsi="Times New Roman" w:cs="Times New Roman"/>
-          <w:i/>
-          <w:iCs/>
-          <w:sz w:val="28"/>
-          <w:szCs w:val="28"/>
-        </w:rPr>
-        <w:t xml:space="preserve">, </w:t>
-      </w:r>
-      <w:proofErr w:type="spellStart"/>
-      <w:r>
-        <w:rPr>
-          <w:rFonts w:ascii="Times New Roman" w:hAnsi="Times New Roman" w:cs="Times New Roman"/>
-          <w:i/>
-          <w:iCs/>
-          <w:sz w:val="28"/>
-          <w:szCs w:val="28"/>
-        </w:rPr>
-        <w:t>maximum_minimum_night</w:t>
-      </w:r>
-      <w:proofErr w:type="spellEnd"/>
-      <w:r>
-        <w:rPr>
-          <w:rFonts w:ascii="Times New Roman" w:hAnsi="Times New Roman" w:cs="Times New Roman"/>
-          <w:i/>
-          <w:iCs/>
-          <w:sz w:val="28"/>
-          <w:szCs w:val="28"/>
-        </w:rPr>
-        <w:t>,</w:t>
+      <w:r>
+        <w:rPr>
+          <w:rFonts w:ascii="Times New Roman" w:hAnsi="Times New Roman" w:cs="Times New Roman"/>
+          <w:i/>
+          <w:iCs/>
+          <w:sz w:val="28"/>
+          <w:szCs w:val="28"/>
+        </w:rPr>
+        <w:t>minimum_minimum_nights, minimum_maximum_nights, maximum_minimum_night,</w:t>
       </w:r>
       <w:r>
         <w:rPr>
@@ -1993,7 +1769,6 @@
         </w:rPr>
         <w:t xml:space="preserve"> </w:t>
       </w:r>
-      <w:proofErr w:type="spellStart"/>
       <w:r>
         <w:rPr>
           <w:rFonts w:ascii="Times New Roman" w:hAnsi="Times New Roman" w:cs="Times New Roman"/>
@@ -2013,50 +1788,17 @@
           <w:szCs w:val="28"/>
         </w:rPr>
         <w:softHyphen/>
-        <w:t>_nights</w:t>
-      </w:r>
-      <w:proofErr w:type="spellEnd"/>
-      <w:r>
-        <w:rPr>
-          <w:rFonts w:ascii="Times New Roman" w:hAnsi="Times New Roman" w:cs="Times New Roman"/>
-          <w:i/>
-          <w:iCs/>
-          <w:sz w:val="28"/>
-          <w:szCs w:val="28"/>
-        </w:rPr>
-        <w:t xml:space="preserve">, </w:t>
-      </w:r>
-      <w:proofErr w:type="spellStart"/>
-      <w:r>
-        <w:rPr>
-          <w:rFonts w:ascii="Times New Roman" w:hAnsi="Times New Roman" w:cs="Times New Roman"/>
-          <w:i/>
-          <w:iCs/>
-          <w:sz w:val="28"/>
-          <w:szCs w:val="28"/>
-        </w:rPr>
-        <w:t>minimum_nights_avg</w:t>
-      </w:r>
-      <w:proofErr w:type="spellEnd"/>
-      <w:r>
-        <w:rPr>
-          <w:rFonts w:ascii="Times New Roman" w:hAnsi="Times New Roman" w:cs="Times New Roman"/>
-          <w:i/>
-          <w:iCs/>
-          <w:sz w:val="28"/>
-          <w:szCs w:val="28"/>
-        </w:rPr>
-        <w:t xml:space="preserve"> </w:t>
-      </w:r>
-      <w:r>
-        <w:rPr>
-          <w:rFonts w:ascii="Times New Roman" w:hAnsi="Times New Roman" w:cs="Times New Roman"/>
-          <w:sz w:val="28"/>
-          <w:szCs w:val="28"/>
-        </w:rPr>
+        <w:t xml:space="preserve">_nights, minimum_nights_avg </w:t>
+      </w:r>
+      <w:r>
+        <w:rPr>
+          <w:rFonts w:ascii="Times New Roman" w:hAnsi="Times New Roman" w:cs="Times New Roman"/>
+          <w:sz w:val="28"/>
+          <w:szCs w:val="28"/>
+        </w:rPr>
+        <w:lastRenderedPageBreak/>
         <w:t xml:space="preserve">and </w:t>
       </w:r>
-      <w:proofErr w:type="spellStart"/>
       <w:r>
         <w:rPr>
           <w:rFonts w:ascii="Times New Roman" w:hAnsi="Times New Roman" w:cs="Times New Roman"/>
@@ -2067,7 +1809,6 @@
         </w:rPr>
         <w:t>maximum_nights_avg</w:t>
       </w:r>
-      <w:proofErr w:type="spellEnd"/>
       <w:r>
         <w:rPr>
           <w:rFonts w:ascii="Times New Roman" w:hAnsi="Times New Roman" w:cs="Times New Roman"/>
@@ -2076,27 +1817,15 @@
         </w:rPr>
         <w:t xml:space="preserve"> are redundancies of the attributes </w:t>
       </w:r>
-      <w:proofErr w:type="spellStart"/>
-      <w:r>
-        <w:rPr>
-          <w:rFonts w:ascii="Times New Roman" w:hAnsi="Times New Roman" w:cs="Times New Roman"/>
-          <w:i/>
-          <w:iCs/>
-          <w:sz w:val="28"/>
-          <w:szCs w:val="28"/>
-        </w:rPr>
-        <w:t>minimum_nights</w:t>
-      </w:r>
-      <w:proofErr w:type="spellEnd"/>
-      <w:r>
-        <w:rPr>
-          <w:rFonts w:ascii="Times New Roman" w:hAnsi="Times New Roman" w:cs="Times New Roman"/>
-          <w:i/>
-          <w:iCs/>
-          <w:sz w:val="28"/>
-          <w:szCs w:val="28"/>
-        </w:rPr>
-        <w:t xml:space="preserve"> </w:t>
+      <w:r>
+        <w:rPr>
+          <w:rFonts w:ascii="Times New Roman" w:hAnsi="Times New Roman" w:cs="Times New Roman"/>
+          <w:i/>
+          <w:iCs/>
+          <w:sz w:val="28"/>
+          <w:szCs w:val="28"/>
+        </w:rPr>
+        <w:t xml:space="preserve">minimum_nights </w:t>
       </w:r>
       <w:r>
         <w:rPr>
@@ -2106,7 +1835,6 @@
         </w:rPr>
         <w:t xml:space="preserve">and </w:t>
       </w:r>
-      <w:proofErr w:type="spellStart"/>
       <w:r>
         <w:rPr>
           <w:rFonts w:ascii="Times New Roman" w:hAnsi="Times New Roman" w:cs="Times New Roman"/>
@@ -2117,7 +1845,6 @@
         </w:rPr>
         <w:t>maximum_nights</w:t>
       </w:r>
-      <w:proofErr w:type="spellEnd"/>
     </w:p>
     <w:p>
       <w:pPr>
@@ -2132,138 +1859,15 @@
           <w:szCs w:val="28"/>
         </w:rPr>
       </w:pPr>
-      <w:proofErr w:type="spellStart"/>
-      <w:r>
-        <w:rPr>
-          <w:rFonts w:ascii="Times New Roman" w:hAnsi="Times New Roman" w:cs="Times New Roman"/>
-          <w:i/>
-          <w:iCs/>
-          <w:sz w:val="28"/>
-          <w:szCs w:val="28"/>
-        </w:rPr>
-        <w:lastRenderedPageBreak/>
-        <w:t>review_scores_accuracy</w:t>
-      </w:r>
-      <w:proofErr w:type="spellEnd"/>
-      <w:r>
-        <w:rPr>
-          <w:rFonts w:ascii="Times New Roman" w:hAnsi="Times New Roman" w:cs="Times New Roman"/>
-          <w:i/>
-          <w:iCs/>
-          <w:sz w:val="28"/>
-          <w:szCs w:val="28"/>
-        </w:rPr>
-        <w:t xml:space="preserve">, </w:t>
-      </w:r>
-      <w:proofErr w:type="spellStart"/>
-      <w:r>
-        <w:rPr>
-          <w:rFonts w:ascii="Times New Roman" w:hAnsi="Times New Roman" w:cs="Times New Roman"/>
-          <w:i/>
-          <w:iCs/>
-          <w:sz w:val="28"/>
-          <w:szCs w:val="28"/>
-        </w:rPr>
-        <w:t>review_scores_cleanliness</w:t>
-      </w:r>
-      <w:proofErr w:type="spellEnd"/>
-      <w:r>
-        <w:rPr>
-          <w:rFonts w:ascii="Times New Roman" w:hAnsi="Times New Roman" w:cs="Times New Roman"/>
-          <w:i/>
-          <w:iCs/>
-          <w:sz w:val="28"/>
-          <w:szCs w:val="28"/>
-        </w:rPr>
-        <w:t xml:space="preserve">, </w:t>
-      </w:r>
-      <w:proofErr w:type="spellStart"/>
-      <w:r>
-        <w:rPr>
-          <w:rFonts w:ascii="Times New Roman" w:hAnsi="Times New Roman" w:cs="Times New Roman"/>
-          <w:i/>
-          <w:iCs/>
-          <w:sz w:val="28"/>
-          <w:szCs w:val="28"/>
-        </w:rPr>
-        <w:t>review_scores_checkin</w:t>
-      </w:r>
-      <w:proofErr w:type="spellEnd"/>
-      <w:r>
-        <w:rPr>
-          <w:rFonts w:ascii="Times New Roman" w:hAnsi="Times New Roman" w:cs="Times New Roman"/>
-          <w:i/>
-          <w:iCs/>
-          <w:sz w:val="28"/>
-          <w:szCs w:val="28"/>
-        </w:rPr>
-        <w:t xml:space="preserve">, </w:t>
-      </w:r>
-      <w:proofErr w:type="spellStart"/>
-      <w:r>
-        <w:rPr>
-          <w:rFonts w:ascii="Times New Roman" w:hAnsi="Times New Roman" w:cs="Times New Roman"/>
-          <w:i/>
-          <w:iCs/>
-          <w:sz w:val="28"/>
-          <w:szCs w:val="28"/>
-        </w:rPr>
-        <w:t>review_scores_communications</w:t>
-      </w:r>
-      <w:proofErr w:type="spellEnd"/>
-      <w:r>
-        <w:rPr>
-          <w:rFonts w:ascii="Times New Roman" w:hAnsi="Times New Roman" w:cs="Times New Roman"/>
-          <w:i/>
-          <w:iCs/>
-          <w:sz w:val="28"/>
-          <w:szCs w:val="28"/>
-        </w:rPr>
-        <w:t xml:space="preserve">, </w:t>
-      </w:r>
-      <w:proofErr w:type="spellStart"/>
-      <w:r>
-        <w:rPr>
-          <w:rFonts w:ascii="Times New Roman" w:hAnsi="Times New Roman" w:cs="Times New Roman"/>
-          <w:i/>
-          <w:iCs/>
-          <w:sz w:val="28"/>
-          <w:szCs w:val="28"/>
-        </w:rPr>
-        <w:t>review_scores_location</w:t>
-      </w:r>
-      <w:proofErr w:type="spellEnd"/>
-      <w:r>
-        <w:rPr>
-          <w:rFonts w:ascii="Times New Roman" w:hAnsi="Times New Roman" w:cs="Times New Roman"/>
-          <w:i/>
-          <w:iCs/>
-          <w:sz w:val="28"/>
-          <w:szCs w:val="28"/>
-        </w:rPr>
-        <w:t xml:space="preserve">, </w:t>
-      </w:r>
-      <w:proofErr w:type="spellStart"/>
-      <w:r>
-        <w:rPr>
-          <w:rFonts w:ascii="Times New Roman" w:hAnsi="Times New Roman" w:cs="Times New Roman"/>
-          <w:i/>
-          <w:iCs/>
-          <w:sz w:val="28"/>
-          <w:szCs w:val="28"/>
-        </w:rPr>
-        <w:t>review_scores_value</w:t>
-      </w:r>
-      <w:proofErr w:type="spellEnd"/>
-      <w:r>
-        <w:rPr>
-          <w:rFonts w:ascii="Times New Roman" w:hAnsi="Times New Roman" w:cs="Times New Roman"/>
-          <w:i/>
-          <w:iCs/>
-          <w:sz w:val="28"/>
-          <w:szCs w:val="28"/>
-        </w:rPr>
-        <w:t xml:space="preserve"> </w:t>
+      <w:r>
+        <w:rPr>
+          <w:rFonts w:ascii="Times New Roman" w:hAnsi="Times New Roman" w:cs="Times New Roman"/>
+          <w:i/>
+          <w:iCs/>
+          <w:sz w:val="28"/>
+          <w:szCs w:val="28"/>
+        </w:rPr>
+        <w:t xml:space="preserve">review_scores_accuracy, review_scores_cleanliness, review_scores_checkin, review_scores_communications, review_scores_location, review_scores_value </w:t>
       </w:r>
       <w:r>
         <w:rPr>
@@ -2273,7 +1877,6 @@
         </w:rPr>
         <w:t xml:space="preserve">are rounded values that have been more precisely combined in another already-existing attribute that is </w:t>
       </w:r>
-      <w:proofErr w:type="spellStart"/>
       <w:r>
         <w:rPr>
           <w:rFonts w:ascii="Times New Roman" w:hAnsi="Times New Roman" w:cs="Times New Roman"/>
@@ -2284,7 +1887,6 @@
         </w:rPr>
         <w:t>review_scores_rating</w:t>
       </w:r>
-      <w:proofErr w:type="spellEnd"/>
     </w:p>
     <w:p>
       <w:pPr>
@@ -2299,7 +1901,6 @@
           <w:szCs w:val="28"/>
         </w:rPr>
       </w:pPr>
-      <w:proofErr w:type="spellStart"/>
       <w:r>
         <w:rPr>
           <w:rFonts w:ascii="Times New Roman" w:hAnsi="Times New Roman" w:cs="Times New Roman"/>
@@ -2310,7 +1911,6 @@
         </w:rPr>
         <w:t>calculated_host_listings_count</w:t>
       </w:r>
-      <w:proofErr w:type="spellEnd"/>
       <w:r>
         <w:rPr>
           <w:rFonts w:ascii="Times New Roman" w:hAnsi="Times New Roman" w:cs="Times New Roman"/>
@@ -2329,7 +1929,6 @@
         </w:rPr>
         <w:t xml:space="preserve">are redundant attributes of </w:t>
       </w:r>
-      <w:proofErr w:type="spellStart"/>
       <w:r>
         <w:rPr>
           <w:rFonts w:ascii="Times New Roman" w:hAnsi="Times New Roman" w:cs="Times New Roman"/>
@@ -2340,7 +1939,6 @@
         </w:rPr>
         <w:t>listings_count</w:t>
       </w:r>
-      <w:proofErr w:type="spellEnd"/>
       <w:r>
         <w:rPr>
           <w:rFonts w:ascii="Times New Roman" w:hAnsi="Times New Roman" w:cs="Times New Roman"/>
@@ -2400,49 +1998,15 @@
         </w:rPr>
         <w:t xml:space="preserve">Attributes that strongly depend from the instant in which the scraping has been performed like </w:t>
       </w:r>
-      <w:proofErr w:type="spellStart"/>
-      <w:r>
-        <w:rPr>
-          <w:rFonts w:ascii="Times New Roman" w:hAnsi="Times New Roman" w:cs="Times New Roman"/>
-          <w:i/>
-          <w:iCs/>
-          <w:sz w:val="28"/>
-          <w:szCs w:val="28"/>
-        </w:rPr>
-        <w:t>has_availability_now</w:t>
-      </w:r>
-      <w:proofErr w:type="spellEnd"/>
-      <w:r>
-        <w:rPr>
-          <w:rFonts w:ascii="Times New Roman" w:hAnsi="Times New Roman" w:cs="Times New Roman"/>
-          <w:i/>
-          <w:iCs/>
-          <w:sz w:val="28"/>
-          <w:szCs w:val="28"/>
-        </w:rPr>
-        <w:t xml:space="preserve">, availability_30, availability_60, availability_90, </w:t>
-      </w:r>
-      <w:proofErr w:type="spellStart"/>
-      <w:r>
-        <w:rPr>
-          <w:rFonts w:ascii="Times New Roman" w:hAnsi="Times New Roman" w:cs="Times New Roman"/>
-          <w:i/>
-          <w:iCs/>
-          <w:sz w:val="28"/>
-          <w:szCs w:val="28"/>
-        </w:rPr>
-        <w:t>number_of_reviews_ltm</w:t>
-      </w:r>
-      <w:proofErr w:type="spellEnd"/>
-      <w:r>
-        <w:rPr>
-          <w:rFonts w:ascii="Times New Roman" w:hAnsi="Times New Roman" w:cs="Times New Roman"/>
-          <w:i/>
-          <w:iCs/>
-          <w:sz w:val="28"/>
-          <w:szCs w:val="28"/>
-        </w:rPr>
-        <w:t>, number_of_reviews_l30</w:t>
+      <w:r>
+        <w:rPr>
+          <w:rFonts w:ascii="Times New Roman" w:hAnsi="Times New Roman" w:cs="Times New Roman"/>
+          <w:i/>
+          <w:iCs/>
+          <w:sz w:val="28"/>
+          <w:szCs w:val="28"/>
+        </w:rPr>
+        <w:t>has_availability_now, availability_30, availability_60, availability_90, number_of_reviews_ltm, number_of_reviews_l30</w:t>
       </w:r>
     </w:p>
     <w:p>
@@ -2534,16 +2098,47 @@
         </w:rPr>
         <w:t xml:space="preserve"> that are not more useful than the easier data on the </w:t>
       </w:r>
-      <w:proofErr w:type="spellStart"/>
-      <w:r>
-        <w:rPr>
-          <w:rFonts w:ascii="Times New Roman" w:hAnsi="Times New Roman" w:cs="Times New Roman"/>
-          <w:sz w:val="28"/>
-          <w:szCs w:val="28"/>
-        </w:rPr>
-        <w:t>neighbourhood</w:t>
-      </w:r>
-      <w:proofErr w:type="spellEnd"/>
+      <w:r>
+        <w:rPr>
+          <w:rFonts w:ascii="Times New Roman" w:hAnsi="Times New Roman" w:cs="Times New Roman"/>
+          <w:sz w:val="28"/>
+          <w:szCs w:val="28"/>
+        </w:rPr>
+        <w:t>neighborhood</w:t>
+      </w:r>
+    </w:p>
+    <w:p>
+      <w:pPr>
+        <w:pStyle w:val="Titolo2"/>
+        <w:ind w:left="792"/>
+        <w:rPr>
+          <w:rStyle w:val="Titolo2Carattere"/>
+        </w:rPr>
+      </w:pPr>
+    </w:p>
+    <w:p>
+      <w:pPr>
+        <w:pStyle w:val="Titolo2"/>
+        <w:numPr>
+          <w:ilvl w:val="1"/>
+          <w:numId w:val="5"/>
+        </w:numPr>
+        <w:rPr>
+          <w:rStyle w:val="Titolo2Carattere"/>
+        </w:rPr>
+      </w:pPr>
+      <w:r>
+        <w:rPr>
+          <w:rStyle w:val="Titolo2Carattere"/>
+        </w:rPr>
+        <w:t>Dealing with missing fields</w:t>
+      </w:r>
+      <w:r>
+        <w:rPr>
+          <w:rStyle w:val="Titolo2Carattere"/>
+        </w:rPr>
+        <w:t xml:space="preserve"> </w:t>
+      </w:r>
     </w:p>
     <w:p>
       <w:pPr>
@@ -2554,6 +2149,770 @@
           <w:szCs w:val="28"/>
         </w:rPr>
       </w:pPr>
+      <w:r>
+        <w:rPr>
+          <w:rFonts w:ascii="Times New Roman" w:hAnsi="Times New Roman" w:cs="Times New Roman"/>
+          <w:sz w:val="28"/>
+          <w:szCs w:val="28"/>
+        </w:rPr>
+        <w:t>Once the previous steps were performed, we achieved a Weka-convertible CSV file. Thus</w:t>
+      </w:r>
+      <w:r>
+        <w:rPr>
+          <w:rFonts w:ascii="Times New Roman" w:hAnsi="Times New Roman" w:cs="Times New Roman"/>
+          <w:sz w:val="28"/>
+          <w:szCs w:val="28"/>
+        </w:rPr>
+        <w:t>,</w:t>
+      </w:r>
+      <w:r>
+        <w:rPr>
+          <w:rFonts w:ascii="Times New Roman" w:hAnsi="Times New Roman" w:cs="Times New Roman"/>
+          <w:sz w:val="28"/>
+          <w:szCs w:val="28"/>
+        </w:rPr>
+        <w:t xml:space="preserve"> the following steps have been implemented using the Java Weka API</w:t>
+      </w:r>
+      <w:r>
+        <w:rPr>
+          <w:rFonts w:ascii="Times New Roman" w:hAnsi="Times New Roman" w:cs="Times New Roman"/>
+          <w:sz w:val="28"/>
+          <w:szCs w:val="28"/>
+        </w:rPr>
+        <w:t>.</w:t>
+      </w:r>
+    </w:p>
+    <w:p>
+      <w:pPr>
+        <w:jc w:val="both"/>
+        <w:rPr>
+          <w:rFonts w:ascii="Times New Roman" w:hAnsi="Times New Roman" w:cs="Times New Roman"/>
+          <w:sz w:val="28"/>
+          <w:szCs w:val="28"/>
+        </w:rPr>
+      </w:pPr>
+      <w:r>
+        <w:rPr>
+          <w:rFonts w:ascii="Times New Roman" w:hAnsi="Times New Roman" w:cs="Times New Roman"/>
+          <w:sz w:val="28"/>
+          <w:szCs w:val="28"/>
+        </w:rPr>
+        <w:t>The original dataset contains several missing values sparse in more than one attribute. The amount of missing values is enough relevant to discourage the instance deletion, although they are pretty easy to handle, indeed:</w:t>
+      </w:r>
+    </w:p>
+    <w:p>
+      <w:pPr>
+        <w:pStyle w:val="Paragrafoelenco"/>
+        <w:numPr>
+          <w:ilvl w:val="0"/>
+          <w:numId w:val="14"/>
+        </w:numPr>
+        <w:jc w:val="both"/>
+        <w:rPr>
+          <w:rFonts w:ascii="Times New Roman" w:hAnsi="Times New Roman" w:cs="Times New Roman"/>
+          <w:sz w:val="28"/>
+          <w:szCs w:val="28"/>
+        </w:rPr>
+      </w:pPr>
+      <w:r>
+        <w:rPr>
+          <w:rFonts w:ascii="Times New Roman" w:hAnsi="Times New Roman" w:cs="Times New Roman"/>
+          <w:sz w:val="28"/>
+          <w:szCs w:val="28"/>
+        </w:rPr>
+        <w:t xml:space="preserve">The majority of them are on numeric attributes characterized by low variance, like the </w:t>
+      </w:r>
+      <w:r>
+        <w:rPr>
+          <w:rFonts w:ascii="Times New Roman" w:hAnsi="Times New Roman" w:cs="Times New Roman"/>
+          <w:i/>
+          <w:iCs/>
+          <w:sz w:val="28"/>
+          <w:szCs w:val="28"/>
+        </w:rPr>
+        <w:t xml:space="preserve">response_rate </w:t>
+      </w:r>
+      <w:r>
+        <w:rPr>
+          <w:rFonts w:ascii="Times New Roman" w:hAnsi="Times New Roman" w:cs="Times New Roman"/>
+          <w:sz w:val="28"/>
+          <w:szCs w:val="28"/>
+        </w:rPr>
+        <w:t>(σ=26.17</w:t>
+      </w:r>
+      <w:r>
+        <w:rPr>
+          <w:rFonts w:ascii="Times New Roman" w:hAnsi="Times New Roman" w:cs="Times New Roman"/>
+          <w:sz w:val="28"/>
+          <w:szCs w:val="28"/>
+        </w:rPr>
+        <w:t xml:space="preserve"> on a 0-100 interval)</w:t>
+      </w:r>
+      <w:r>
+        <w:rPr>
+          <w:rFonts w:ascii="Times New Roman" w:hAnsi="Times New Roman" w:cs="Times New Roman"/>
+          <w:sz w:val="28"/>
+          <w:szCs w:val="28"/>
+        </w:rPr>
+        <w:t xml:space="preserve"> or the </w:t>
+      </w:r>
+      <w:r>
+        <w:rPr>
+          <w:rFonts w:ascii="Times New Roman" w:hAnsi="Times New Roman" w:cs="Times New Roman"/>
+          <w:i/>
+          <w:iCs/>
+          <w:sz w:val="28"/>
+          <w:szCs w:val="28"/>
+        </w:rPr>
+        <w:t>review_score_rating</w:t>
+      </w:r>
+      <w:r>
+        <w:rPr>
+          <w:rFonts w:ascii="Times New Roman" w:hAnsi="Times New Roman" w:cs="Times New Roman"/>
+          <w:i/>
+          <w:iCs/>
+          <w:sz w:val="28"/>
+          <w:szCs w:val="28"/>
+        </w:rPr>
+        <w:t xml:space="preserve"> </w:t>
+      </w:r>
+      <w:r>
+        <w:rPr>
+          <w:rFonts w:ascii="Times New Roman" w:hAnsi="Times New Roman" w:cs="Times New Roman"/>
+          <w:sz w:val="28"/>
+          <w:szCs w:val="28"/>
+        </w:rPr>
+        <w:t>(</w:t>
+      </w:r>
+      <w:r>
+        <w:rPr>
+          <w:rFonts w:ascii="Times New Roman" w:hAnsi="Times New Roman" w:cs="Times New Roman"/>
+          <w:sz w:val="28"/>
+          <w:szCs w:val="28"/>
+        </w:rPr>
+        <w:t>σ=</w:t>
+      </w:r>
+      <w:r>
+        <w:rPr>
+          <w:rFonts w:ascii="Times New Roman" w:hAnsi="Times New Roman" w:cs="Times New Roman"/>
+          <w:sz w:val="28"/>
+          <w:szCs w:val="28"/>
+        </w:rPr>
+        <w:t>9.52 on a 0-100 interval). In this cases, replacing the missing value with the mean does not introduces big error rates.</w:t>
+      </w:r>
+    </w:p>
+    <w:p>
+      <w:pPr>
+        <w:pStyle w:val="Paragrafoelenco"/>
+        <w:numPr>
+          <w:ilvl w:val="0"/>
+          <w:numId w:val="14"/>
+        </w:numPr>
+        <w:jc w:val="both"/>
+        <w:rPr>
+          <w:rFonts w:ascii="Times New Roman" w:hAnsi="Times New Roman" w:cs="Times New Roman"/>
+          <w:sz w:val="28"/>
+          <w:szCs w:val="28"/>
+        </w:rPr>
+      </w:pPr>
+      <w:r>
+        <w:rPr>
+          <w:rFonts w:ascii="Times New Roman" w:hAnsi="Times New Roman" w:cs="Times New Roman"/>
+          <w:sz w:val="28"/>
+          <w:szCs w:val="28"/>
+        </w:rPr>
+        <w:t xml:space="preserve">Some missing values can be easily inferred with the simple analysis by the domain expert: for example the attribute </w:t>
+      </w:r>
+      <w:r>
+        <w:rPr>
+          <w:rFonts w:ascii="Times New Roman" w:hAnsi="Times New Roman" w:cs="Times New Roman"/>
+          <w:i/>
+          <w:iCs/>
+          <w:sz w:val="28"/>
+          <w:szCs w:val="28"/>
+        </w:rPr>
+        <w:t>bedrooms</w:t>
+      </w:r>
+      <w:r>
+        <w:rPr>
+          <w:rFonts w:ascii="Times New Roman" w:hAnsi="Times New Roman" w:cs="Times New Roman"/>
+          <w:sz w:val="28"/>
+          <w:szCs w:val="28"/>
+        </w:rPr>
+        <w:t xml:space="preserve"> contains missing values, but only when the corresponding </w:t>
+      </w:r>
+      <w:r>
+        <w:rPr>
+          <w:rFonts w:ascii="Times New Roman" w:hAnsi="Times New Roman" w:cs="Times New Roman"/>
+          <w:i/>
+          <w:iCs/>
+          <w:sz w:val="28"/>
+          <w:szCs w:val="28"/>
+        </w:rPr>
+        <w:t>beds</w:t>
+      </w:r>
+      <w:r>
+        <w:rPr>
+          <w:rFonts w:ascii="Times New Roman" w:hAnsi="Times New Roman" w:cs="Times New Roman"/>
+          <w:sz w:val="28"/>
+          <w:szCs w:val="28"/>
+        </w:rPr>
+        <w:t xml:space="preserve"> value is 1: it’s reasonable that the missing value for </w:t>
+      </w:r>
+      <w:r>
+        <w:rPr>
+          <w:rFonts w:ascii="Times New Roman" w:hAnsi="Times New Roman" w:cs="Times New Roman"/>
+          <w:i/>
+          <w:iCs/>
+          <w:sz w:val="28"/>
+          <w:szCs w:val="28"/>
+        </w:rPr>
+        <w:t>bedrooms</w:t>
+      </w:r>
+      <w:r>
+        <w:rPr>
+          <w:rFonts w:ascii="Times New Roman" w:hAnsi="Times New Roman" w:cs="Times New Roman"/>
+          <w:sz w:val="28"/>
+          <w:szCs w:val="28"/>
+        </w:rPr>
+        <w:t xml:space="preserve"> is 1 as well</w:t>
+      </w:r>
+      <w:r>
+        <w:rPr>
+          <w:rFonts w:ascii="Times New Roman" w:hAnsi="Times New Roman" w:cs="Times New Roman"/>
+          <w:sz w:val="28"/>
+          <w:szCs w:val="28"/>
+        </w:rPr>
+        <w:t>.</w:t>
+      </w:r>
+    </w:p>
+    <w:p>
+      <w:pPr>
+        <w:pStyle w:val="Paragrafoelenco"/>
+        <w:numPr>
+          <w:ilvl w:val="0"/>
+          <w:numId w:val="14"/>
+        </w:numPr>
+        <w:jc w:val="both"/>
+        <w:rPr>
+          <w:rFonts w:ascii="Times New Roman" w:hAnsi="Times New Roman" w:cs="Times New Roman"/>
+          <w:sz w:val="28"/>
+          <w:szCs w:val="28"/>
+        </w:rPr>
+      </w:pPr>
+      <w:r>
+        <w:rPr>
+          <w:rFonts w:ascii="Times New Roman" w:hAnsi="Times New Roman" w:cs="Times New Roman"/>
+          <w:sz w:val="28"/>
+          <w:szCs w:val="28"/>
+        </w:rPr>
+        <w:t>Supervised approaches for missing values could have guaranteed more precise results, but since we are exploiting a regression problem and we didn’t split training and test sets yet, using a supervised filter here was an error.</w:t>
+      </w:r>
+    </w:p>
+    <w:p>
+      <w:pPr>
+        <w:pStyle w:val="Paragrafoelenco"/>
+        <w:spacing w:after="0"/>
+        <w:ind w:left="792"/>
+        <w:rPr>
+          <w:rFonts w:ascii="Times New Roman" w:hAnsi="Times New Roman" w:cs="Times New Roman"/>
+          <w:i/>
+          <w:iCs/>
+          <w:sz w:val="28"/>
+          <w:szCs w:val="28"/>
+        </w:rPr>
+      </w:pPr>
+    </w:p>
+    <w:p>
+      <w:pPr>
+        <w:pStyle w:val="Paragrafoelenco"/>
+        <w:spacing w:after="0"/>
+        <w:ind w:left="792"/>
+        <w:rPr>
+          <w:rFonts w:ascii="Times New Roman" w:hAnsi="Times New Roman" w:cs="Times New Roman"/>
+          <w:i/>
+          <w:iCs/>
+          <w:sz w:val="28"/>
+          <w:szCs w:val="28"/>
+        </w:rPr>
+      </w:pPr>
+    </w:p>
+    <w:p>
+      <w:pPr>
+        <w:pStyle w:val="Paragrafoelenco"/>
+        <w:spacing w:after="0"/>
+        <w:ind w:left="792"/>
+        <w:rPr>
+          <w:rFonts w:ascii="Times New Roman" w:hAnsi="Times New Roman" w:cs="Times New Roman"/>
+          <w:i/>
+          <w:iCs/>
+          <w:sz w:val="28"/>
+          <w:szCs w:val="28"/>
+        </w:rPr>
+      </w:pPr>
+    </w:p>
+    <w:p>
+      <w:pPr>
+        <w:pStyle w:val="Paragrafoelenco"/>
+        <w:spacing w:after="0"/>
+        <w:ind w:left="792"/>
+        <w:rPr>
+          <w:rFonts w:ascii="Times New Roman" w:hAnsi="Times New Roman" w:cs="Times New Roman"/>
+          <w:i/>
+          <w:iCs/>
+          <w:sz w:val="28"/>
+          <w:szCs w:val="28"/>
+        </w:rPr>
+      </w:pPr>
+    </w:p>
+    <w:p>
+      <w:pPr>
+        <w:pStyle w:val="Paragrafoelenco"/>
+        <w:spacing w:after="0"/>
+        <w:ind w:left="792"/>
+        <w:rPr>
+          <w:rFonts w:ascii="Times New Roman" w:hAnsi="Times New Roman" w:cs="Times New Roman"/>
+          <w:i/>
+          <w:iCs/>
+          <w:sz w:val="28"/>
+          <w:szCs w:val="28"/>
+        </w:rPr>
+      </w:pPr>
+    </w:p>
+    <w:p>
+      <w:pPr>
+        <w:pStyle w:val="Titolo2"/>
+        <w:numPr>
+          <w:ilvl w:val="1"/>
+          <w:numId w:val="5"/>
+        </w:numPr>
+        <w:rPr>
+          <w:rFonts w:cs="Times New Roman"/>
+          <w:sz w:val="28"/>
+          <w:szCs w:val="28"/>
+        </w:rPr>
+      </w:pPr>
+      <w:r>
+        <w:rPr>
+          <w:rStyle w:val="Titolo2Carattere"/>
+        </w:rPr>
+        <w:t>Data integration and transformation</w:t>
+      </w:r>
+    </w:p>
+    <w:p>
+      <w:pPr>
+        <w:pStyle w:val="Paragrafoelenco"/>
+        <w:numPr>
+          <w:ilvl w:val="2"/>
+          <w:numId w:val="7"/>
+        </w:numPr>
+        <w:spacing w:after="0"/>
+        <w:rPr>
+          <w:rFonts w:ascii="Times New Roman" w:hAnsi="Times New Roman" w:cs="Times New Roman"/>
+          <w:sz w:val="28"/>
+          <w:szCs w:val="28"/>
+        </w:rPr>
+      </w:pPr>
+      <w:r>
+        <w:rPr>
+          <w:rFonts w:ascii="Times New Roman" w:hAnsi="Times New Roman" w:cs="Times New Roman"/>
+          <w:sz w:val="28"/>
+          <w:szCs w:val="28"/>
+        </w:rPr>
+        <w:t xml:space="preserve">Attribute formats transformation </w:t>
+      </w:r>
+      <w:r>
+        <w:rPr>
+          <w:rFonts w:ascii="Times New Roman" w:hAnsi="Times New Roman" w:cs="Times New Roman"/>
+          <w:i/>
+          <w:iCs/>
+          <w:sz w:val="28"/>
+          <w:szCs w:val="28"/>
+        </w:rPr>
+        <w:t>(+screenshot)</w:t>
+      </w:r>
+    </w:p>
+    <w:p>
+      <w:pPr>
+        <w:pStyle w:val="Paragrafoelenco"/>
+        <w:numPr>
+          <w:ilvl w:val="2"/>
+          <w:numId w:val="7"/>
+        </w:numPr>
+        <w:spacing w:after="0"/>
+        <w:rPr>
+          <w:rFonts w:ascii="Times New Roman" w:hAnsi="Times New Roman" w:cs="Times New Roman"/>
+          <w:sz w:val="28"/>
+          <w:szCs w:val="28"/>
+        </w:rPr>
+      </w:pPr>
+      <w:r>
+        <w:rPr>
+          <w:rFonts w:ascii="Times New Roman" w:hAnsi="Times New Roman" w:cs="Times New Roman"/>
+          <w:sz w:val="28"/>
+          <w:szCs w:val="28"/>
+        </w:rPr>
+        <w:t xml:space="preserve">Dealing with lists </w:t>
+      </w:r>
+      <w:r>
+        <w:rPr>
+          <w:rFonts w:ascii="Times New Roman" w:hAnsi="Times New Roman" w:cs="Times New Roman"/>
+          <w:i/>
+          <w:iCs/>
+          <w:sz w:val="28"/>
+          <w:szCs w:val="28"/>
+        </w:rPr>
+        <w:t>(+codice)</w:t>
+      </w:r>
+    </w:p>
+    <w:p>
+      <w:pPr>
+        <w:spacing w:after="0"/>
+        <w:ind w:left="720"/>
+        <w:rPr>
+          <w:rFonts w:ascii="Times New Roman" w:hAnsi="Times New Roman" w:cs="Times New Roman"/>
+          <w:sz w:val="28"/>
+          <w:szCs w:val="28"/>
+        </w:rPr>
+      </w:pPr>
+    </w:p>
+    <w:p>
+      <w:pPr>
+        <w:pStyle w:val="Titolo2"/>
+        <w:numPr>
+          <w:ilvl w:val="1"/>
+          <w:numId w:val="5"/>
+        </w:numPr>
+        <w:rPr>
+          <w:rStyle w:val="Titolo2Carattere"/>
+        </w:rPr>
+      </w:pPr>
+      <w:r>
+        <w:rPr>
+          <w:rStyle w:val="Titolo2Carattere"/>
+        </w:rPr>
+        <w:t>Preprocessing implementation</w:t>
+      </w:r>
+    </w:p>
+    <w:p>
+      <w:pPr>
+        <w:jc w:val="both"/>
+        <w:rPr>
+          <w:rFonts w:ascii="Times New Roman" w:hAnsi="Times New Roman" w:cs="Times New Roman"/>
+          <w:sz w:val="28"/>
+          <w:szCs w:val="28"/>
+        </w:rPr>
+      </w:pPr>
+      <w:r>
+        <w:rPr>
+          <w:rFonts w:ascii="Times New Roman" w:hAnsi="Times New Roman" w:cs="Times New Roman"/>
+          <w:sz w:val="28"/>
+          <w:szCs w:val="28"/>
+        </w:rPr>
+        <w:t xml:space="preserve">As already mentioned before, </w:t>
+      </w:r>
+      <w:r>
+        <w:rPr>
+          <w:rFonts w:ascii="Times New Roman" w:hAnsi="Times New Roman" w:cs="Times New Roman"/>
+          <w:sz w:val="28"/>
+          <w:szCs w:val="28"/>
+        </w:rPr>
+        <w:t>the preliminary operations needed to make the csv readable by Weka have been performed using spreadsheet software. The resulting cleansed file still needs some modifications, i.e. :</w:t>
+      </w:r>
+    </w:p>
+    <w:p>
+      <w:pPr>
+        <w:pStyle w:val="Paragrafoelenco"/>
+        <w:numPr>
+          <w:ilvl w:val="0"/>
+          <w:numId w:val="15"/>
+        </w:numPr>
+        <w:jc w:val="both"/>
+        <w:rPr>
+          <w:rFonts w:ascii="Times New Roman" w:hAnsi="Times New Roman" w:cs="Times New Roman"/>
+          <w:sz w:val="28"/>
+          <w:szCs w:val="28"/>
+        </w:rPr>
+      </w:pPr>
+      <w:r>
+        <w:rPr>
+          <w:rFonts w:ascii="Times New Roman" w:hAnsi="Times New Roman" w:cs="Times New Roman"/>
+          <w:sz w:val="28"/>
+          <w:szCs w:val="28"/>
+        </w:rPr>
+        <w:t>As reported in par. 2.3, missing values need to be managed</w:t>
+      </w:r>
+    </w:p>
+    <w:p>
+      <w:pPr>
+        <w:pStyle w:val="Paragrafoelenco"/>
+        <w:numPr>
+          <w:ilvl w:val="0"/>
+          <w:numId w:val="15"/>
+        </w:numPr>
+        <w:jc w:val="both"/>
+        <w:rPr>
+          <w:rFonts w:ascii="Times New Roman" w:hAnsi="Times New Roman" w:cs="Times New Roman"/>
+          <w:sz w:val="28"/>
+          <w:szCs w:val="28"/>
+        </w:rPr>
+      </w:pPr>
+      <w:r>
+        <w:rPr>
+          <w:rFonts w:ascii="Times New Roman" w:hAnsi="Times New Roman" w:cs="Times New Roman"/>
+          <w:sz w:val="28"/>
+          <w:szCs w:val="28"/>
+        </w:rPr>
+        <w:t xml:space="preserve">As widely discussed in par. 2.4, the </w:t>
+      </w:r>
+      <w:r>
+        <w:rPr>
+          <w:rFonts w:ascii="Times New Roman" w:hAnsi="Times New Roman" w:cs="Times New Roman"/>
+          <w:i/>
+          <w:iCs/>
+          <w:sz w:val="28"/>
+          <w:szCs w:val="28"/>
+        </w:rPr>
+        <w:t>amenities</w:t>
+      </w:r>
+      <w:r>
+        <w:rPr>
+          <w:rFonts w:ascii="Times New Roman" w:hAnsi="Times New Roman" w:cs="Times New Roman"/>
+          <w:sz w:val="28"/>
+          <w:szCs w:val="28"/>
+        </w:rPr>
+        <w:t xml:space="preserve"> must be converted in a Hot Vector</w:t>
+      </w:r>
+    </w:p>
+    <w:p>
+      <w:pPr>
+        <w:pStyle w:val="Paragrafoelenco"/>
+        <w:numPr>
+          <w:ilvl w:val="0"/>
+          <w:numId w:val="15"/>
+        </w:numPr>
+        <w:jc w:val="both"/>
+        <w:rPr>
+          <w:rFonts w:ascii="Times New Roman" w:hAnsi="Times New Roman" w:cs="Times New Roman"/>
+          <w:sz w:val="28"/>
+          <w:szCs w:val="28"/>
+        </w:rPr>
+      </w:pPr>
+      <w:r>
+        <w:rPr>
+          <w:rFonts w:ascii="Times New Roman" w:hAnsi="Times New Roman" w:cs="Times New Roman"/>
+          <w:sz w:val="28"/>
+          <w:szCs w:val="28"/>
+        </w:rPr>
+        <w:t xml:space="preserve">On the </w:t>
+      </w:r>
+      <w:r>
+        <w:rPr>
+          <w:rFonts w:ascii="Times New Roman" w:hAnsi="Times New Roman" w:cs="Times New Roman"/>
+          <w:i/>
+          <w:iCs/>
+          <w:sz w:val="28"/>
+          <w:szCs w:val="28"/>
+        </w:rPr>
+        <w:t>price</w:t>
+      </w:r>
+      <w:r>
+        <w:rPr>
+          <w:rFonts w:ascii="Times New Roman" w:hAnsi="Times New Roman" w:cs="Times New Roman"/>
+          <w:sz w:val="28"/>
+          <w:szCs w:val="28"/>
+        </w:rPr>
+        <w:t xml:space="preserve"> attribute, we get rid of the $ sign and we convert it into numeric</w:t>
+      </w:r>
+    </w:p>
+    <w:p>
+      <w:pPr>
+        <w:pStyle w:val="Paragrafoelenco"/>
+        <w:numPr>
+          <w:ilvl w:val="0"/>
+          <w:numId w:val="15"/>
+        </w:numPr>
+        <w:jc w:val="both"/>
+        <w:rPr>
+          <w:rFonts w:ascii="Times New Roman" w:hAnsi="Times New Roman" w:cs="Times New Roman"/>
+          <w:sz w:val="28"/>
+          <w:szCs w:val="28"/>
+        </w:rPr>
+      </w:pPr>
+      <w:r>
+        <w:rPr>
+          <w:rFonts w:ascii="Times New Roman" w:hAnsi="Times New Roman" w:cs="Times New Roman"/>
+          <w:sz w:val="28"/>
+          <w:szCs w:val="28"/>
+        </w:rPr>
+        <w:t xml:space="preserve">The </w:t>
+      </w:r>
+      <w:r>
+        <w:rPr>
+          <w:rFonts w:ascii="Times New Roman" w:hAnsi="Times New Roman" w:cs="Times New Roman"/>
+          <w:i/>
+          <w:iCs/>
+          <w:sz w:val="28"/>
+          <w:szCs w:val="28"/>
+        </w:rPr>
+        <w:t xml:space="preserve">bathroom </w:t>
+      </w:r>
+      <w:r>
+        <w:rPr>
+          <w:rFonts w:ascii="Times New Roman" w:hAnsi="Times New Roman" w:cs="Times New Roman"/>
+          <w:sz w:val="28"/>
+          <w:szCs w:val="28"/>
+        </w:rPr>
+        <w:t>attribute needs its format to be changed</w:t>
+      </w:r>
+    </w:p>
+    <w:p>
+      <w:pPr>
+        <w:jc w:val="both"/>
+        <w:rPr>
+          <w:rFonts w:ascii="Times New Roman" w:hAnsi="Times New Roman" w:cs="Times New Roman"/>
+          <w:sz w:val="28"/>
+          <w:szCs w:val="28"/>
+        </w:rPr>
+      </w:pPr>
+      <w:r>
+        <w:rPr>
+          <w:rFonts w:ascii="Times New Roman" w:hAnsi="Times New Roman" w:cs="Times New Roman"/>
+          <w:sz w:val="28"/>
+          <w:szCs w:val="28"/>
+        </w:rPr>
+        <w:t xml:space="preserve">After the loading of the CSV file, in order to speed up the </w:t>
+      </w:r>
+      <w:r>
+        <w:rPr>
+          <w:rFonts w:ascii="Times New Roman" w:hAnsi="Times New Roman" w:cs="Times New Roman"/>
+          <w:sz w:val="28"/>
+          <w:szCs w:val="28"/>
+        </w:rPr>
+        <w:t xml:space="preserve">operations we parallelized them using 4 different threads: the dataset is vertically split and every thread </w:t>
+      </w:r>
+      <w:r>
+        <w:rPr>
+          <w:rFonts w:ascii="Times New Roman" w:hAnsi="Times New Roman" w:cs="Times New Roman"/>
+          <w:sz w:val="28"/>
+          <w:szCs w:val="28"/>
+        </w:rPr>
+        <w:t>works only on its related partition, using Java Weka API or working directly on the text according to what was the fastest approach in every single scenario; every execution flow, before ending, writes results in a CSV file. The main thread spawns a thread for each of the tasks listed before, and then waits the termination of all of them before merging the results in a single file.</w:t>
+      </w:r>
+    </w:p>
+    <w:p>
+      <w:pPr>
+        <w:jc w:val="both"/>
+        <w:rPr>
+          <w:rFonts w:ascii="Times New Roman" w:hAnsi="Times New Roman" w:cs="Times New Roman"/>
+          <w:sz w:val="28"/>
+          <w:szCs w:val="28"/>
+        </w:rPr>
+      </w:pPr>
+      <w:r>
+        <w:rPr>
+          <w:rFonts w:ascii="Times New Roman" w:hAnsi="Times New Roman" w:cs="Times New Roman"/>
+          <w:sz w:val="28"/>
+          <w:szCs w:val="28"/>
+        </w:rPr>
+        <w:t xml:space="preserve">In addition to the benefits of parallelism, this approach promotes the separation of concerns of the tasks: the main method </w:t>
+      </w:r>
+      <w:r>
+        <w:rPr>
+          <w:rFonts w:ascii="Times New Roman" w:hAnsi="Times New Roman" w:cs="Times New Roman"/>
+          <w:sz w:val="28"/>
+          <w:szCs w:val="28"/>
+        </w:rPr>
+        <w:t>defines the preprocessing pipeline, but the actual operations on data are performed by separated and independent components</w:t>
+      </w:r>
+      <w:r>
+        <w:rPr>
+          <w:rFonts w:ascii="Times New Roman" w:hAnsi="Times New Roman" w:cs="Times New Roman"/>
+          <w:sz w:val="28"/>
+          <w:szCs w:val="28"/>
+        </w:rPr>
+        <w:t xml:space="preserve">. All the classes implemented </w:t>
+      </w:r>
+      <w:r>
+        <w:rPr>
+          <w:rFonts w:ascii="Times New Roman" w:hAnsi="Times New Roman" w:cs="Times New Roman"/>
+          <w:sz w:val="28"/>
+          <w:szCs w:val="28"/>
+        </w:rPr>
+        <w:t xml:space="preserve">at this point are collected in the </w:t>
+      </w:r>
+      <w:r>
+        <w:rPr>
+          <w:rFonts w:ascii="Times New Roman" w:hAnsi="Times New Roman" w:cs="Times New Roman"/>
+          <w:i/>
+          <w:iCs/>
+          <w:sz w:val="28"/>
+          <w:szCs w:val="28"/>
+        </w:rPr>
+        <w:t>com.unipi.dmaml.airbnbpriceestimator.preprocessing</w:t>
+      </w:r>
+      <w:r>
+        <w:rPr>
+          <w:rFonts w:ascii="Times New Roman" w:hAnsi="Times New Roman" w:cs="Times New Roman"/>
+          <w:i/>
+          <w:iCs/>
+          <w:sz w:val="28"/>
+          <w:szCs w:val="28"/>
+        </w:rPr>
+        <w:t xml:space="preserve"> </w:t>
+      </w:r>
+      <w:r>
+        <w:rPr>
+          <w:rFonts w:ascii="Times New Roman" w:hAnsi="Times New Roman" w:cs="Times New Roman"/>
+          <w:sz w:val="28"/>
+          <w:szCs w:val="28"/>
+        </w:rPr>
+        <w:t>package.</w:t>
+      </w:r>
+    </w:p>
+    <w:p>
+      <w:pPr>
+        <w:jc w:val="both"/>
+        <w:rPr>
+          <w:rFonts w:ascii="Times New Roman" w:hAnsi="Times New Roman" w:cs="Times New Roman"/>
+          <w:sz w:val="28"/>
+          <w:szCs w:val="28"/>
+        </w:rPr>
+      </w:pPr>
+    </w:p>
+    <w:p>
+      <w:pPr>
+        <w:spacing w:after="0"/>
+        <w:ind w:left="720"/>
+        <w:rPr>
+          <w:rFonts w:ascii="Times New Roman" w:hAnsi="Times New Roman" w:cs="Times New Roman"/>
+          <w:sz w:val="28"/>
+          <w:szCs w:val="28"/>
+        </w:rPr>
+      </w:pPr>
+    </w:p>
+    <w:p>
+      <w:pPr>
+        <w:pStyle w:val="Paragrafoelenco"/>
+        <w:numPr>
+          <w:ilvl w:val="0"/>
+          <w:numId w:val="7"/>
+        </w:numPr>
+        <w:spacing w:after="0"/>
+        <w:rPr>
+          <w:rFonts w:ascii="Times New Roman" w:hAnsi="Times New Roman" w:cs="Times New Roman"/>
+          <w:sz w:val="28"/>
+          <w:szCs w:val="28"/>
+        </w:rPr>
+      </w:pPr>
+      <w:r>
+        <w:rPr>
+          <w:rFonts w:ascii="Times New Roman" w:hAnsi="Times New Roman" w:cs="Times New Roman"/>
+          <w:sz w:val="28"/>
+          <w:szCs w:val="28"/>
+        </w:rPr>
+        <w:t>Classification</w:t>
+      </w:r>
     </w:p>
     <w:p>
       <w:pPr>
@@ -2565,103 +2924,96 @@
         <w:spacing w:after="0"/>
         <w:rPr>
           <w:rFonts w:ascii="Times New Roman" w:hAnsi="Times New Roman" w:cs="Times New Roman"/>
-          <w:i/>
-          <w:iCs/>
-          <w:sz w:val="28"/>
-          <w:szCs w:val="28"/>
-        </w:rPr>
-      </w:pPr>
-      <w:r>
-        <w:rPr>
-          <w:rFonts w:ascii="Times New Roman" w:hAnsi="Times New Roman" w:cs="Times New Roman"/>
-          <w:sz w:val="28"/>
-          <w:szCs w:val="28"/>
-        </w:rPr>
-        <w:t>Dealing with missing fields</w:t>
-      </w:r>
-      <w:r>
-        <w:rPr>
-          <w:rFonts w:ascii="Times New Roman" w:hAnsi="Times New Roman" w:cs="Times New Roman"/>
-          <w:sz w:val="28"/>
-          <w:szCs w:val="28"/>
-        </w:rPr>
-        <w:t xml:space="preserve">    </w:t>
-      </w:r>
-      <w:r>
-        <w:rPr>
-          <w:rFonts w:ascii="Times New Roman" w:hAnsi="Times New Roman" w:cs="Times New Roman"/>
-          <w:i/>
-          <w:iCs/>
-          <w:sz w:val="28"/>
-          <w:szCs w:val="28"/>
-        </w:rPr>
-        <w:t>(</w:t>
-      </w:r>
-      <w:proofErr w:type="spellStart"/>
-      <w:r>
-        <w:rPr>
-          <w:rFonts w:ascii="Times New Roman" w:hAnsi="Times New Roman" w:cs="Times New Roman"/>
-          <w:i/>
-          <w:iCs/>
-          <w:sz w:val="28"/>
-          <w:szCs w:val="28"/>
-        </w:rPr>
-        <w:t>Strategie</w:t>
-      </w:r>
-      <w:proofErr w:type="spellEnd"/>
-      <w:r>
-        <w:rPr>
-          <w:rFonts w:ascii="Times New Roman" w:hAnsi="Times New Roman" w:cs="Times New Roman"/>
-          <w:i/>
-          <w:iCs/>
-          <w:sz w:val="28"/>
-          <w:szCs w:val="28"/>
-        </w:rPr>
-        <w:t xml:space="preserve"> motivate e </w:t>
-      </w:r>
-      <w:proofErr w:type="spellStart"/>
-      <w:r>
-        <w:rPr>
-          <w:rFonts w:ascii="Times New Roman" w:hAnsi="Times New Roman" w:cs="Times New Roman"/>
-          <w:i/>
-          <w:iCs/>
-          <w:sz w:val="28"/>
-          <w:szCs w:val="28"/>
-        </w:rPr>
-        <w:t>semmai</w:t>
-      </w:r>
-      <w:proofErr w:type="spellEnd"/>
-      <w:r>
-        <w:rPr>
-          <w:rFonts w:ascii="Times New Roman" w:hAnsi="Times New Roman" w:cs="Times New Roman"/>
-          <w:i/>
-          <w:iCs/>
-          <w:sz w:val="28"/>
-          <w:szCs w:val="28"/>
-        </w:rPr>
-        <w:t xml:space="preserve"> </w:t>
-      </w:r>
-      <w:proofErr w:type="spellStart"/>
-      <w:r>
-        <w:rPr>
-          <w:rFonts w:ascii="Times New Roman" w:hAnsi="Times New Roman" w:cs="Times New Roman"/>
-          <w:i/>
-          <w:iCs/>
-          <w:sz w:val="28"/>
-          <w:szCs w:val="28"/>
-        </w:rPr>
-        <w:t>codice</w:t>
-      </w:r>
-      <w:proofErr w:type="spellEnd"/>
-      <w:r>
-        <w:rPr>
-          <w:rFonts w:ascii="Times New Roman" w:hAnsi="Times New Roman" w:cs="Times New Roman"/>
-          <w:i/>
-          <w:iCs/>
-          <w:sz w:val="28"/>
-          <w:szCs w:val="28"/>
+          <w:sz w:val="28"/>
+          <w:szCs w:val="28"/>
+          <w:lang w:val="it-IT"/>
+        </w:rPr>
+      </w:pPr>
+      <w:r>
+        <w:rPr>
+          <w:rFonts w:ascii="Times New Roman" w:hAnsi="Times New Roman" w:cs="Times New Roman"/>
+          <w:sz w:val="28"/>
+          <w:szCs w:val="28"/>
+          <w:lang w:val="it-IT"/>
+        </w:rPr>
+        <w:t xml:space="preserve">Strategies </w:t>
+      </w:r>
+      <w:r>
+        <w:rPr>
+          <w:rFonts w:ascii="Times New Roman" w:hAnsi="Times New Roman" w:cs="Times New Roman"/>
+          <w:i/>
+          <w:iCs/>
+          <w:sz w:val="28"/>
+          <w:szCs w:val="28"/>
+          <w:lang w:val="it-IT"/>
+        </w:rPr>
+        <w:t>(come dividiamo train e test, quali classificatori scegliamo</w:t>
+      </w:r>
+      <w:r>
+        <w:rPr>
+          <w:rFonts w:ascii="Times New Roman" w:hAnsi="Times New Roman" w:cs="Times New Roman"/>
+          <w:i/>
+          <w:iCs/>
+          <w:sz w:val="28"/>
+          <w:szCs w:val="28"/>
+          <w:lang w:val="it-IT"/>
+        </w:rPr>
+        <w:t>, quali algoritmi di attribute selection</w:t>
+      </w:r>
+      <w:r>
+        <w:rPr>
+          <w:rFonts w:ascii="Times New Roman" w:hAnsi="Times New Roman" w:cs="Times New Roman"/>
+          <w:sz w:val="28"/>
+          <w:szCs w:val="28"/>
+          <w:lang w:val="it-IT"/>
         </w:rPr>
         <w:t>)</w:t>
+      </w:r>
+    </w:p>
+    <w:p>
+      <w:pPr>
+        <w:pStyle w:val="Paragrafoelenco"/>
+        <w:numPr>
+          <w:ilvl w:val="2"/>
+          <w:numId w:val="7"/>
+        </w:numPr>
+        <w:spacing w:after="0"/>
+        <w:rPr>
+          <w:rFonts w:ascii="Times New Roman" w:hAnsi="Times New Roman" w:cs="Times New Roman"/>
+          <w:sz w:val="28"/>
+          <w:szCs w:val="28"/>
+        </w:rPr>
+      </w:pPr>
+      <w:r>
+        <w:rPr>
+          <w:rFonts w:ascii="Times New Roman" w:hAnsi="Times New Roman" w:cs="Times New Roman"/>
+          <w:sz w:val="28"/>
+          <w:szCs w:val="28"/>
+        </w:rPr>
+        <w:t xml:space="preserve">Train and test splitting </w:t>
+      </w:r>
+    </w:p>
+    <w:p>
+      <w:pPr>
+        <w:pStyle w:val="Paragrafoelenco"/>
+        <w:numPr>
+          <w:ilvl w:val="2"/>
+          <w:numId w:val="7"/>
+        </w:numPr>
+        <w:spacing w:after="0"/>
+        <w:rPr>
+          <w:rFonts w:ascii="Times New Roman" w:hAnsi="Times New Roman" w:cs="Times New Roman"/>
+          <w:sz w:val="28"/>
+          <w:szCs w:val="28"/>
+        </w:rPr>
+      </w:pPr>
+      <w:r>
+        <w:rPr>
+          <w:rFonts w:ascii="Times New Roman" w:hAnsi="Times New Roman" w:cs="Times New Roman"/>
+          <w:sz w:val="28"/>
+          <w:szCs w:val="28"/>
+        </w:rPr>
+        <w:t>Chosen classifiers</w:t>
       </w:r>
     </w:p>
     <w:p>
@@ -2684,7 +3036,25 @@
           <w:sz w:val="28"/>
           <w:szCs w:val="28"/>
         </w:rPr>
-        <w:t>Data integration and transformation</w:t>
+        <w:t>Building classification models</w:t>
+      </w:r>
+      <w:r>
+        <w:rPr>
+          <w:rFonts w:ascii="Times New Roman" w:hAnsi="Times New Roman" w:cs="Times New Roman"/>
+          <w:sz w:val="28"/>
+          <w:szCs w:val="28"/>
+        </w:rPr>
+        <w:t xml:space="preserve"> </w:t>
+      </w:r>
+      <w:r>
+        <w:rPr>
+          <w:rFonts w:ascii="Times New Roman" w:hAnsi="Times New Roman" w:cs="Times New Roman"/>
+          <w:i/>
+          <w:iCs/>
+          <w:sz w:val="28"/>
+          <w:szCs w:val="28"/>
+        </w:rPr>
+        <w:t>(+codice)</w:t>
       </w:r>
     </w:p>
     <w:p>
@@ -2707,17 +3077,7 @@
           <w:sz w:val="28"/>
           <w:szCs w:val="28"/>
         </w:rPr>
-        <w:t xml:space="preserve">Attribute formats transformation </w:t>
-      </w:r>
-      <w:r>
-        <w:rPr>
-          <w:rFonts w:ascii="Times New Roman" w:hAnsi="Times New Roman" w:cs="Times New Roman"/>
-          <w:i/>
-          <w:iCs/>
-          <w:sz w:val="28"/>
-          <w:szCs w:val="28"/>
-        </w:rPr>
-        <w:t>(+screenshot)</w:t>
+        <w:t>Procedure</w:t>
       </w:r>
     </w:p>
     <w:p>
@@ -2740,39 +3100,71 @@
           <w:sz w:val="28"/>
           <w:szCs w:val="28"/>
         </w:rPr>
-        <w:t xml:space="preserve">Dealing with lists </w:t>
-      </w:r>
-      <w:r>
-        <w:rPr>
-          <w:rFonts w:ascii="Times New Roman" w:hAnsi="Times New Roman" w:cs="Times New Roman"/>
-          <w:i/>
-          <w:iCs/>
-          <w:sz w:val="28"/>
-          <w:szCs w:val="28"/>
-        </w:rPr>
-        <w:t>(+</w:t>
-      </w:r>
-      <w:proofErr w:type="spellStart"/>
-      <w:r>
-        <w:rPr>
-          <w:rFonts w:ascii="Times New Roman" w:hAnsi="Times New Roman" w:cs="Times New Roman"/>
-          <w:i/>
-          <w:iCs/>
-          <w:sz w:val="28"/>
-          <w:szCs w:val="28"/>
-        </w:rPr>
-        <w:t>codice</w:t>
-      </w:r>
-      <w:proofErr w:type="spellEnd"/>
-      <w:r>
-        <w:rPr>
-          <w:rFonts w:ascii="Times New Roman" w:hAnsi="Times New Roman" w:cs="Times New Roman"/>
-          <w:i/>
-          <w:iCs/>
-          <w:sz w:val="28"/>
-          <w:szCs w:val="28"/>
-        </w:rPr>
-        <w:t>)</w:t>
+        <w:t>Implementation</w:t>
+      </w:r>
+    </w:p>
+    <w:p>
+      <w:pPr>
+        <w:pStyle w:val="Paragrafoelenco"/>
+        <w:numPr>
+          <w:ilvl w:val="1"/>
+          <w:numId w:val="7"/>
+        </w:numPr>
+        <w:spacing w:after="0"/>
+        <w:rPr>
+          <w:rFonts w:ascii="Times New Roman" w:hAnsi="Times New Roman" w:cs="Times New Roman"/>
+          <w:sz w:val="28"/>
+          <w:szCs w:val="28"/>
+        </w:rPr>
+      </w:pPr>
+      <w:r>
+        <w:rPr>
+          <w:rFonts w:ascii="Times New Roman" w:hAnsi="Times New Roman" w:cs="Times New Roman"/>
+          <w:sz w:val="28"/>
+          <w:szCs w:val="28"/>
+        </w:rPr>
+        <w:t>Performance evaluation and effects of attribute selection</w:t>
+      </w:r>
+      <w:r>
+        <w:rPr>
+          <w:rFonts w:ascii="Times New Roman" w:hAnsi="Times New Roman" w:cs="Times New Roman"/>
+          <w:sz w:val="28"/>
+          <w:szCs w:val="28"/>
+        </w:rPr>
+        <w:t xml:space="preserve"> </w:t>
+      </w:r>
+      <w:r>
+        <w:rPr>
+          <w:rFonts w:ascii="Times New Roman" w:hAnsi="Times New Roman" w:cs="Times New Roman"/>
+          <w:i/>
+          <w:iCs/>
+          <w:sz w:val="28"/>
+          <w:szCs w:val="28"/>
+        </w:rPr>
+        <w:t>(+codice, screen, procedure di valutazione ed un sacco di roba)</w:t>
+      </w:r>
+    </w:p>
+    <w:p>
+      <w:pPr>
+        <w:pStyle w:val="Paragrafoelenco"/>
+        <w:numPr>
+          <w:ilvl w:val="1"/>
+          <w:numId w:val="7"/>
+        </w:numPr>
+        <w:spacing w:after="0"/>
+        <w:rPr>
+          <w:rFonts w:ascii="Times New Roman" w:hAnsi="Times New Roman" w:cs="Times New Roman"/>
+          <w:sz w:val="28"/>
+          <w:szCs w:val="28"/>
+        </w:rPr>
+      </w:pPr>
+      <w:r>
+        <w:rPr>
+          <w:rFonts w:ascii="Times New Roman" w:hAnsi="Times New Roman" w:cs="Times New Roman"/>
+          <w:sz w:val="28"/>
+          <w:szCs w:val="28"/>
+        </w:rPr>
+        <w:t>Conclusions</w:t>
       </w:r>
     </w:p>
     <w:p>
@@ -2795,440 +3187,7 @@
           <w:sz w:val="28"/>
           <w:szCs w:val="28"/>
         </w:rPr>
-        <w:t>Classification</w:t>
-      </w:r>
-    </w:p>
-    <w:p>
-      <w:pPr>
-        <w:pStyle w:val="Paragrafoelenco"/>
-        <w:numPr>
-          <w:ilvl w:val="1"/>
-          <w:numId w:val="7"/>
-        </w:numPr>
-        <w:spacing w:after="0"/>
-        <w:rPr>
-          <w:rFonts w:ascii="Times New Roman" w:hAnsi="Times New Roman" w:cs="Times New Roman"/>
-          <w:sz w:val="28"/>
-          <w:szCs w:val="28"/>
-          <w:lang w:val="it-IT"/>
-        </w:rPr>
-      </w:pPr>
-      <w:r>
-        <w:rPr>
-          <w:rFonts w:ascii="Times New Roman" w:hAnsi="Times New Roman" w:cs="Times New Roman"/>
-          <w:sz w:val="28"/>
-          <w:szCs w:val="28"/>
-          <w:lang w:val="it-IT"/>
-        </w:rPr>
-        <w:t xml:space="preserve">Strategies </w:t>
-      </w:r>
-      <w:r>
-        <w:rPr>
-          <w:rFonts w:ascii="Times New Roman" w:hAnsi="Times New Roman" w:cs="Times New Roman"/>
-          <w:i/>
-          <w:iCs/>
-          <w:sz w:val="28"/>
-          <w:szCs w:val="28"/>
-          <w:lang w:val="it-IT"/>
-        </w:rPr>
-        <w:t xml:space="preserve">(come dividiamo </w:t>
-      </w:r>
-      <w:proofErr w:type="spellStart"/>
-      <w:r>
-        <w:rPr>
-          <w:rFonts w:ascii="Times New Roman" w:hAnsi="Times New Roman" w:cs="Times New Roman"/>
-          <w:i/>
-          <w:iCs/>
-          <w:sz w:val="28"/>
-          <w:szCs w:val="28"/>
-          <w:lang w:val="it-IT"/>
-        </w:rPr>
-        <w:t>train</w:t>
-      </w:r>
-      <w:proofErr w:type="spellEnd"/>
-      <w:r>
-        <w:rPr>
-          <w:rFonts w:ascii="Times New Roman" w:hAnsi="Times New Roman" w:cs="Times New Roman"/>
-          <w:i/>
-          <w:iCs/>
-          <w:sz w:val="28"/>
-          <w:szCs w:val="28"/>
-          <w:lang w:val="it-IT"/>
-        </w:rPr>
-        <w:t xml:space="preserve"> e test, quali classificatori scegliamo</w:t>
-      </w:r>
-      <w:r>
-        <w:rPr>
-          <w:rFonts w:ascii="Times New Roman" w:hAnsi="Times New Roman" w:cs="Times New Roman"/>
-          <w:i/>
-          <w:iCs/>
-          <w:sz w:val="28"/>
-          <w:szCs w:val="28"/>
-          <w:lang w:val="it-IT"/>
-        </w:rPr>
-        <w:t xml:space="preserve">, quali algoritmi di </w:t>
-      </w:r>
-      <w:proofErr w:type="spellStart"/>
-      <w:r>
-        <w:rPr>
-          <w:rFonts w:ascii="Times New Roman" w:hAnsi="Times New Roman" w:cs="Times New Roman"/>
-          <w:i/>
-          <w:iCs/>
-          <w:sz w:val="28"/>
-          <w:szCs w:val="28"/>
-          <w:lang w:val="it-IT"/>
-        </w:rPr>
-        <w:t>attribute</w:t>
-      </w:r>
-      <w:proofErr w:type="spellEnd"/>
-      <w:r>
-        <w:rPr>
-          <w:rFonts w:ascii="Times New Roman" w:hAnsi="Times New Roman" w:cs="Times New Roman"/>
-          <w:i/>
-          <w:iCs/>
-          <w:sz w:val="28"/>
-          <w:szCs w:val="28"/>
-          <w:lang w:val="it-IT"/>
-        </w:rPr>
-        <w:t xml:space="preserve"> selection</w:t>
-      </w:r>
-      <w:r>
-        <w:rPr>
-          <w:rFonts w:ascii="Times New Roman" w:hAnsi="Times New Roman" w:cs="Times New Roman"/>
-          <w:sz w:val="28"/>
-          <w:szCs w:val="28"/>
-          <w:lang w:val="it-IT"/>
-        </w:rPr>
-        <w:t>)</w:t>
-      </w:r>
-    </w:p>
-    <w:p>
-      <w:pPr>
-        <w:pStyle w:val="Paragrafoelenco"/>
-        <w:numPr>
-          <w:ilvl w:val="2"/>
-          <w:numId w:val="7"/>
-        </w:numPr>
-        <w:spacing w:after="0"/>
-        <w:rPr>
-          <w:rFonts w:ascii="Times New Roman" w:hAnsi="Times New Roman" w:cs="Times New Roman"/>
-          <w:sz w:val="28"/>
-          <w:szCs w:val="28"/>
-        </w:rPr>
-      </w:pPr>
-      <w:r>
-        <w:rPr>
-          <w:rFonts w:ascii="Times New Roman" w:hAnsi="Times New Roman" w:cs="Times New Roman"/>
-          <w:sz w:val="28"/>
-          <w:szCs w:val="28"/>
-        </w:rPr>
-        <w:t xml:space="preserve">Train and test splitting </w:t>
-      </w:r>
-    </w:p>
-    <w:p>
-      <w:pPr>
-        <w:pStyle w:val="Paragrafoelenco"/>
-        <w:numPr>
-          <w:ilvl w:val="2"/>
-          <w:numId w:val="7"/>
-        </w:numPr>
-        <w:spacing w:after="0"/>
-        <w:rPr>
-          <w:rFonts w:ascii="Times New Roman" w:hAnsi="Times New Roman" w:cs="Times New Roman"/>
-          <w:sz w:val="28"/>
-          <w:szCs w:val="28"/>
-        </w:rPr>
-      </w:pPr>
-      <w:r>
-        <w:rPr>
-          <w:rFonts w:ascii="Times New Roman" w:hAnsi="Times New Roman" w:cs="Times New Roman"/>
-          <w:sz w:val="28"/>
-          <w:szCs w:val="28"/>
-        </w:rPr>
-        <w:t>Chosen classifiers</w:t>
-      </w:r>
-    </w:p>
-    <w:p>
-      <w:pPr>
-        <w:pStyle w:val="Paragrafoelenco"/>
-        <w:numPr>
-          <w:ilvl w:val="1"/>
-          <w:numId w:val="7"/>
-        </w:numPr>
-        <w:spacing w:after="0"/>
-        <w:rPr>
-          <w:rFonts w:ascii="Times New Roman" w:hAnsi="Times New Roman" w:cs="Times New Roman"/>
-          <w:sz w:val="28"/>
-          <w:szCs w:val="28"/>
-        </w:rPr>
-      </w:pPr>
-      <w:r>
-        <w:rPr>
-          <w:rFonts w:ascii="Times New Roman" w:hAnsi="Times New Roman" w:cs="Times New Roman"/>
-          <w:sz w:val="28"/>
-          <w:szCs w:val="28"/>
-        </w:rPr>
-        <w:t>Building classification models</w:t>
-      </w:r>
-      <w:r>
-        <w:rPr>
-          <w:rFonts w:ascii="Times New Roman" w:hAnsi="Times New Roman" w:cs="Times New Roman"/>
-          <w:sz w:val="28"/>
-          <w:szCs w:val="28"/>
-        </w:rPr>
-        <w:t xml:space="preserve"> </w:t>
-      </w:r>
-      <w:r>
-        <w:rPr>
-          <w:rFonts w:ascii="Times New Roman" w:hAnsi="Times New Roman" w:cs="Times New Roman"/>
-          <w:i/>
-          <w:iCs/>
-          <w:sz w:val="28"/>
-          <w:szCs w:val="28"/>
-        </w:rPr>
-        <w:t>(+</w:t>
-      </w:r>
-      <w:proofErr w:type="spellStart"/>
-      <w:r>
-        <w:rPr>
-          <w:rFonts w:ascii="Times New Roman" w:hAnsi="Times New Roman" w:cs="Times New Roman"/>
-          <w:i/>
-          <w:iCs/>
-          <w:sz w:val="28"/>
-          <w:szCs w:val="28"/>
-        </w:rPr>
-        <w:t>codice</w:t>
-      </w:r>
-      <w:proofErr w:type="spellEnd"/>
-      <w:r>
-        <w:rPr>
-          <w:rFonts w:ascii="Times New Roman" w:hAnsi="Times New Roman" w:cs="Times New Roman"/>
-          <w:i/>
-          <w:iCs/>
-          <w:sz w:val="28"/>
-          <w:szCs w:val="28"/>
-        </w:rPr>
-        <w:t>)</w:t>
-      </w:r>
-    </w:p>
-    <w:p>
-      <w:pPr>
-        <w:pStyle w:val="Paragrafoelenco"/>
-        <w:numPr>
-          <w:ilvl w:val="2"/>
-          <w:numId w:val="7"/>
-        </w:numPr>
-        <w:spacing w:after="0"/>
-        <w:rPr>
-          <w:rFonts w:ascii="Times New Roman" w:hAnsi="Times New Roman" w:cs="Times New Roman"/>
-          <w:sz w:val="28"/>
-          <w:szCs w:val="28"/>
-        </w:rPr>
-      </w:pPr>
-      <w:r>
-        <w:rPr>
-          <w:rFonts w:ascii="Times New Roman" w:hAnsi="Times New Roman" w:cs="Times New Roman"/>
-          <w:sz w:val="28"/>
-          <w:szCs w:val="28"/>
-        </w:rPr>
-        <w:t>Procedure</w:t>
-      </w:r>
-    </w:p>
-    <w:p>
-      <w:pPr>
-        <w:pStyle w:val="Paragrafoelenco"/>
-        <w:numPr>
-          <w:ilvl w:val="2"/>
-          <w:numId w:val="7"/>
-        </w:numPr>
-        <w:spacing w:after="0"/>
-        <w:rPr>
-          <w:rFonts w:ascii="Times New Roman" w:hAnsi="Times New Roman" w:cs="Times New Roman"/>
-          <w:sz w:val="28"/>
-          <w:szCs w:val="28"/>
-        </w:rPr>
-      </w:pPr>
-      <w:r>
-        <w:rPr>
-          <w:rFonts w:ascii="Times New Roman" w:hAnsi="Times New Roman" w:cs="Times New Roman"/>
-          <w:sz w:val="28"/>
-          <w:szCs w:val="28"/>
-        </w:rPr>
-        <w:t>Implementation</w:t>
-      </w:r>
-    </w:p>
-    <w:p>
-      <w:pPr>
-        <w:pStyle w:val="Paragrafoelenco"/>
-        <w:numPr>
-          <w:ilvl w:val="1"/>
-          <w:numId w:val="7"/>
-        </w:numPr>
-        <w:spacing w:after="0"/>
-        <w:rPr>
-          <w:rFonts w:ascii="Times New Roman" w:hAnsi="Times New Roman" w:cs="Times New Roman"/>
-          <w:sz w:val="28"/>
-          <w:szCs w:val="28"/>
-        </w:rPr>
-      </w:pPr>
-      <w:r>
-        <w:rPr>
-          <w:rFonts w:ascii="Times New Roman" w:hAnsi="Times New Roman" w:cs="Times New Roman"/>
-          <w:sz w:val="28"/>
-          <w:szCs w:val="28"/>
-        </w:rPr>
-        <w:t>Performance evaluation and effects of attribute selection</w:t>
-      </w:r>
-      <w:r>
-        <w:rPr>
-          <w:rFonts w:ascii="Times New Roman" w:hAnsi="Times New Roman" w:cs="Times New Roman"/>
-          <w:sz w:val="28"/>
-          <w:szCs w:val="28"/>
-        </w:rPr>
-        <w:t xml:space="preserve"> </w:t>
-      </w:r>
-      <w:r>
-        <w:rPr>
-          <w:rFonts w:ascii="Times New Roman" w:hAnsi="Times New Roman" w:cs="Times New Roman"/>
-          <w:i/>
-          <w:iCs/>
-          <w:sz w:val="28"/>
-          <w:szCs w:val="28"/>
-        </w:rPr>
-        <w:t>(+</w:t>
-      </w:r>
-      <w:proofErr w:type="spellStart"/>
-      <w:r>
-        <w:rPr>
-          <w:rFonts w:ascii="Times New Roman" w:hAnsi="Times New Roman" w:cs="Times New Roman"/>
-          <w:i/>
-          <w:iCs/>
-          <w:sz w:val="28"/>
-          <w:szCs w:val="28"/>
-        </w:rPr>
-        <w:t>codice</w:t>
-      </w:r>
-      <w:proofErr w:type="spellEnd"/>
-      <w:r>
-        <w:rPr>
-          <w:rFonts w:ascii="Times New Roman" w:hAnsi="Times New Roman" w:cs="Times New Roman"/>
-          <w:i/>
-          <w:iCs/>
-          <w:sz w:val="28"/>
-          <w:szCs w:val="28"/>
-        </w:rPr>
-        <w:t xml:space="preserve">, screen, procedure di </w:t>
-      </w:r>
-      <w:proofErr w:type="spellStart"/>
-      <w:r>
-        <w:rPr>
-          <w:rFonts w:ascii="Times New Roman" w:hAnsi="Times New Roman" w:cs="Times New Roman"/>
-          <w:i/>
-          <w:iCs/>
-          <w:sz w:val="28"/>
-          <w:szCs w:val="28"/>
-        </w:rPr>
-        <w:t>valutazione</w:t>
-      </w:r>
-      <w:proofErr w:type="spellEnd"/>
-      <w:r>
-        <w:rPr>
-          <w:rFonts w:ascii="Times New Roman" w:hAnsi="Times New Roman" w:cs="Times New Roman"/>
-          <w:i/>
-          <w:iCs/>
-          <w:sz w:val="28"/>
-          <w:szCs w:val="28"/>
-        </w:rPr>
-        <w:t xml:space="preserve"> ed un </w:t>
-      </w:r>
-      <w:proofErr w:type="spellStart"/>
-      <w:r>
-        <w:rPr>
-          <w:rFonts w:ascii="Times New Roman" w:hAnsi="Times New Roman" w:cs="Times New Roman"/>
-          <w:i/>
-          <w:iCs/>
-          <w:sz w:val="28"/>
-          <w:szCs w:val="28"/>
-        </w:rPr>
-        <w:t>sacco</w:t>
-      </w:r>
-      <w:proofErr w:type="spellEnd"/>
-      <w:r>
-        <w:rPr>
-          <w:rFonts w:ascii="Times New Roman" w:hAnsi="Times New Roman" w:cs="Times New Roman"/>
-          <w:i/>
-          <w:iCs/>
-          <w:sz w:val="28"/>
-          <w:szCs w:val="28"/>
-        </w:rPr>
-        <w:t xml:space="preserve"> di </w:t>
-      </w:r>
-      <w:proofErr w:type="spellStart"/>
-      <w:r>
-        <w:rPr>
-          <w:rFonts w:ascii="Times New Roman" w:hAnsi="Times New Roman" w:cs="Times New Roman"/>
-          <w:i/>
-          <w:iCs/>
-          <w:sz w:val="28"/>
-          <w:szCs w:val="28"/>
-        </w:rPr>
-        <w:t>roba</w:t>
-      </w:r>
-      <w:proofErr w:type="spellEnd"/>
-      <w:r>
-        <w:rPr>
-          <w:rFonts w:ascii="Times New Roman" w:hAnsi="Times New Roman" w:cs="Times New Roman"/>
-          <w:i/>
-          <w:iCs/>
-          <w:sz w:val="28"/>
-          <w:szCs w:val="28"/>
-        </w:rPr>
-        <w:t>)</w:t>
-      </w:r>
-    </w:p>
-    <w:p>
-      <w:pPr>
-        <w:pStyle w:val="Paragrafoelenco"/>
-        <w:numPr>
-          <w:ilvl w:val="1"/>
-          <w:numId w:val="7"/>
-        </w:numPr>
-        <w:spacing w:after="0"/>
-        <w:rPr>
-          <w:rFonts w:ascii="Times New Roman" w:hAnsi="Times New Roman" w:cs="Times New Roman"/>
-          <w:sz w:val="28"/>
-          <w:szCs w:val="28"/>
-        </w:rPr>
-      </w:pPr>
-      <w:r>
-        <w:rPr>
-          <w:rFonts w:ascii="Times New Roman" w:hAnsi="Times New Roman" w:cs="Times New Roman"/>
-          <w:sz w:val="28"/>
-          <w:szCs w:val="28"/>
-        </w:rPr>
-        <w:t>Conclusions</w:t>
-      </w:r>
-    </w:p>
-    <w:p>
-      <w:pPr>
-        <w:pStyle w:val="Paragrafoelenco"/>
-        <w:numPr>
-          <w:ilvl w:val="0"/>
-          <w:numId w:val="7"/>
-        </w:numPr>
-        <w:spacing w:after="0"/>
-        <w:rPr>
-          <w:rFonts w:ascii="Times New Roman" w:hAnsi="Times New Roman" w:cs="Times New Roman"/>
-          <w:sz w:val="28"/>
-          <w:szCs w:val="28"/>
-        </w:rPr>
-      </w:pPr>
-      <w:r>
-        <w:rPr>
-          <w:rFonts w:ascii="Times New Roman" w:hAnsi="Times New Roman" w:cs="Times New Roman"/>
-          <w:sz w:val="28"/>
-          <w:szCs w:val="28"/>
-        </w:rPr>
+        <w:lastRenderedPageBreak/>
         <w:t xml:space="preserve">AirBnB Price Estimator </w:t>
       </w:r>
     </w:p>
@@ -3733,6 +3692,119 @@
     </w:lvl>
   </w:abstractNum>
   <w:abstractNum w:abstractNumId="4" w15:restartNumberingAfterBreak="0">
+    <w:nsid w:val="2CF865A0"/>
+    <w:multiLevelType w:val="hybridMultilevel"/>
+    <w:tmpl w:val="129E9F26"/>
+    <w:lvl w:ilvl="0" w:tplc="04100001">
+      <w:start w:val="1"/>
+      <w:numFmt w:val="bullet"/>
+      <w:lvlText w:val=""/>
+      <w:lvlJc w:val="left"/>
+      <w:pPr>
+        <w:ind w:left="795" w:hanging="360"/>
+      </w:pPr>
+      <w:rPr>
+        <w:rFonts w:ascii="Symbol" w:hAnsi="Symbol" w:hint="default"/>
+      </w:rPr>
+    </w:lvl>
+    <w:lvl w:ilvl="1" w:tplc="04100003" w:tentative="1">
+      <w:start w:val="1"/>
+      <w:numFmt w:val="bullet"/>
+      <w:lvlText w:val="o"/>
+      <w:lvlJc w:val="left"/>
+      <w:pPr>
+        <w:ind w:left="1515" w:hanging="360"/>
+      </w:pPr>
+      <w:rPr>
+        <w:rFonts w:ascii="Courier New" w:hAnsi="Courier New" w:cs="Courier New" w:hint="default"/>
+      </w:rPr>
+    </w:lvl>
+    <w:lvl w:ilvl="2" w:tplc="04100005" w:tentative="1">
+      <w:start w:val="1"/>
+      <w:numFmt w:val="bullet"/>
+      <w:lvlText w:val=""/>
+      <w:lvlJc w:val="left"/>
+      <w:pPr>
+        <w:ind w:left="2235" w:hanging="360"/>
+      </w:pPr>
+      <w:rPr>
+        <w:rFonts w:ascii="Wingdings" w:hAnsi="Wingdings" w:hint="default"/>
+      </w:rPr>
+    </w:lvl>
+    <w:lvl w:ilvl="3" w:tplc="04100001" w:tentative="1">
+      <w:start w:val="1"/>
+      <w:numFmt w:val="bullet"/>
+      <w:lvlText w:val=""/>
+      <w:lvlJc w:val="left"/>
+      <w:pPr>
+        <w:ind w:left="2955" w:hanging="360"/>
+      </w:pPr>
+      <w:rPr>
+        <w:rFonts w:ascii="Symbol" w:hAnsi="Symbol" w:hint="default"/>
+      </w:rPr>
+    </w:lvl>
+    <w:lvl w:ilvl="4" w:tplc="04100003" w:tentative="1">
+      <w:start w:val="1"/>
+      <w:numFmt w:val="bullet"/>
+      <w:lvlText w:val="o"/>
+      <w:lvlJc w:val="left"/>
+      <w:pPr>
+        <w:ind w:left="3675" w:hanging="360"/>
+      </w:pPr>
+      <w:rPr>
+        <w:rFonts w:ascii="Courier New" w:hAnsi="Courier New" w:cs="Courier New" w:hint="default"/>
+      </w:rPr>
+    </w:lvl>
+    <w:lvl w:ilvl="5" w:tplc="04100005" w:tentative="1">
+      <w:start w:val="1"/>
+      <w:numFmt w:val="bullet"/>
+      <w:lvlText w:val=""/>
+      <w:lvlJc w:val="left"/>
+      <w:pPr>
+        <w:ind w:left="4395" w:hanging="360"/>
+      </w:pPr>
+      <w:rPr>
+        <w:rFonts w:ascii="Wingdings" w:hAnsi="Wingdings" w:hint="default"/>
+      </w:rPr>
+    </w:lvl>
+    <w:lvl w:ilvl="6" w:tplc="04100001" w:tentative="1">
+      <w:start w:val="1"/>
+      <w:numFmt w:val="bullet"/>
+      <w:lvlText w:val=""/>
+      <w:lvlJc w:val="left"/>
+      <w:pPr>
+        <w:ind w:left="5115" w:hanging="360"/>
+      </w:pPr>
+      <w:rPr>
+        <w:rFonts w:ascii="Symbol" w:hAnsi="Symbol" w:hint="default"/>
+      </w:rPr>
+    </w:lvl>
+    <w:lvl w:ilvl="7" w:tplc="04100003" w:tentative="1">
+      <w:start w:val="1"/>
+      <w:numFmt w:val="bullet"/>
+      <w:lvlText w:val="o"/>
+      <w:lvlJc w:val="left"/>
+      <w:pPr>
+        <w:ind w:left="5835" w:hanging="360"/>
+      </w:pPr>
+      <w:rPr>
+        <w:rFonts w:ascii="Courier New" w:hAnsi="Courier New" w:cs="Courier New" w:hint="default"/>
+      </w:rPr>
+    </w:lvl>
+    <w:lvl w:ilvl="8" w:tplc="04100005" w:tentative="1">
+      <w:start w:val="1"/>
+      <w:numFmt w:val="bullet"/>
+      <w:lvlText w:val=""/>
+      <w:lvlJc w:val="left"/>
+      <w:pPr>
+        <w:ind w:left="6555" w:hanging="360"/>
+      </w:pPr>
+      <w:rPr>
+        <w:rFonts w:ascii="Wingdings" w:hAnsi="Wingdings" w:hint="default"/>
+      </w:rPr>
+    </w:lvl>
+  </w:abstractNum>
+  <w:abstractNum w:abstractNumId="5" w15:restartNumberingAfterBreak="0">
     <w:nsid w:val="3C821A84"/>
     <w:multiLevelType w:val="multilevel"/>
     <w:tmpl w:val="CABACF16"/>
@@ -3845,7 +3917,206 @@
       </w:rPr>
     </w:lvl>
   </w:abstractNum>
-  <w:abstractNum w:abstractNumId="5" w15:restartNumberingAfterBreak="0">
+  <w:abstractNum w:abstractNumId="6" w15:restartNumberingAfterBreak="0">
+    <w:nsid w:val="43B25767"/>
+    <w:multiLevelType w:val="hybridMultilevel"/>
+    <w:tmpl w:val="9E5EFC6E"/>
+    <w:lvl w:ilvl="0" w:tplc="0410000F">
+      <w:start w:val="1"/>
+      <w:numFmt w:val="decimal"/>
+      <w:lvlText w:val="%1."/>
+      <w:lvlJc w:val="left"/>
+      <w:pPr>
+        <w:ind w:left="720" w:hanging="360"/>
+      </w:pPr>
+    </w:lvl>
+    <w:lvl w:ilvl="1" w:tplc="04100019" w:tentative="1">
+      <w:start w:val="1"/>
+      <w:numFmt w:val="lowerLetter"/>
+      <w:lvlText w:val="%2."/>
+      <w:lvlJc w:val="left"/>
+      <w:pPr>
+        <w:ind w:left="1440" w:hanging="360"/>
+      </w:pPr>
+    </w:lvl>
+    <w:lvl w:ilvl="2" w:tplc="0410001B" w:tentative="1">
+      <w:start w:val="1"/>
+      <w:numFmt w:val="lowerRoman"/>
+      <w:lvlText w:val="%3."/>
+      <w:lvlJc w:val="right"/>
+      <w:pPr>
+        <w:ind w:left="2160" w:hanging="180"/>
+      </w:pPr>
+    </w:lvl>
+    <w:lvl w:ilvl="3" w:tplc="0410000F" w:tentative="1">
+      <w:start w:val="1"/>
+      <w:numFmt w:val="decimal"/>
+      <w:lvlText w:val="%4."/>
+      <w:lvlJc w:val="left"/>
+      <w:pPr>
+        <w:ind w:left="2880" w:hanging="360"/>
+      </w:pPr>
+    </w:lvl>
+    <w:lvl w:ilvl="4" w:tplc="04100019" w:tentative="1">
+      <w:start w:val="1"/>
+      <w:numFmt w:val="lowerLetter"/>
+      <w:lvlText w:val="%5."/>
+      <w:lvlJc w:val="left"/>
+      <w:pPr>
+        <w:ind w:left="3600" w:hanging="360"/>
+      </w:pPr>
+    </w:lvl>
+    <w:lvl w:ilvl="5" w:tplc="0410001B" w:tentative="1">
+      <w:start w:val="1"/>
+      <w:numFmt w:val="lowerRoman"/>
+      <w:lvlText w:val="%6."/>
+      <w:lvlJc w:val="right"/>
+      <w:pPr>
+        <w:ind w:left="4320" w:hanging="180"/>
+      </w:pPr>
+    </w:lvl>
+    <w:lvl w:ilvl="6" w:tplc="0410000F" w:tentative="1">
+      <w:start w:val="1"/>
+      <w:numFmt w:val="decimal"/>
+      <w:lvlText w:val="%7."/>
+      <w:lvlJc w:val="left"/>
+      <w:pPr>
+        <w:ind w:left="5040" w:hanging="360"/>
+      </w:pPr>
+    </w:lvl>
+    <w:lvl w:ilvl="7" w:tplc="04100019" w:tentative="1">
+      <w:start w:val="1"/>
+      <w:numFmt w:val="lowerLetter"/>
+      <w:lvlText w:val="%8."/>
+      <w:lvlJc w:val="left"/>
+      <w:pPr>
+        <w:ind w:left="5760" w:hanging="360"/>
+      </w:pPr>
+    </w:lvl>
+    <w:lvl w:ilvl="8" w:tplc="0410001B" w:tentative="1">
+      <w:start w:val="1"/>
+      <w:numFmt w:val="lowerRoman"/>
+      <w:lvlText w:val="%9."/>
+      <w:lvlJc w:val="right"/>
+      <w:pPr>
+        <w:ind w:left="6480" w:hanging="180"/>
+      </w:pPr>
+    </w:lvl>
+  </w:abstractNum>
+  <w:abstractNum w:abstractNumId="7" w15:restartNumberingAfterBreak="0">
+    <w:nsid w:val="4D416FE7"/>
+    <w:multiLevelType w:val="hybridMultilevel"/>
+    <w:tmpl w:val="9C18EAD4"/>
+    <w:lvl w:ilvl="0" w:tplc="04100001">
+      <w:start w:val="1"/>
+      <w:numFmt w:val="bullet"/>
+      <w:lvlText w:val=""/>
+      <w:lvlJc w:val="left"/>
+      <w:pPr>
+        <w:ind w:left="720" w:hanging="360"/>
+      </w:pPr>
+      <w:rPr>
+        <w:rFonts w:ascii="Symbol" w:hAnsi="Symbol" w:hint="default"/>
+      </w:rPr>
+    </w:lvl>
+    <w:lvl w:ilvl="1" w:tplc="04100003" w:tentative="1">
+      <w:start w:val="1"/>
+      <w:numFmt w:val="bullet"/>
+      <w:lvlText w:val="o"/>
+      <w:lvlJc w:val="left"/>
+      <w:pPr>
+        <w:ind w:left="1440" w:hanging="360"/>
+      </w:pPr>
+      <w:rPr>
+        <w:rFonts w:ascii="Courier New" w:hAnsi="Courier New" w:cs="Courier New" w:hint="default"/>
+      </w:rPr>
+    </w:lvl>
+    <w:lvl w:ilvl="2" w:tplc="04100005" w:tentative="1">
+      <w:start w:val="1"/>
+      <w:numFmt w:val="bullet"/>
+      <w:lvlText w:val=""/>
+      <w:lvlJc w:val="left"/>
+      <w:pPr>
+        <w:ind w:left="2160" w:hanging="360"/>
+      </w:pPr>
+      <w:rPr>
+        <w:rFonts w:ascii="Wingdings" w:hAnsi="Wingdings" w:hint="default"/>
+      </w:rPr>
+    </w:lvl>
+    <w:lvl w:ilvl="3" w:tplc="04100001" w:tentative="1">
+      <w:start w:val="1"/>
+      <w:numFmt w:val="bullet"/>
+      <w:lvlText w:val=""/>
+      <w:lvlJc w:val="left"/>
+      <w:pPr>
+        <w:ind w:left="2880" w:hanging="360"/>
+      </w:pPr>
+      <w:rPr>
+        <w:rFonts w:ascii="Symbol" w:hAnsi="Symbol" w:hint="default"/>
+      </w:rPr>
+    </w:lvl>
+    <w:lvl w:ilvl="4" w:tplc="04100003" w:tentative="1">
+      <w:start w:val="1"/>
+      <w:numFmt w:val="bullet"/>
+      <w:lvlText w:val="o"/>
+      <w:lvlJc w:val="left"/>
+      <w:pPr>
+        <w:ind w:left="3600" w:hanging="360"/>
+      </w:pPr>
+      <w:rPr>
+        <w:rFonts w:ascii="Courier New" w:hAnsi="Courier New" w:cs="Courier New" w:hint="default"/>
+      </w:rPr>
+    </w:lvl>
+    <w:lvl w:ilvl="5" w:tplc="04100005" w:tentative="1">
+      <w:start w:val="1"/>
+      <w:numFmt w:val="bullet"/>
+      <w:lvlText w:val=""/>
+      <w:lvlJc w:val="left"/>
+      <w:pPr>
+        <w:ind w:left="4320" w:hanging="360"/>
+      </w:pPr>
+      <w:rPr>
+        <w:rFonts w:ascii="Wingdings" w:hAnsi="Wingdings" w:hint="default"/>
+      </w:rPr>
+    </w:lvl>
+    <w:lvl w:ilvl="6" w:tplc="04100001" w:tentative="1">
+      <w:start w:val="1"/>
+      <w:numFmt w:val="bullet"/>
+      <w:lvlText w:val=""/>
+      <w:lvlJc w:val="left"/>
+      <w:pPr>
+        <w:ind w:left="5040" w:hanging="360"/>
+      </w:pPr>
+      <w:rPr>
+        <w:rFonts w:ascii="Symbol" w:hAnsi="Symbol" w:hint="default"/>
+      </w:rPr>
+    </w:lvl>
+    <w:lvl w:ilvl="7" w:tplc="04100003" w:tentative="1">
+      <w:start w:val="1"/>
+      <w:numFmt w:val="bullet"/>
+      <w:lvlText w:val="o"/>
+      <w:lvlJc w:val="left"/>
+      <w:pPr>
+        <w:ind w:left="5760" w:hanging="360"/>
+      </w:pPr>
+      <w:rPr>
+        <w:rFonts w:ascii="Courier New" w:hAnsi="Courier New" w:cs="Courier New" w:hint="default"/>
+      </w:rPr>
+    </w:lvl>
+    <w:lvl w:ilvl="8" w:tplc="04100005" w:tentative="1">
+      <w:start w:val="1"/>
+      <w:numFmt w:val="bullet"/>
+      <w:lvlText w:val=""/>
+      <w:lvlJc w:val="left"/>
+      <w:pPr>
+        <w:ind w:left="6480" w:hanging="360"/>
+      </w:pPr>
+      <w:rPr>
+        <w:rFonts w:ascii="Wingdings" w:hAnsi="Wingdings" w:hint="default"/>
+      </w:rPr>
+    </w:lvl>
+  </w:abstractNum>
+  <w:abstractNum w:abstractNumId="8" w15:restartNumberingAfterBreak="0">
     <w:nsid w:val="4FE541F2"/>
     <w:multiLevelType w:val="multilevel"/>
     <w:tmpl w:val="48242572"/>
@@ -3958,7 +4229,7 @@
       </w:rPr>
     </w:lvl>
   </w:abstractNum>
-  <w:abstractNum w:abstractNumId="6" w15:restartNumberingAfterBreak="0">
+  <w:abstractNum w:abstractNumId="9" w15:restartNumberingAfterBreak="0">
     <w:nsid w:val="53233E6A"/>
     <w:multiLevelType w:val="hybridMultilevel"/>
     <w:tmpl w:val="65D04854"/>
@@ -4071,7 +4342,7 @@
       </w:rPr>
     </w:lvl>
   </w:abstractNum>
-  <w:abstractNum w:abstractNumId="7" w15:restartNumberingAfterBreak="0">
+  <w:abstractNum w:abstractNumId="10" w15:restartNumberingAfterBreak="0">
     <w:nsid w:val="57B73E43"/>
     <w:multiLevelType w:val="hybridMultilevel"/>
     <w:tmpl w:val="A4B897EC"/>
@@ -4157,7 +4428,7 @@
       </w:pPr>
     </w:lvl>
   </w:abstractNum>
-  <w:abstractNum w:abstractNumId="8" w15:restartNumberingAfterBreak="0">
+  <w:abstractNum w:abstractNumId="11" w15:restartNumberingAfterBreak="0">
     <w:nsid w:val="5EDB4082"/>
     <w:multiLevelType w:val="hybridMultilevel"/>
     <w:tmpl w:val="07C43DF8"/>
@@ -4246,7 +4517,7 @@
       </w:pPr>
     </w:lvl>
   </w:abstractNum>
-  <w:abstractNum w:abstractNumId="9" w15:restartNumberingAfterBreak="0">
+  <w:abstractNum w:abstractNumId="12" w15:restartNumberingAfterBreak="0">
     <w:nsid w:val="772A6842"/>
     <w:multiLevelType w:val="hybridMultilevel"/>
     <w:tmpl w:val="F3686F5C"/>
@@ -4332,7 +4603,7 @@
       </w:pPr>
     </w:lvl>
   </w:abstractNum>
-  <w:abstractNum w:abstractNumId="10" w15:restartNumberingAfterBreak="0">
+  <w:abstractNum w:abstractNumId="13" w15:restartNumberingAfterBreak="0">
     <w:nsid w:val="79697A45"/>
     <w:multiLevelType w:val="hybridMultilevel"/>
     <w:tmpl w:val="EB6895B8"/>
@@ -4418,7 +4689,7 @@
       </w:pPr>
     </w:lvl>
   </w:abstractNum>
-  <w:abstractNum w:abstractNumId="11" w15:restartNumberingAfterBreak="0">
+  <w:abstractNum w:abstractNumId="14" w15:restartNumberingAfterBreak="0">
     <w:nsid w:val="7BE720AC"/>
     <w:multiLevelType w:val="multilevel"/>
     <w:tmpl w:val="0410001F"/>
@@ -4505,19 +4776,19 @@
     </w:lvl>
   </w:abstractNum>
   <w:num w:numId="1">
-    <w:abstractNumId w:val="8"/>
+    <w:abstractNumId w:val="11"/>
   </w:num>
   <w:num w:numId="2">
+    <w:abstractNumId w:val="13"/>
+  </w:num>
+  <w:num w:numId="3">
     <w:abstractNumId w:val="10"/>
   </w:num>
-  <w:num w:numId="3">
-    <w:abstractNumId w:val="7"/>
-  </w:num>
   <w:num w:numId="4">
-    <w:abstractNumId w:val="11"/>
+    <w:abstractNumId w:val="14"/>
   </w:num>
   <w:num w:numId="5">
-    <w:abstractNumId w:val="4"/>
+    <w:abstractNumId w:val="5"/>
   </w:num>
   <w:num w:numId="6">
     <w:abstractNumId w:val="3"/>
@@ -4526,10 +4797,10 @@
     <w:abstractNumId w:val="2"/>
   </w:num>
   <w:num w:numId="8">
-    <w:abstractNumId w:val="6"/>
+    <w:abstractNumId w:val="9"/>
   </w:num>
   <w:num w:numId="9">
-    <w:abstractNumId w:val="5"/>
+    <w:abstractNumId w:val="8"/>
   </w:num>
   <w:num w:numId="10">
     <w:abstractNumId w:val="0"/>
@@ -4538,7 +4809,16 @@
     <w:abstractNumId w:val="1"/>
   </w:num>
   <w:num w:numId="12">
-    <w:abstractNumId w:val="9"/>
+    <w:abstractNumId w:val="12"/>
+  </w:num>
+  <w:num w:numId="13">
+    <w:abstractNumId w:val="6"/>
+  </w:num>
+  <w:num w:numId="14">
+    <w:abstractNumId w:val="7"/>
+  </w:num>
+  <w:num w:numId="15">
+    <w:abstractNumId w:val="4"/>
   </w:num>
 </w:numbering>
 </file>
@@ -5115,6 +5395,56 @@
       <w:color w:val="808080"/>
     </w:rPr>
   </w:style>
+  <w:style w:type="paragraph" w:styleId="PreformattatoHTML">
+    <w:name w:val="HTML Preformatted"/>
+    <w:basedOn w:val="Normale"/>
+    <w:link w:val="PreformattatoHTMLCarattere"/>
+    <w:uiPriority w:val="99"/>
+    <w:semiHidden/>
+    <w:unhideWhenUsed/>
+    <w:rsid w:val="008420D8"/>
+    <w:pPr>
+      <w:tabs>
+        <w:tab w:val="left" w:pos="916"/>
+        <w:tab w:val="left" w:pos="1832"/>
+        <w:tab w:val="left" w:pos="2748"/>
+        <w:tab w:val="left" w:pos="3664"/>
+        <w:tab w:val="left" w:pos="4580"/>
+        <w:tab w:val="left" w:pos="5496"/>
+        <w:tab w:val="left" w:pos="6412"/>
+        <w:tab w:val="left" w:pos="7328"/>
+        <w:tab w:val="left" w:pos="8244"/>
+        <w:tab w:val="left" w:pos="9160"/>
+        <w:tab w:val="left" w:pos="10076"/>
+        <w:tab w:val="left" w:pos="10992"/>
+        <w:tab w:val="left" w:pos="11908"/>
+        <w:tab w:val="left" w:pos="12824"/>
+        <w:tab w:val="left" w:pos="13740"/>
+        <w:tab w:val="left" w:pos="14656"/>
+      </w:tabs>
+      <w:spacing w:after="0" w:line="240" w:lineRule="auto"/>
+    </w:pPr>
+    <w:rPr>
+      <w:rFonts w:ascii="Courier New" w:eastAsia="Times New Roman" w:hAnsi="Courier New" w:cs="Courier New"/>
+      <w:sz w:val="20"/>
+      <w:szCs w:val="20"/>
+      <w:lang w:val="it-IT" w:eastAsia="it-IT"/>
+    </w:rPr>
+  </w:style>
+  <w:style w:type="character" w:customStyle="1" w:styleId="PreformattatoHTMLCarattere">
+    <w:name w:val="Preformattato HTML Carattere"/>
+    <w:basedOn w:val="Carpredefinitoparagrafo"/>
+    <w:link w:val="PreformattatoHTML"/>
+    <w:uiPriority w:val="99"/>
+    <w:semiHidden/>
+    <w:rsid w:val="008420D8"/>
+    <w:rPr>
+      <w:rFonts w:ascii="Courier New" w:eastAsia="Times New Roman" w:hAnsi="Courier New" w:cs="Courier New"/>
+      <w:sz w:val="20"/>
+      <w:szCs w:val="20"/>
+      <w:lang w:eastAsia="it-IT"/>
+    </w:rPr>
+  </w:style>
 </w:styles>
 </file>
 

</xml_diff>